<commit_message>
Eliminacion del Logo de los ejemplos
</commit_message>
<xml_diff>
--- a/Demostraciones/Modulo 2/01 - Tipos Primitivos/Ejemplo - Tipos Primitivos.docx
+++ b/Demostraciones/Modulo 2/01 - Tipos Primitivos/Ejemplo - Tipos Primitivos.docx
@@ -1,6 +1,6 @@
 
 <file path=word/document.xml><?xml version="1.0" encoding="utf-8"?>
-<w:document xmlns:wpc="http://schemas.microsoft.com/office/word/2010/wordprocessingCanvas" xmlns:mc="http://schemas.openxmlformats.org/markup-compatibility/2006" xmlns:o="urn:schemas-microsoft-com:office:office" xmlns:r="http://schemas.openxmlformats.org/officeDocument/2006/relationships" xmlns:m="http://schemas.openxmlformats.org/officeDocument/2006/math" xmlns:v="urn:schemas-microsoft-com:vml" xmlns:wp14="http://schemas.microsoft.com/office/word/2010/wordprocessingDrawing" xmlns:wp="http://schemas.openxmlformats.org/drawingml/2006/wordprocessingDrawing" xmlns:w10="urn:schemas-microsoft-com:office:word" xmlns:w="http://schemas.openxmlformats.org/wordprocessingml/2006/main" xmlns:w14="http://schemas.microsoft.com/office/word/2010/wordml" xmlns:w15="http://schemas.microsoft.com/office/word/2012/wordml" xmlns:wpg="http://schemas.microsoft.com/office/word/2010/wordprocessingGroup" xmlns:wpi="http://schemas.microsoft.com/office/word/2010/wordprocessingInk" xmlns:wne="http://schemas.microsoft.com/office/word/2006/wordml" xmlns:wps="http://schemas.microsoft.com/office/word/2010/wordprocessingShape" mc:Ignorable="w14 w15 wp14">
+<w:document xmlns:wpc="http://schemas.microsoft.com/office/word/2010/wordprocessingCanvas" xmlns:mo="http://schemas.microsoft.com/office/mac/office/2008/main" xmlns:mc="http://schemas.openxmlformats.org/markup-compatibility/2006" xmlns:mv="urn:schemas-microsoft-com:mac:vml" xmlns:o="urn:schemas-microsoft-com:office:office" xmlns:r="http://schemas.openxmlformats.org/officeDocument/2006/relationships" xmlns:m="http://schemas.openxmlformats.org/officeDocument/2006/math" xmlns:v="urn:schemas-microsoft-com:vml" xmlns:wp14="http://schemas.microsoft.com/office/word/2010/wordprocessingDrawing" xmlns:wp="http://schemas.openxmlformats.org/drawingml/2006/wordprocessingDrawing" xmlns:w10="urn:schemas-microsoft-com:office:word" xmlns:w="http://schemas.openxmlformats.org/wordprocessingml/2006/main" xmlns:w14="http://schemas.microsoft.com/office/word/2010/wordml" xmlns:wpg="http://schemas.microsoft.com/office/word/2010/wordprocessingGroup" xmlns:wpi="http://schemas.microsoft.com/office/word/2010/wordprocessingInk" xmlns:wne="http://schemas.microsoft.com/office/word/2006/wordml" xmlns:wps="http://schemas.microsoft.com/office/word/2010/wordprocessingShape" mc:Ignorable="w14 wp14">
   <w:body>
     <w:p>
       <w:pPr>
@@ -1078,27 +1078,7 @@
           <w:szCs w:val="19"/>
           <w:highlight w:val="white"/>
         </w:rPr>
-        <w:t xml:space="preserve">           </w:t>
-      </w:r>
-      <w:r>
-        <w:rPr>
-          <w:rFonts w:ascii="Consolas" w:hAnsi="Consolas" w:cs="Consolas"/>
-          <w:color w:val="000000"/>
-          <w:sz w:val="19"/>
-          <w:szCs w:val="19"/>
-          <w:highlight w:val="white"/>
-        </w:rPr>
-        <w:t xml:space="preserve"> </w:t>
-      </w:r>
-      <w:r>
-        <w:rPr>
-          <w:rFonts w:ascii="Consolas" w:hAnsi="Consolas" w:cs="Consolas"/>
-          <w:color w:val="000000"/>
-          <w:sz w:val="19"/>
-          <w:szCs w:val="19"/>
-          <w:highlight w:val="white"/>
-        </w:rPr>
-        <w:t xml:space="preserve">caracter = </w:t>
+        <w:t xml:space="preserve">            caracter = </w:t>
       </w:r>
       <w:r>
         <w:rPr>
@@ -1561,8 +1541,6 @@
         </w:rPr>
         <w:t xml:space="preserve">     </w:t>
       </w:r>
-      <w:bookmarkStart w:id="0" w:name="_GoBack"/>
-      <w:bookmarkEnd w:id="0"/>
     </w:p>
     <w:p>
       <w:pPr>
@@ -1783,105 +1761,21 @@
           <w:highlight w:val="white"/>
           <w:lang w:val="en-US"/>
         </w:rPr>
-        <w:t>//5.Conversion implicita</w:t>
-      </w:r>
-    </w:p>
-    <w:p>
-      <w:pPr>
-        <w:autoSpaceDE w:val="0"/>
-        <w:autoSpaceDN w:val="0"/>
-        <w:adjustRightInd w:val="0"/>
-        <w:spacing w:after="0" w:line="240" w:lineRule="auto"/>
-        <w:rPr>
-          <w:rFonts w:ascii="Consolas" w:hAnsi="Consolas" w:cs="Consolas"/>
-          <w:color w:val="000000"/>
-          <w:sz w:val="19"/>
-          <w:szCs w:val="19"/>
-          <w:highlight w:val="white"/>
-          <w:lang w:val="en-US"/>
-        </w:rPr>
-      </w:pPr>
-      <w:r>
-        <w:rPr>
-          <w:rFonts w:ascii="Consolas" w:hAnsi="Consolas" w:cs="Consolas"/>
-          <w:color w:val="000000"/>
-          <w:sz w:val="19"/>
-          <w:szCs w:val="19"/>
-          <w:highlight w:val="white"/>
-          <w:lang w:val="en-US"/>
-        </w:rPr>
-        <w:t xml:space="preserve">            i16 = 100;</w:t>
-      </w:r>
-    </w:p>
-    <w:p>
-      <w:pPr>
-        <w:autoSpaceDE w:val="0"/>
-        <w:autoSpaceDN w:val="0"/>
-        <w:adjustRightInd w:val="0"/>
-        <w:spacing w:after="0" w:line="240" w:lineRule="auto"/>
-        <w:rPr>
-          <w:rFonts w:ascii="Consolas" w:hAnsi="Consolas" w:cs="Consolas"/>
-          <w:color w:val="000000"/>
-          <w:sz w:val="19"/>
-          <w:szCs w:val="19"/>
-          <w:highlight w:val="white"/>
-          <w:lang w:val="en-US"/>
-        </w:rPr>
-      </w:pPr>
-      <w:r>
-        <w:rPr>
-          <w:rFonts w:ascii="Consolas" w:hAnsi="Consolas" w:cs="Consolas"/>
-          <w:color w:val="000000"/>
-          <w:sz w:val="19"/>
-          <w:szCs w:val="19"/>
-          <w:highlight w:val="white"/>
-          <w:lang w:val="en-US"/>
-        </w:rPr>
-        <w:t xml:space="preserve">            i32 = i16;</w:t>
-      </w:r>
-    </w:p>
-    <w:p>
-      <w:pPr>
-        <w:autoSpaceDE w:val="0"/>
-        <w:autoSpaceDN w:val="0"/>
-        <w:adjustRightInd w:val="0"/>
-        <w:spacing w:after="0" w:line="240" w:lineRule="auto"/>
-        <w:rPr>
-          <w:rFonts w:ascii="Consolas" w:hAnsi="Consolas" w:cs="Consolas"/>
-          <w:color w:val="000000"/>
-          <w:sz w:val="19"/>
-          <w:szCs w:val="19"/>
-          <w:highlight w:val="white"/>
-          <w:lang w:val="en-US"/>
-        </w:rPr>
-      </w:pPr>
-      <w:r>
-        <w:rPr>
-          <w:rFonts w:ascii="Consolas" w:hAnsi="Consolas" w:cs="Consolas"/>
-          <w:color w:val="000000"/>
-          <w:sz w:val="19"/>
-          <w:szCs w:val="19"/>
-          <w:highlight w:val="white"/>
-          <w:lang w:val="en-US"/>
-        </w:rPr>
-        <w:t xml:space="preserve">            i64 = i32;</w:t>
-      </w:r>
-    </w:p>
-    <w:p>
-      <w:pPr>
-        <w:autoSpaceDE w:val="0"/>
-        <w:autoSpaceDN w:val="0"/>
-        <w:adjustRightInd w:val="0"/>
-        <w:spacing w:after="0" w:line="240" w:lineRule="auto"/>
-        <w:rPr>
-          <w:rFonts w:ascii="Consolas" w:hAnsi="Consolas" w:cs="Consolas"/>
-          <w:color w:val="000000"/>
-          <w:sz w:val="19"/>
-          <w:szCs w:val="19"/>
-          <w:highlight w:val="white"/>
-          <w:lang w:val="en-US"/>
-        </w:rPr>
-      </w:pPr>
+        <w:t xml:space="preserve">//5.Conversion </w:t>
+      </w:r>
+      <w:proofErr w:type="spellStart"/>
+      <w:r>
+        <w:rPr>
+          <w:rFonts w:ascii="Consolas" w:hAnsi="Consolas" w:cs="Consolas"/>
+          <w:color w:val="008000"/>
+          <w:sz w:val="19"/>
+          <w:szCs w:val="19"/>
+          <w:highlight w:val="white"/>
+          <w:lang w:val="en-US"/>
+        </w:rPr>
+        <w:t>implicita</w:t>
+      </w:r>
+      <w:proofErr w:type="spellEnd"/>
     </w:p>
     <w:p>
       <w:pPr>
@@ -1909,43 +1803,275 @@
         </w:rPr>
         <w:t xml:space="preserve">            </w:t>
       </w:r>
-      <w:r>
-        <w:rPr>
-          <w:rFonts w:ascii="Consolas" w:hAnsi="Consolas" w:cs="Consolas"/>
-          <w:color w:val="008000"/>
-          <w:sz w:val="19"/>
-          <w:szCs w:val="19"/>
-          <w:highlight w:val="white"/>
-          <w:lang w:val="en-US"/>
-        </w:rPr>
-        <w:t>Console.WriteLine("i16:{0}, i32:{1}, i64:{2}", i16, i32, i64);</w:t>
-      </w:r>
-    </w:p>
-    <w:p>
-      <w:pPr>
-        <w:autoSpaceDE w:val="0"/>
-        <w:autoSpaceDN w:val="0"/>
-        <w:adjustRightInd w:val="0"/>
-        <w:spacing w:after="0" w:line="240" w:lineRule="auto"/>
-        <w:rPr>
-          <w:rFonts w:ascii="Consolas" w:hAnsi="Consolas" w:cs="Consolas"/>
-          <w:color w:val="000000"/>
-          <w:sz w:val="19"/>
-          <w:szCs w:val="19"/>
-          <w:highlight w:val="white"/>
-          <w:lang w:val="en-US"/>
-        </w:rPr>
-      </w:pPr>
-      <w:r>
-        <w:rPr>
-          <w:rFonts w:ascii="Consolas" w:hAnsi="Consolas" w:cs="Consolas"/>
-          <w:color w:val="008000"/>
-          <w:sz w:val="19"/>
-          <w:szCs w:val="19"/>
-          <w:highlight w:val="white"/>
-          <w:lang w:val="en-US"/>
-        </w:rPr>
-        <w:t xml:space="preserve">            Console.ReadLine();</w:t>
+      <w:proofErr w:type="gramStart"/>
+      <w:r>
+        <w:rPr>
+          <w:rFonts w:ascii="Consolas" w:hAnsi="Consolas" w:cs="Consolas"/>
+          <w:color w:val="000000"/>
+          <w:sz w:val="19"/>
+          <w:szCs w:val="19"/>
+          <w:highlight w:val="white"/>
+          <w:lang w:val="en-US"/>
+        </w:rPr>
+        <w:t>i16</w:t>
+      </w:r>
+      <w:proofErr w:type="gramEnd"/>
+      <w:r>
+        <w:rPr>
+          <w:rFonts w:ascii="Consolas" w:hAnsi="Consolas" w:cs="Consolas"/>
+          <w:color w:val="000000"/>
+          <w:sz w:val="19"/>
+          <w:szCs w:val="19"/>
+          <w:highlight w:val="white"/>
+          <w:lang w:val="en-US"/>
+        </w:rPr>
+        <w:t xml:space="preserve"> = 100;</w:t>
+      </w:r>
+    </w:p>
+    <w:p>
+      <w:pPr>
+        <w:autoSpaceDE w:val="0"/>
+        <w:autoSpaceDN w:val="0"/>
+        <w:adjustRightInd w:val="0"/>
+        <w:spacing w:after="0" w:line="240" w:lineRule="auto"/>
+        <w:rPr>
+          <w:rFonts w:ascii="Consolas" w:hAnsi="Consolas" w:cs="Consolas"/>
+          <w:color w:val="000000"/>
+          <w:sz w:val="19"/>
+          <w:szCs w:val="19"/>
+          <w:highlight w:val="white"/>
+          <w:lang w:val="en-US"/>
+        </w:rPr>
+      </w:pPr>
+      <w:r>
+        <w:rPr>
+          <w:rFonts w:ascii="Consolas" w:hAnsi="Consolas" w:cs="Consolas"/>
+          <w:color w:val="000000"/>
+          <w:sz w:val="19"/>
+          <w:szCs w:val="19"/>
+          <w:highlight w:val="white"/>
+          <w:lang w:val="en-US"/>
+        </w:rPr>
+        <w:t xml:space="preserve">            </w:t>
+      </w:r>
+      <w:proofErr w:type="gramStart"/>
+      <w:r>
+        <w:rPr>
+          <w:rFonts w:ascii="Consolas" w:hAnsi="Consolas" w:cs="Consolas"/>
+          <w:color w:val="000000"/>
+          <w:sz w:val="19"/>
+          <w:szCs w:val="19"/>
+          <w:highlight w:val="white"/>
+          <w:lang w:val="en-US"/>
+        </w:rPr>
+        <w:t>i32</w:t>
+      </w:r>
+      <w:proofErr w:type="gramEnd"/>
+      <w:r>
+        <w:rPr>
+          <w:rFonts w:ascii="Consolas" w:hAnsi="Consolas" w:cs="Consolas"/>
+          <w:color w:val="000000"/>
+          <w:sz w:val="19"/>
+          <w:szCs w:val="19"/>
+          <w:highlight w:val="white"/>
+          <w:lang w:val="en-US"/>
+        </w:rPr>
+        <w:t xml:space="preserve"> = i16;</w:t>
+      </w:r>
+    </w:p>
+    <w:p>
+      <w:pPr>
+        <w:autoSpaceDE w:val="0"/>
+        <w:autoSpaceDN w:val="0"/>
+        <w:adjustRightInd w:val="0"/>
+        <w:spacing w:after="0" w:line="240" w:lineRule="auto"/>
+        <w:rPr>
+          <w:rFonts w:ascii="Consolas" w:hAnsi="Consolas" w:cs="Consolas"/>
+          <w:color w:val="000000"/>
+          <w:sz w:val="19"/>
+          <w:szCs w:val="19"/>
+          <w:highlight w:val="white"/>
+          <w:lang w:val="en-US"/>
+        </w:rPr>
+      </w:pPr>
+      <w:r>
+        <w:rPr>
+          <w:rFonts w:ascii="Consolas" w:hAnsi="Consolas" w:cs="Consolas"/>
+          <w:color w:val="000000"/>
+          <w:sz w:val="19"/>
+          <w:szCs w:val="19"/>
+          <w:highlight w:val="white"/>
+          <w:lang w:val="en-US"/>
+        </w:rPr>
+        <w:t xml:space="preserve">            </w:t>
+      </w:r>
+      <w:proofErr w:type="gramStart"/>
+      <w:r>
+        <w:rPr>
+          <w:rFonts w:ascii="Consolas" w:hAnsi="Consolas" w:cs="Consolas"/>
+          <w:color w:val="000000"/>
+          <w:sz w:val="19"/>
+          <w:szCs w:val="19"/>
+          <w:highlight w:val="white"/>
+          <w:lang w:val="en-US"/>
+        </w:rPr>
+        <w:t>i64</w:t>
+      </w:r>
+      <w:proofErr w:type="gramEnd"/>
+      <w:r>
+        <w:rPr>
+          <w:rFonts w:ascii="Consolas" w:hAnsi="Consolas" w:cs="Consolas"/>
+          <w:color w:val="000000"/>
+          <w:sz w:val="19"/>
+          <w:szCs w:val="19"/>
+          <w:highlight w:val="white"/>
+          <w:lang w:val="en-US"/>
+        </w:rPr>
+        <w:t xml:space="preserve"> = i32;</w:t>
+      </w:r>
+    </w:p>
+    <w:p>
+      <w:pPr>
+        <w:autoSpaceDE w:val="0"/>
+        <w:autoSpaceDN w:val="0"/>
+        <w:adjustRightInd w:val="0"/>
+        <w:spacing w:after="0" w:line="240" w:lineRule="auto"/>
+        <w:rPr>
+          <w:rFonts w:ascii="Consolas" w:hAnsi="Consolas" w:cs="Consolas"/>
+          <w:color w:val="000000"/>
+          <w:sz w:val="19"/>
+          <w:szCs w:val="19"/>
+          <w:highlight w:val="white"/>
+          <w:lang w:val="en-US"/>
+        </w:rPr>
+      </w:pPr>
+    </w:p>
+    <w:p>
+      <w:pPr>
+        <w:autoSpaceDE w:val="0"/>
+        <w:autoSpaceDN w:val="0"/>
+        <w:adjustRightInd w:val="0"/>
+        <w:spacing w:after="0" w:line="240" w:lineRule="auto"/>
+        <w:rPr>
+          <w:rFonts w:ascii="Consolas" w:hAnsi="Consolas" w:cs="Consolas"/>
+          <w:color w:val="000000"/>
+          <w:sz w:val="19"/>
+          <w:szCs w:val="19"/>
+          <w:highlight w:val="white"/>
+          <w:lang w:val="en-US"/>
+        </w:rPr>
+      </w:pPr>
+      <w:r>
+        <w:rPr>
+          <w:rFonts w:ascii="Consolas" w:hAnsi="Consolas" w:cs="Consolas"/>
+          <w:color w:val="000000"/>
+          <w:sz w:val="19"/>
+          <w:szCs w:val="19"/>
+          <w:highlight w:val="white"/>
+          <w:lang w:val="en-US"/>
+        </w:rPr>
+        <w:t xml:space="preserve">            </w:t>
+      </w:r>
+      <w:proofErr w:type="spellStart"/>
+      <w:proofErr w:type="gramStart"/>
+      <w:r>
+        <w:rPr>
+          <w:rFonts w:ascii="Consolas" w:hAnsi="Consolas" w:cs="Consolas"/>
+          <w:color w:val="008000"/>
+          <w:sz w:val="19"/>
+          <w:szCs w:val="19"/>
+          <w:highlight w:val="white"/>
+          <w:lang w:val="en-US"/>
+        </w:rPr>
+        <w:t>Console.WriteLine</w:t>
+      </w:r>
+      <w:proofErr w:type="spellEnd"/>
+      <w:r>
+        <w:rPr>
+          <w:rFonts w:ascii="Consolas" w:hAnsi="Consolas" w:cs="Consolas"/>
+          <w:color w:val="008000"/>
+          <w:sz w:val="19"/>
+          <w:szCs w:val="19"/>
+          <w:highlight w:val="white"/>
+          <w:lang w:val="en-US"/>
+        </w:rPr>
+        <w:t>(</w:t>
+      </w:r>
+      <w:proofErr w:type="gramEnd"/>
+      <w:r>
+        <w:rPr>
+          <w:rFonts w:ascii="Consolas" w:hAnsi="Consolas" w:cs="Consolas"/>
+          <w:color w:val="008000"/>
+          <w:sz w:val="19"/>
+          <w:szCs w:val="19"/>
+          <w:highlight w:val="white"/>
+          <w:lang w:val="en-US"/>
+        </w:rPr>
+        <w:t>"i16:{0}, i32:{1}, i64:{2}", i16, i32, i64);</w:t>
+      </w:r>
+    </w:p>
+    <w:p>
+      <w:pPr>
+        <w:autoSpaceDE w:val="0"/>
+        <w:autoSpaceDN w:val="0"/>
+        <w:adjustRightInd w:val="0"/>
+        <w:spacing w:after="0" w:line="240" w:lineRule="auto"/>
+        <w:rPr>
+          <w:rFonts w:ascii="Consolas" w:hAnsi="Consolas" w:cs="Consolas"/>
+          <w:color w:val="000000"/>
+          <w:sz w:val="19"/>
+          <w:szCs w:val="19"/>
+          <w:highlight w:val="white"/>
+          <w:lang w:val="en-US"/>
+        </w:rPr>
+      </w:pPr>
+      <w:r>
+        <w:rPr>
+          <w:rFonts w:ascii="Consolas" w:hAnsi="Consolas" w:cs="Consolas"/>
+          <w:color w:val="008000"/>
+          <w:sz w:val="19"/>
+          <w:szCs w:val="19"/>
+          <w:highlight w:val="white"/>
+          <w:lang w:val="en-US"/>
+        </w:rPr>
+        <w:t xml:space="preserve">            </w:t>
+      </w:r>
+      <w:proofErr w:type="spellStart"/>
+      <w:proofErr w:type="gramStart"/>
+      <w:r>
+        <w:rPr>
+          <w:rFonts w:ascii="Consolas" w:hAnsi="Consolas" w:cs="Consolas"/>
+          <w:color w:val="008000"/>
+          <w:sz w:val="19"/>
+          <w:szCs w:val="19"/>
+          <w:highlight w:val="white"/>
+          <w:lang w:val="en-US"/>
+        </w:rPr>
+        <w:t>Console.ReadLine</w:t>
+      </w:r>
+      <w:proofErr w:type="spellEnd"/>
+      <w:r>
+        <w:rPr>
+          <w:rFonts w:ascii="Consolas" w:hAnsi="Consolas" w:cs="Consolas"/>
+          <w:color w:val="008000"/>
+          <w:sz w:val="19"/>
+          <w:szCs w:val="19"/>
+          <w:highlight w:val="white"/>
+          <w:lang w:val="en-US"/>
+        </w:rPr>
+        <w:t>(</w:t>
+      </w:r>
+      <w:proofErr w:type="gramEnd"/>
+      <w:r>
+        <w:rPr>
+          <w:rFonts w:ascii="Consolas" w:hAnsi="Consolas" w:cs="Consolas"/>
+          <w:color w:val="008000"/>
+          <w:sz w:val="19"/>
+          <w:szCs w:val="19"/>
+          <w:highlight w:val="white"/>
+          <w:lang w:val="en-US"/>
+        </w:rPr>
+        <w:t>);</w:t>
       </w:r>
     </w:p>
     <w:p>
@@ -1983,7 +2109,44 @@
           <w:highlight w:val="white"/>
           <w:lang w:val="en-US"/>
         </w:rPr>
-        <w:t xml:space="preserve">          Environment.Exit(0);</w:t>
+        <w:t xml:space="preserve">          </w:t>
+      </w:r>
+      <w:proofErr w:type="spellStart"/>
+      <w:proofErr w:type="gramStart"/>
+      <w:r>
+        <w:rPr>
+          <w:rFonts w:ascii="Consolas" w:hAnsi="Consolas" w:cs="Consolas"/>
+          <w:color w:val="008000"/>
+          <w:sz w:val="19"/>
+          <w:szCs w:val="19"/>
+          <w:highlight w:val="white"/>
+          <w:lang w:val="en-US"/>
+        </w:rPr>
+        <w:t>Environment.Exit</w:t>
+      </w:r>
+      <w:proofErr w:type="spellEnd"/>
+      <w:r>
+        <w:rPr>
+          <w:rFonts w:ascii="Consolas" w:hAnsi="Consolas" w:cs="Consolas"/>
+          <w:color w:val="008000"/>
+          <w:sz w:val="19"/>
+          <w:szCs w:val="19"/>
+          <w:highlight w:val="white"/>
+          <w:lang w:val="en-US"/>
+        </w:rPr>
+        <w:t>(</w:t>
+      </w:r>
+      <w:proofErr w:type="gramEnd"/>
+      <w:r>
+        <w:rPr>
+          <w:rFonts w:ascii="Consolas" w:hAnsi="Consolas" w:cs="Consolas"/>
+          <w:color w:val="008000"/>
+          <w:sz w:val="19"/>
+          <w:szCs w:val="19"/>
+          <w:highlight w:val="white"/>
+          <w:lang w:val="en-US"/>
+        </w:rPr>
+        <w:t>0);</w:t>
       </w:r>
     </w:p>
     <w:p>
@@ -2028,71 +2191,146 @@
         </w:rPr>
         <w:t xml:space="preserve">            </w:t>
       </w:r>
-      <w:r>
-        <w:rPr>
-          <w:rFonts w:ascii="Consolas" w:hAnsi="Consolas" w:cs="Consolas"/>
-          <w:color w:val="008000"/>
-          <w:sz w:val="19"/>
-          <w:szCs w:val="19"/>
-          <w:highlight w:val="white"/>
-          <w:lang w:val="en-US"/>
-        </w:rPr>
-        <w:t>//6. Conversion explicita</w:t>
-      </w:r>
-    </w:p>
-    <w:p>
-      <w:pPr>
-        <w:autoSpaceDE w:val="0"/>
-        <w:autoSpaceDN w:val="0"/>
-        <w:adjustRightInd w:val="0"/>
-        <w:spacing w:after="0" w:line="240" w:lineRule="auto"/>
-        <w:rPr>
-          <w:rFonts w:ascii="Consolas" w:hAnsi="Consolas" w:cs="Consolas"/>
-          <w:color w:val="000000"/>
-          <w:sz w:val="19"/>
-          <w:szCs w:val="19"/>
-          <w:highlight w:val="white"/>
-          <w:lang w:val="en-US"/>
-        </w:rPr>
-      </w:pPr>
-      <w:r>
-        <w:rPr>
-          <w:rFonts w:ascii="Consolas" w:hAnsi="Consolas" w:cs="Consolas"/>
-          <w:color w:val="000000"/>
-          <w:sz w:val="19"/>
-          <w:szCs w:val="19"/>
-          <w:highlight w:val="white"/>
-          <w:lang w:val="en-US"/>
-        </w:rPr>
-        <w:t xml:space="preserve">            i64 = 150000;</w:t>
-      </w:r>
-    </w:p>
-    <w:p>
-      <w:pPr>
-        <w:autoSpaceDE w:val="0"/>
-        <w:autoSpaceDN w:val="0"/>
-        <w:adjustRightInd w:val="0"/>
-        <w:spacing w:after="0" w:line="240" w:lineRule="auto"/>
-        <w:rPr>
-          <w:rFonts w:ascii="Consolas" w:hAnsi="Consolas" w:cs="Consolas"/>
-          <w:color w:val="000000"/>
-          <w:sz w:val="19"/>
-          <w:szCs w:val="19"/>
-          <w:highlight w:val="white"/>
-          <w:lang w:val="en-US"/>
-        </w:rPr>
-      </w:pPr>
-      <w:r>
-        <w:rPr>
-          <w:rFonts w:ascii="Consolas" w:hAnsi="Consolas" w:cs="Consolas"/>
-          <w:color w:val="000000"/>
-          <w:sz w:val="19"/>
-          <w:szCs w:val="19"/>
-          <w:highlight w:val="white"/>
-          <w:lang w:val="en-US"/>
-        </w:rPr>
-        <w:t xml:space="preserve">            i32 = (</w:t>
-      </w:r>
+      <w:proofErr w:type="gramStart"/>
+      <w:r>
+        <w:rPr>
+          <w:rFonts w:ascii="Consolas" w:hAnsi="Consolas" w:cs="Consolas"/>
+          <w:color w:val="008000"/>
+          <w:sz w:val="19"/>
+          <w:szCs w:val="19"/>
+          <w:highlight w:val="white"/>
+          <w:lang w:val="en-US"/>
+        </w:rPr>
+        <w:t>//6.</w:t>
+      </w:r>
+      <w:proofErr w:type="gramEnd"/>
+      <w:r>
+        <w:rPr>
+          <w:rFonts w:ascii="Consolas" w:hAnsi="Consolas" w:cs="Consolas"/>
+          <w:color w:val="008000"/>
+          <w:sz w:val="19"/>
+          <w:szCs w:val="19"/>
+          <w:highlight w:val="white"/>
+          <w:lang w:val="en-US"/>
+        </w:rPr>
+        <w:t xml:space="preserve"> Conversion </w:t>
+      </w:r>
+      <w:proofErr w:type="spellStart"/>
+      <w:r>
+        <w:rPr>
+          <w:rFonts w:ascii="Consolas" w:hAnsi="Consolas" w:cs="Consolas"/>
+          <w:color w:val="008000"/>
+          <w:sz w:val="19"/>
+          <w:szCs w:val="19"/>
+          <w:highlight w:val="white"/>
+          <w:lang w:val="en-US"/>
+        </w:rPr>
+        <w:t>explicita</w:t>
+      </w:r>
+      <w:proofErr w:type="spellEnd"/>
+    </w:p>
+    <w:p>
+      <w:pPr>
+        <w:autoSpaceDE w:val="0"/>
+        <w:autoSpaceDN w:val="0"/>
+        <w:adjustRightInd w:val="0"/>
+        <w:spacing w:after="0" w:line="240" w:lineRule="auto"/>
+        <w:rPr>
+          <w:rFonts w:ascii="Consolas" w:hAnsi="Consolas" w:cs="Consolas"/>
+          <w:color w:val="000000"/>
+          <w:sz w:val="19"/>
+          <w:szCs w:val="19"/>
+          <w:highlight w:val="white"/>
+          <w:lang w:val="en-US"/>
+        </w:rPr>
+      </w:pPr>
+      <w:r>
+        <w:rPr>
+          <w:rFonts w:ascii="Consolas" w:hAnsi="Consolas" w:cs="Consolas"/>
+          <w:color w:val="000000"/>
+          <w:sz w:val="19"/>
+          <w:szCs w:val="19"/>
+          <w:highlight w:val="white"/>
+          <w:lang w:val="en-US"/>
+        </w:rPr>
+        <w:t xml:space="preserve">            </w:t>
+      </w:r>
+      <w:proofErr w:type="gramStart"/>
+      <w:r>
+        <w:rPr>
+          <w:rFonts w:ascii="Consolas" w:hAnsi="Consolas" w:cs="Consolas"/>
+          <w:color w:val="000000"/>
+          <w:sz w:val="19"/>
+          <w:szCs w:val="19"/>
+          <w:highlight w:val="white"/>
+          <w:lang w:val="en-US"/>
+        </w:rPr>
+        <w:t>i64</w:t>
+      </w:r>
+      <w:proofErr w:type="gramEnd"/>
+      <w:r>
+        <w:rPr>
+          <w:rFonts w:ascii="Consolas" w:hAnsi="Consolas" w:cs="Consolas"/>
+          <w:color w:val="000000"/>
+          <w:sz w:val="19"/>
+          <w:szCs w:val="19"/>
+          <w:highlight w:val="white"/>
+          <w:lang w:val="en-US"/>
+        </w:rPr>
+        <w:t xml:space="preserve"> = 150000;</w:t>
+      </w:r>
+    </w:p>
+    <w:p>
+      <w:pPr>
+        <w:autoSpaceDE w:val="0"/>
+        <w:autoSpaceDN w:val="0"/>
+        <w:adjustRightInd w:val="0"/>
+        <w:spacing w:after="0" w:line="240" w:lineRule="auto"/>
+        <w:rPr>
+          <w:rFonts w:ascii="Consolas" w:hAnsi="Consolas" w:cs="Consolas"/>
+          <w:color w:val="000000"/>
+          <w:sz w:val="19"/>
+          <w:szCs w:val="19"/>
+          <w:highlight w:val="white"/>
+          <w:lang w:val="en-US"/>
+        </w:rPr>
+      </w:pPr>
+      <w:r>
+        <w:rPr>
+          <w:rFonts w:ascii="Consolas" w:hAnsi="Consolas" w:cs="Consolas"/>
+          <w:color w:val="000000"/>
+          <w:sz w:val="19"/>
+          <w:szCs w:val="19"/>
+          <w:highlight w:val="white"/>
+          <w:lang w:val="en-US"/>
+        </w:rPr>
+        <w:t xml:space="preserve">            </w:t>
+      </w:r>
+      <w:proofErr w:type="gramStart"/>
+      <w:r>
+        <w:rPr>
+          <w:rFonts w:ascii="Consolas" w:hAnsi="Consolas" w:cs="Consolas"/>
+          <w:color w:val="000000"/>
+          <w:sz w:val="19"/>
+          <w:szCs w:val="19"/>
+          <w:highlight w:val="white"/>
+          <w:lang w:val="en-US"/>
+        </w:rPr>
+        <w:t>i32</w:t>
+      </w:r>
+      <w:proofErr w:type="gramEnd"/>
+      <w:r>
+        <w:rPr>
+          <w:rFonts w:ascii="Consolas" w:hAnsi="Consolas" w:cs="Consolas"/>
+          <w:color w:val="000000"/>
+          <w:sz w:val="19"/>
+          <w:szCs w:val="19"/>
+          <w:highlight w:val="white"/>
+          <w:lang w:val="en-US"/>
+        </w:rPr>
+        <w:t xml:space="preserve"> = (</w:t>
+      </w:r>
+      <w:proofErr w:type="spellStart"/>
       <w:r>
         <w:rPr>
           <w:rFonts w:ascii="Consolas" w:hAnsi="Consolas" w:cs="Consolas"/>
@@ -2104,6 +2342,7 @@
         </w:rPr>
         <w:t>int</w:t>
       </w:r>
+      <w:proofErr w:type="spellEnd"/>
       <w:r>
         <w:rPr>
           <w:rFonts w:ascii="Consolas" w:hAnsi="Consolas" w:cs="Consolas"/>
@@ -2140,7 +2379,31 @@
           <w:highlight w:val="white"/>
           <w:lang w:val="en-US"/>
         </w:rPr>
-        <w:t xml:space="preserve">            i16 = (</w:t>
+        <w:t xml:space="preserve">            </w:t>
+      </w:r>
+      <w:proofErr w:type="gramStart"/>
+      <w:r>
+        <w:rPr>
+          <w:rFonts w:ascii="Consolas" w:hAnsi="Consolas" w:cs="Consolas"/>
+          <w:color w:val="000000"/>
+          <w:sz w:val="19"/>
+          <w:szCs w:val="19"/>
+          <w:highlight w:val="white"/>
+          <w:lang w:val="en-US"/>
+        </w:rPr>
+        <w:t>i16</w:t>
+      </w:r>
+      <w:proofErr w:type="gramEnd"/>
+      <w:r>
+        <w:rPr>
+          <w:rFonts w:ascii="Consolas" w:hAnsi="Consolas" w:cs="Consolas"/>
+          <w:color w:val="000000"/>
+          <w:sz w:val="19"/>
+          <w:szCs w:val="19"/>
+          <w:highlight w:val="white"/>
+          <w:lang w:val="en-US"/>
+        </w:rPr>
+        <w:t xml:space="preserve"> = (</w:t>
       </w:r>
       <w:r>
         <w:rPr>
@@ -2200,104 +2463,227 @@
           <w:highlight w:val="white"/>
           <w:lang w:val="en-US"/>
         </w:rPr>
-        <w:t>/*Console.WriteLine("i16:{0}, i32:{1}, i64:{2}", i16, i32, i64);</w:t>
-      </w:r>
-    </w:p>
-    <w:p>
-      <w:pPr>
-        <w:autoSpaceDE w:val="0"/>
-        <w:autoSpaceDN w:val="0"/>
-        <w:adjustRightInd w:val="0"/>
-        <w:spacing w:after="0" w:line="240" w:lineRule="auto"/>
-        <w:rPr>
-          <w:rFonts w:ascii="Consolas" w:hAnsi="Consolas" w:cs="Consolas"/>
-          <w:color w:val="000000"/>
-          <w:sz w:val="19"/>
-          <w:szCs w:val="19"/>
-          <w:highlight w:val="white"/>
-          <w:lang w:val="en-US"/>
-        </w:rPr>
-      </w:pPr>
-      <w:r>
-        <w:rPr>
-          <w:rFonts w:ascii="Consolas" w:hAnsi="Consolas" w:cs="Consolas"/>
-          <w:color w:val="008000"/>
-          <w:sz w:val="19"/>
-          <w:szCs w:val="19"/>
-          <w:highlight w:val="white"/>
-          <w:lang w:val="en-US"/>
-        </w:rPr>
-        <w:t xml:space="preserve">            Console.ReadLine();</w:t>
-      </w:r>
-    </w:p>
-    <w:p>
-      <w:pPr>
-        <w:autoSpaceDE w:val="0"/>
-        <w:autoSpaceDN w:val="0"/>
-        <w:adjustRightInd w:val="0"/>
-        <w:spacing w:after="0" w:line="240" w:lineRule="auto"/>
-        <w:rPr>
-          <w:rFonts w:ascii="Consolas" w:hAnsi="Consolas" w:cs="Consolas"/>
-          <w:color w:val="000000"/>
-          <w:sz w:val="19"/>
-          <w:szCs w:val="19"/>
-          <w:highlight w:val="white"/>
-          <w:lang w:val="en-US"/>
-        </w:rPr>
-      </w:pPr>
-      <w:r>
-        <w:rPr>
-          <w:rFonts w:ascii="Consolas" w:hAnsi="Consolas" w:cs="Consolas"/>
-          <w:color w:val="008000"/>
-          <w:sz w:val="19"/>
-          <w:szCs w:val="19"/>
-          <w:highlight w:val="white"/>
-          <w:lang w:val="en-US"/>
-        </w:rPr>
-        <w:t xml:space="preserve">            Environment.Exit(0);*/</w:t>
-      </w:r>
-    </w:p>
-    <w:p>
-      <w:pPr>
-        <w:autoSpaceDE w:val="0"/>
-        <w:autoSpaceDN w:val="0"/>
-        <w:adjustRightInd w:val="0"/>
-        <w:spacing w:after="0" w:line="240" w:lineRule="auto"/>
-        <w:rPr>
-          <w:rFonts w:ascii="Consolas" w:hAnsi="Consolas" w:cs="Consolas"/>
-          <w:color w:val="000000"/>
-          <w:sz w:val="19"/>
-          <w:szCs w:val="19"/>
-          <w:highlight w:val="white"/>
-          <w:lang w:val="en-US"/>
-        </w:rPr>
-      </w:pPr>
-    </w:p>
-    <w:p>
-      <w:pPr>
-        <w:autoSpaceDE w:val="0"/>
-        <w:autoSpaceDN w:val="0"/>
-        <w:adjustRightInd w:val="0"/>
-        <w:spacing w:after="0" w:line="240" w:lineRule="auto"/>
-        <w:rPr>
-          <w:rFonts w:ascii="Consolas" w:hAnsi="Consolas" w:cs="Consolas"/>
-          <w:color w:val="000000"/>
-          <w:sz w:val="19"/>
-          <w:szCs w:val="19"/>
-          <w:highlight w:val="white"/>
-          <w:lang w:val="en-US"/>
-        </w:rPr>
-      </w:pPr>
-      <w:r>
-        <w:rPr>
-          <w:rFonts w:ascii="Consolas" w:hAnsi="Consolas" w:cs="Consolas"/>
-          <w:color w:val="000000"/>
-          <w:sz w:val="19"/>
-          <w:szCs w:val="19"/>
-          <w:highlight w:val="white"/>
-          <w:lang w:val="en-US"/>
-        </w:rPr>
-        <w:t xml:space="preserve">            System.</w:t>
+        <w:t>/*</w:t>
+      </w:r>
+      <w:proofErr w:type="spellStart"/>
+      <w:proofErr w:type="gramStart"/>
+      <w:r>
+        <w:rPr>
+          <w:rFonts w:ascii="Consolas" w:hAnsi="Consolas" w:cs="Consolas"/>
+          <w:color w:val="008000"/>
+          <w:sz w:val="19"/>
+          <w:szCs w:val="19"/>
+          <w:highlight w:val="white"/>
+          <w:lang w:val="en-US"/>
+        </w:rPr>
+        <w:t>Console.WriteLine</w:t>
+      </w:r>
+      <w:proofErr w:type="spellEnd"/>
+      <w:r>
+        <w:rPr>
+          <w:rFonts w:ascii="Consolas" w:hAnsi="Consolas" w:cs="Consolas"/>
+          <w:color w:val="008000"/>
+          <w:sz w:val="19"/>
+          <w:szCs w:val="19"/>
+          <w:highlight w:val="white"/>
+          <w:lang w:val="en-US"/>
+        </w:rPr>
+        <w:t>(</w:t>
+      </w:r>
+      <w:proofErr w:type="gramEnd"/>
+      <w:r>
+        <w:rPr>
+          <w:rFonts w:ascii="Consolas" w:hAnsi="Consolas" w:cs="Consolas"/>
+          <w:color w:val="008000"/>
+          <w:sz w:val="19"/>
+          <w:szCs w:val="19"/>
+          <w:highlight w:val="white"/>
+          <w:lang w:val="en-US"/>
+        </w:rPr>
+        <w:t>"i16:{0}, i32:{1}, i64:{2}", i16, i32, i64);</w:t>
+      </w:r>
+    </w:p>
+    <w:p>
+      <w:pPr>
+        <w:autoSpaceDE w:val="0"/>
+        <w:autoSpaceDN w:val="0"/>
+        <w:adjustRightInd w:val="0"/>
+        <w:spacing w:after="0" w:line="240" w:lineRule="auto"/>
+        <w:rPr>
+          <w:rFonts w:ascii="Consolas" w:hAnsi="Consolas" w:cs="Consolas"/>
+          <w:color w:val="000000"/>
+          <w:sz w:val="19"/>
+          <w:szCs w:val="19"/>
+          <w:highlight w:val="white"/>
+          <w:lang w:val="en-US"/>
+        </w:rPr>
+      </w:pPr>
+      <w:r>
+        <w:rPr>
+          <w:rFonts w:ascii="Consolas" w:hAnsi="Consolas" w:cs="Consolas"/>
+          <w:color w:val="008000"/>
+          <w:sz w:val="19"/>
+          <w:szCs w:val="19"/>
+          <w:highlight w:val="white"/>
+          <w:lang w:val="en-US"/>
+        </w:rPr>
+        <w:t xml:space="preserve">            </w:t>
+      </w:r>
+      <w:proofErr w:type="spellStart"/>
+      <w:proofErr w:type="gramStart"/>
+      <w:r>
+        <w:rPr>
+          <w:rFonts w:ascii="Consolas" w:hAnsi="Consolas" w:cs="Consolas"/>
+          <w:color w:val="008000"/>
+          <w:sz w:val="19"/>
+          <w:szCs w:val="19"/>
+          <w:highlight w:val="white"/>
+          <w:lang w:val="en-US"/>
+        </w:rPr>
+        <w:t>Console.ReadLine</w:t>
+      </w:r>
+      <w:proofErr w:type="spellEnd"/>
+      <w:r>
+        <w:rPr>
+          <w:rFonts w:ascii="Consolas" w:hAnsi="Consolas" w:cs="Consolas"/>
+          <w:color w:val="008000"/>
+          <w:sz w:val="19"/>
+          <w:szCs w:val="19"/>
+          <w:highlight w:val="white"/>
+          <w:lang w:val="en-US"/>
+        </w:rPr>
+        <w:t>(</w:t>
+      </w:r>
+      <w:proofErr w:type="gramEnd"/>
+      <w:r>
+        <w:rPr>
+          <w:rFonts w:ascii="Consolas" w:hAnsi="Consolas" w:cs="Consolas"/>
+          <w:color w:val="008000"/>
+          <w:sz w:val="19"/>
+          <w:szCs w:val="19"/>
+          <w:highlight w:val="white"/>
+          <w:lang w:val="en-US"/>
+        </w:rPr>
+        <w:t>);</w:t>
+      </w:r>
+    </w:p>
+    <w:p>
+      <w:pPr>
+        <w:autoSpaceDE w:val="0"/>
+        <w:autoSpaceDN w:val="0"/>
+        <w:adjustRightInd w:val="0"/>
+        <w:spacing w:after="0" w:line="240" w:lineRule="auto"/>
+        <w:rPr>
+          <w:rFonts w:ascii="Consolas" w:hAnsi="Consolas" w:cs="Consolas"/>
+          <w:color w:val="000000"/>
+          <w:sz w:val="19"/>
+          <w:szCs w:val="19"/>
+          <w:highlight w:val="white"/>
+          <w:lang w:val="en-US"/>
+        </w:rPr>
+      </w:pPr>
+      <w:r>
+        <w:rPr>
+          <w:rFonts w:ascii="Consolas" w:hAnsi="Consolas" w:cs="Consolas"/>
+          <w:color w:val="008000"/>
+          <w:sz w:val="19"/>
+          <w:szCs w:val="19"/>
+          <w:highlight w:val="white"/>
+          <w:lang w:val="en-US"/>
+        </w:rPr>
+        <w:t xml:space="preserve">            </w:t>
+      </w:r>
+      <w:proofErr w:type="spellStart"/>
+      <w:proofErr w:type="gramStart"/>
+      <w:r>
+        <w:rPr>
+          <w:rFonts w:ascii="Consolas" w:hAnsi="Consolas" w:cs="Consolas"/>
+          <w:color w:val="008000"/>
+          <w:sz w:val="19"/>
+          <w:szCs w:val="19"/>
+          <w:highlight w:val="white"/>
+          <w:lang w:val="en-US"/>
+        </w:rPr>
+        <w:t>Environment.Exit</w:t>
+      </w:r>
+      <w:proofErr w:type="spellEnd"/>
+      <w:r>
+        <w:rPr>
+          <w:rFonts w:ascii="Consolas" w:hAnsi="Consolas" w:cs="Consolas"/>
+          <w:color w:val="008000"/>
+          <w:sz w:val="19"/>
+          <w:szCs w:val="19"/>
+          <w:highlight w:val="white"/>
+          <w:lang w:val="en-US"/>
+        </w:rPr>
+        <w:t>(</w:t>
+      </w:r>
+      <w:proofErr w:type="gramEnd"/>
+      <w:r>
+        <w:rPr>
+          <w:rFonts w:ascii="Consolas" w:hAnsi="Consolas" w:cs="Consolas"/>
+          <w:color w:val="008000"/>
+          <w:sz w:val="19"/>
+          <w:szCs w:val="19"/>
+          <w:highlight w:val="white"/>
+          <w:lang w:val="en-US"/>
+        </w:rPr>
+        <w:t>0);*/</w:t>
+      </w:r>
+    </w:p>
+    <w:p>
+      <w:pPr>
+        <w:autoSpaceDE w:val="0"/>
+        <w:autoSpaceDN w:val="0"/>
+        <w:adjustRightInd w:val="0"/>
+        <w:spacing w:after="0" w:line="240" w:lineRule="auto"/>
+        <w:rPr>
+          <w:rFonts w:ascii="Consolas" w:hAnsi="Consolas" w:cs="Consolas"/>
+          <w:color w:val="000000"/>
+          <w:sz w:val="19"/>
+          <w:szCs w:val="19"/>
+          <w:highlight w:val="white"/>
+          <w:lang w:val="en-US"/>
+        </w:rPr>
+      </w:pPr>
+    </w:p>
+    <w:p>
+      <w:pPr>
+        <w:autoSpaceDE w:val="0"/>
+        <w:autoSpaceDN w:val="0"/>
+        <w:adjustRightInd w:val="0"/>
+        <w:spacing w:after="0" w:line="240" w:lineRule="auto"/>
+        <w:rPr>
+          <w:rFonts w:ascii="Consolas" w:hAnsi="Consolas" w:cs="Consolas"/>
+          <w:color w:val="000000"/>
+          <w:sz w:val="19"/>
+          <w:szCs w:val="19"/>
+          <w:highlight w:val="white"/>
+          <w:lang w:val="en-US"/>
+        </w:rPr>
+      </w:pPr>
+      <w:r>
+        <w:rPr>
+          <w:rFonts w:ascii="Consolas" w:hAnsi="Consolas" w:cs="Consolas"/>
+          <w:color w:val="000000"/>
+          <w:sz w:val="19"/>
+          <w:szCs w:val="19"/>
+          <w:highlight w:val="white"/>
+          <w:lang w:val="en-US"/>
+        </w:rPr>
+        <w:t xml:space="preserve">            </w:t>
+      </w:r>
+      <w:proofErr w:type="spellStart"/>
+      <w:r>
+        <w:rPr>
+          <w:rFonts w:ascii="Consolas" w:hAnsi="Consolas" w:cs="Consolas"/>
+          <w:color w:val="000000"/>
+          <w:sz w:val="19"/>
+          <w:szCs w:val="19"/>
+          <w:highlight w:val="white"/>
+          <w:lang w:val="en-US"/>
+        </w:rPr>
+        <w:t>System.</w:t>
       </w:r>
       <w:r>
         <w:rPr>
@@ -2310,6 +2696,7 @@
         </w:rPr>
         <w:t>Single</w:t>
       </w:r>
+      <w:proofErr w:type="spellEnd"/>
       <w:r>
         <w:rPr>
           <w:rFonts w:ascii="Consolas" w:hAnsi="Consolas" w:cs="Consolas"/>
@@ -2343,6 +2730,7 @@
         </w:rPr>
         <w:t xml:space="preserve"> </w:t>
       </w:r>
+      <w:proofErr w:type="gramStart"/>
       <w:r>
         <w:rPr>
           <w:rFonts w:ascii="Consolas" w:hAnsi="Consolas" w:cs="Consolas"/>
@@ -2363,6 +2751,825 @@
           <w:highlight w:val="white"/>
           <w:lang w:val="en-US"/>
         </w:rPr>
+        <w:t>(</w:t>
+      </w:r>
+      <w:proofErr w:type="gramEnd"/>
+      <w:r>
+        <w:rPr>
+          <w:rFonts w:ascii="Consolas" w:hAnsi="Consolas" w:cs="Consolas"/>
+          <w:color w:val="000000"/>
+          <w:sz w:val="19"/>
+          <w:szCs w:val="19"/>
+          <w:highlight w:val="white"/>
+          <w:lang w:val="en-US"/>
+        </w:rPr>
+        <w:t>);</w:t>
+      </w:r>
+    </w:p>
+    <w:p>
+      <w:pPr>
+        <w:autoSpaceDE w:val="0"/>
+        <w:autoSpaceDN w:val="0"/>
+        <w:adjustRightInd w:val="0"/>
+        <w:spacing w:after="0" w:line="240" w:lineRule="auto"/>
+        <w:rPr>
+          <w:rFonts w:ascii="Consolas" w:hAnsi="Consolas" w:cs="Consolas"/>
+          <w:color w:val="000000"/>
+          <w:sz w:val="19"/>
+          <w:szCs w:val="19"/>
+          <w:highlight w:val="white"/>
+          <w:lang w:val="en-US"/>
+        </w:rPr>
+      </w:pPr>
+      <w:r>
+        <w:rPr>
+          <w:rFonts w:ascii="Consolas" w:hAnsi="Consolas" w:cs="Consolas"/>
+          <w:color w:val="000000"/>
+          <w:sz w:val="19"/>
+          <w:szCs w:val="19"/>
+          <w:highlight w:val="white"/>
+          <w:lang w:val="en-US"/>
+        </w:rPr>
+        <w:t xml:space="preserve">            </w:t>
+      </w:r>
+      <w:proofErr w:type="spellStart"/>
+      <w:r>
+        <w:rPr>
+          <w:rFonts w:ascii="Consolas" w:hAnsi="Consolas" w:cs="Consolas"/>
+          <w:color w:val="000000"/>
+          <w:sz w:val="19"/>
+          <w:szCs w:val="19"/>
+          <w:highlight w:val="white"/>
+          <w:lang w:val="en-US"/>
+        </w:rPr>
+        <w:t>System.</w:t>
+      </w:r>
+      <w:r>
+        <w:rPr>
+          <w:rFonts w:ascii="Consolas" w:hAnsi="Consolas" w:cs="Consolas"/>
+          <w:color w:val="2B91AF"/>
+          <w:sz w:val="19"/>
+          <w:szCs w:val="19"/>
+          <w:highlight w:val="white"/>
+          <w:lang w:val="en-US"/>
+        </w:rPr>
+        <w:t>Double</w:t>
+      </w:r>
+      <w:proofErr w:type="spellEnd"/>
+      <w:r>
+        <w:rPr>
+          <w:rFonts w:ascii="Consolas" w:hAnsi="Consolas" w:cs="Consolas"/>
+          <w:color w:val="000000"/>
+          <w:sz w:val="19"/>
+          <w:szCs w:val="19"/>
+          <w:highlight w:val="white"/>
+          <w:lang w:val="en-US"/>
+        </w:rPr>
+        <w:t xml:space="preserve"> d = </w:t>
+      </w:r>
+      <w:r>
+        <w:rPr>
+          <w:rFonts w:ascii="Consolas" w:hAnsi="Consolas" w:cs="Consolas"/>
+          <w:color w:val="0000FF"/>
+          <w:sz w:val="19"/>
+          <w:szCs w:val="19"/>
+          <w:highlight w:val="white"/>
+          <w:lang w:val="en-US"/>
+        </w:rPr>
+        <w:t>new</w:t>
+      </w:r>
+      <w:r>
+        <w:rPr>
+          <w:rFonts w:ascii="Consolas" w:hAnsi="Consolas" w:cs="Consolas"/>
+          <w:color w:val="000000"/>
+          <w:sz w:val="19"/>
+          <w:szCs w:val="19"/>
+          <w:highlight w:val="white"/>
+          <w:lang w:val="en-US"/>
+        </w:rPr>
+        <w:t xml:space="preserve"> </w:t>
+      </w:r>
+      <w:proofErr w:type="gramStart"/>
+      <w:r>
+        <w:rPr>
+          <w:rFonts w:ascii="Consolas" w:hAnsi="Consolas" w:cs="Consolas"/>
+          <w:color w:val="0000FF"/>
+          <w:sz w:val="19"/>
+          <w:szCs w:val="19"/>
+          <w:highlight w:val="white"/>
+          <w:lang w:val="en-US"/>
+        </w:rPr>
+        <w:t>double</w:t>
+      </w:r>
+      <w:r>
+        <w:rPr>
+          <w:rFonts w:ascii="Consolas" w:hAnsi="Consolas" w:cs="Consolas"/>
+          <w:color w:val="000000"/>
+          <w:sz w:val="19"/>
+          <w:szCs w:val="19"/>
+          <w:highlight w:val="white"/>
+          <w:lang w:val="en-US"/>
+        </w:rPr>
+        <w:t>(</w:t>
+      </w:r>
+      <w:proofErr w:type="gramEnd"/>
+      <w:r>
+        <w:rPr>
+          <w:rFonts w:ascii="Consolas" w:hAnsi="Consolas" w:cs="Consolas"/>
+          <w:color w:val="000000"/>
+          <w:sz w:val="19"/>
+          <w:szCs w:val="19"/>
+          <w:highlight w:val="white"/>
+          <w:lang w:val="en-US"/>
+        </w:rPr>
+        <w:t>);</w:t>
+      </w:r>
+    </w:p>
+    <w:p>
+      <w:pPr>
+        <w:autoSpaceDE w:val="0"/>
+        <w:autoSpaceDN w:val="0"/>
+        <w:adjustRightInd w:val="0"/>
+        <w:spacing w:after="0" w:line="240" w:lineRule="auto"/>
+        <w:rPr>
+          <w:rFonts w:ascii="Consolas" w:hAnsi="Consolas" w:cs="Consolas"/>
+          <w:color w:val="000000"/>
+          <w:sz w:val="19"/>
+          <w:szCs w:val="19"/>
+          <w:highlight w:val="white"/>
+          <w:lang w:val="en-US"/>
+        </w:rPr>
+      </w:pPr>
+    </w:p>
+    <w:p>
+      <w:pPr>
+        <w:autoSpaceDE w:val="0"/>
+        <w:autoSpaceDN w:val="0"/>
+        <w:adjustRightInd w:val="0"/>
+        <w:spacing w:after="0" w:line="240" w:lineRule="auto"/>
+        <w:rPr>
+          <w:rFonts w:ascii="Consolas" w:hAnsi="Consolas" w:cs="Consolas"/>
+          <w:color w:val="000000"/>
+          <w:sz w:val="19"/>
+          <w:szCs w:val="19"/>
+          <w:highlight w:val="white"/>
+          <w:lang w:val="en-US"/>
+        </w:rPr>
+      </w:pPr>
+      <w:r>
+        <w:rPr>
+          <w:rFonts w:ascii="Consolas" w:hAnsi="Consolas" w:cs="Consolas"/>
+          <w:color w:val="000000"/>
+          <w:sz w:val="19"/>
+          <w:szCs w:val="19"/>
+          <w:highlight w:val="white"/>
+          <w:lang w:val="en-US"/>
+        </w:rPr>
+        <w:t xml:space="preserve">            </w:t>
+      </w:r>
+      <w:proofErr w:type="gramStart"/>
+      <w:r>
+        <w:rPr>
+          <w:rFonts w:ascii="Consolas" w:hAnsi="Consolas" w:cs="Consolas"/>
+          <w:color w:val="000000"/>
+          <w:sz w:val="19"/>
+          <w:szCs w:val="19"/>
+          <w:highlight w:val="white"/>
+          <w:lang w:val="en-US"/>
+        </w:rPr>
+        <w:t>f</w:t>
+      </w:r>
+      <w:proofErr w:type="gramEnd"/>
+      <w:r>
+        <w:rPr>
+          <w:rFonts w:ascii="Consolas" w:hAnsi="Consolas" w:cs="Consolas"/>
+          <w:color w:val="000000"/>
+          <w:sz w:val="19"/>
+          <w:szCs w:val="19"/>
+          <w:highlight w:val="white"/>
+          <w:lang w:val="en-US"/>
+        </w:rPr>
+        <w:t xml:space="preserve"> = (</w:t>
+      </w:r>
+      <w:r>
+        <w:rPr>
+          <w:rFonts w:ascii="Consolas" w:hAnsi="Consolas" w:cs="Consolas"/>
+          <w:color w:val="0000FF"/>
+          <w:sz w:val="19"/>
+          <w:szCs w:val="19"/>
+          <w:highlight w:val="white"/>
+          <w:lang w:val="en-US"/>
+        </w:rPr>
+        <w:t>float</w:t>
+      </w:r>
+      <w:r>
+        <w:rPr>
+          <w:rFonts w:ascii="Consolas" w:hAnsi="Consolas" w:cs="Consolas"/>
+          <w:color w:val="000000"/>
+          <w:sz w:val="19"/>
+          <w:szCs w:val="19"/>
+          <w:highlight w:val="white"/>
+          <w:lang w:val="en-US"/>
+        </w:rPr>
+        <w:t>)12.45;</w:t>
+      </w:r>
+    </w:p>
+    <w:p>
+      <w:pPr>
+        <w:autoSpaceDE w:val="0"/>
+        <w:autoSpaceDN w:val="0"/>
+        <w:adjustRightInd w:val="0"/>
+        <w:spacing w:after="0" w:line="240" w:lineRule="auto"/>
+        <w:rPr>
+          <w:rFonts w:ascii="Consolas" w:hAnsi="Consolas" w:cs="Consolas"/>
+          <w:color w:val="000000"/>
+          <w:sz w:val="19"/>
+          <w:szCs w:val="19"/>
+          <w:highlight w:val="white"/>
+          <w:lang w:val="en-US"/>
+        </w:rPr>
+      </w:pPr>
+      <w:r>
+        <w:rPr>
+          <w:rFonts w:ascii="Consolas" w:hAnsi="Consolas" w:cs="Consolas"/>
+          <w:color w:val="000000"/>
+          <w:sz w:val="19"/>
+          <w:szCs w:val="19"/>
+          <w:highlight w:val="white"/>
+          <w:lang w:val="en-US"/>
+        </w:rPr>
+        <w:t xml:space="preserve">            </w:t>
+      </w:r>
+      <w:proofErr w:type="gramStart"/>
+      <w:r>
+        <w:rPr>
+          <w:rFonts w:ascii="Consolas" w:hAnsi="Consolas" w:cs="Consolas"/>
+          <w:color w:val="000000"/>
+          <w:sz w:val="19"/>
+          <w:szCs w:val="19"/>
+          <w:highlight w:val="white"/>
+          <w:lang w:val="en-US"/>
+        </w:rPr>
+        <w:t>d</w:t>
+      </w:r>
+      <w:proofErr w:type="gramEnd"/>
+      <w:r>
+        <w:rPr>
+          <w:rFonts w:ascii="Consolas" w:hAnsi="Consolas" w:cs="Consolas"/>
+          <w:color w:val="000000"/>
+          <w:sz w:val="19"/>
+          <w:szCs w:val="19"/>
+          <w:highlight w:val="white"/>
+          <w:lang w:val="en-US"/>
+        </w:rPr>
+        <w:t xml:space="preserve"> = f;</w:t>
+      </w:r>
+    </w:p>
+    <w:p>
+      <w:pPr>
+        <w:autoSpaceDE w:val="0"/>
+        <w:autoSpaceDN w:val="0"/>
+        <w:adjustRightInd w:val="0"/>
+        <w:spacing w:after="0" w:line="240" w:lineRule="auto"/>
+        <w:rPr>
+          <w:rFonts w:ascii="Consolas" w:hAnsi="Consolas" w:cs="Consolas"/>
+          <w:color w:val="000000"/>
+          <w:sz w:val="19"/>
+          <w:szCs w:val="19"/>
+          <w:highlight w:val="white"/>
+          <w:lang w:val="en-US"/>
+        </w:rPr>
+      </w:pPr>
+    </w:p>
+    <w:p>
+      <w:pPr>
+        <w:autoSpaceDE w:val="0"/>
+        <w:autoSpaceDN w:val="0"/>
+        <w:adjustRightInd w:val="0"/>
+        <w:spacing w:after="0" w:line="240" w:lineRule="auto"/>
+        <w:rPr>
+          <w:rFonts w:ascii="Consolas" w:hAnsi="Consolas" w:cs="Consolas"/>
+          <w:color w:val="000000"/>
+          <w:sz w:val="19"/>
+          <w:szCs w:val="19"/>
+          <w:highlight w:val="white"/>
+          <w:lang w:val="en-US"/>
+        </w:rPr>
+      </w:pPr>
+      <w:r>
+        <w:rPr>
+          <w:rFonts w:ascii="Consolas" w:hAnsi="Consolas" w:cs="Consolas"/>
+          <w:color w:val="000000"/>
+          <w:sz w:val="19"/>
+          <w:szCs w:val="19"/>
+          <w:highlight w:val="white"/>
+          <w:lang w:val="en-US"/>
+        </w:rPr>
+        <w:t xml:space="preserve">            </w:t>
+      </w:r>
+      <w:r>
+        <w:rPr>
+          <w:rFonts w:ascii="Consolas" w:hAnsi="Consolas" w:cs="Consolas"/>
+          <w:color w:val="008000"/>
+          <w:sz w:val="19"/>
+          <w:szCs w:val="19"/>
+          <w:highlight w:val="white"/>
+          <w:lang w:val="en-US"/>
+        </w:rPr>
+        <w:t>//d = 1348897897945.56;</w:t>
+      </w:r>
+    </w:p>
+    <w:p>
+      <w:pPr>
+        <w:autoSpaceDE w:val="0"/>
+        <w:autoSpaceDN w:val="0"/>
+        <w:adjustRightInd w:val="0"/>
+        <w:spacing w:after="0" w:line="240" w:lineRule="auto"/>
+        <w:rPr>
+          <w:rFonts w:ascii="Consolas" w:hAnsi="Consolas" w:cs="Consolas"/>
+          <w:color w:val="000000"/>
+          <w:sz w:val="19"/>
+          <w:szCs w:val="19"/>
+          <w:highlight w:val="white"/>
+          <w:lang w:val="en-US"/>
+        </w:rPr>
+      </w:pPr>
+      <w:r>
+        <w:rPr>
+          <w:rFonts w:ascii="Consolas" w:hAnsi="Consolas" w:cs="Consolas"/>
+          <w:color w:val="000000"/>
+          <w:sz w:val="19"/>
+          <w:szCs w:val="19"/>
+          <w:highlight w:val="white"/>
+          <w:lang w:val="en-US"/>
+        </w:rPr>
+        <w:t xml:space="preserve">            </w:t>
+      </w:r>
+      <w:proofErr w:type="gramStart"/>
+      <w:r>
+        <w:rPr>
+          <w:rFonts w:ascii="Consolas" w:hAnsi="Consolas" w:cs="Consolas"/>
+          <w:color w:val="000000"/>
+          <w:sz w:val="19"/>
+          <w:szCs w:val="19"/>
+          <w:highlight w:val="white"/>
+          <w:lang w:val="en-US"/>
+        </w:rPr>
+        <w:t>i16</w:t>
+      </w:r>
+      <w:proofErr w:type="gramEnd"/>
+      <w:r>
+        <w:rPr>
+          <w:rFonts w:ascii="Consolas" w:hAnsi="Consolas" w:cs="Consolas"/>
+          <w:color w:val="000000"/>
+          <w:sz w:val="19"/>
+          <w:szCs w:val="19"/>
+          <w:highlight w:val="white"/>
+          <w:lang w:val="en-US"/>
+        </w:rPr>
+        <w:t xml:space="preserve"> = (</w:t>
+      </w:r>
+      <w:r>
+        <w:rPr>
+          <w:rFonts w:ascii="Consolas" w:hAnsi="Consolas" w:cs="Consolas"/>
+          <w:color w:val="2B91AF"/>
+          <w:sz w:val="19"/>
+          <w:szCs w:val="19"/>
+          <w:highlight w:val="white"/>
+          <w:lang w:val="en-US"/>
+        </w:rPr>
+        <w:t>Int16</w:t>
+      </w:r>
+      <w:r>
+        <w:rPr>
+          <w:rFonts w:ascii="Consolas" w:hAnsi="Consolas" w:cs="Consolas"/>
+          <w:color w:val="000000"/>
+          <w:sz w:val="19"/>
+          <w:szCs w:val="19"/>
+          <w:highlight w:val="white"/>
+          <w:lang w:val="en-US"/>
+        </w:rPr>
+        <w:t>)d;</w:t>
+      </w:r>
+    </w:p>
+    <w:p>
+      <w:pPr>
+        <w:autoSpaceDE w:val="0"/>
+        <w:autoSpaceDN w:val="0"/>
+        <w:adjustRightInd w:val="0"/>
+        <w:spacing w:after="0" w:line="240" w:lineRule="auto"/>
+        <w:rPr>
+          <w:rFonts w:ascii="Consolas" w:hAnsi="Consolas" w:cs="Consolas"/>
+          <w:color w:val="008000"/>
+          <w:sz w:val="19"/>
+          <w:szCs w:val="19"/>
+          <w:lang w:val="en-US"/>
+        </w:rPr>
+      </w:pPr>
+      <w:r>
+        <w:rPr>
+          <w:rFonts w:ascii="Consolas" w:hAnsi="Consolas" w:cs="Consolas"/>
+          <w:color w:val="000000"/>
+          <w:sz w:val="19"/>
+          <w:szCs w:val="19"/>
+          <w:highlight w:val="white"/>
+          <w:lang w:val="en-US"/>
+        </w:rPr>
+        <w:t xml:space="preserve">            </w:t>
+      </w:r>
+      <w:r>
+        <w:rPr>
+          <w:rFonts w:ascii="Consolas" w:hAnsi="Consolas" w:cs="Consolas"/>
+          <w:color w:val="008000"/>
+          <w:sz w:val="19"/>
+          <w:szCs w:val="19"/>
+          <w:highlight w:val="white"/>
+          <w:lang w:val="en-US"/>
+        </w:rPr>
+        <w:t>//</w:t>
+      </w:r>
+      <w:proofErr w:type="spellStart"/>
+      <w:proofErr w:type="gramStart"/>
+      <w:r>
+        <w:rPr>
+          <w:rFonts w:ascii="Consolas" w:hAnsi="Consolas" w:cs="Consolas"/>
+          <w:color w:val="008000"/>
+          <w:sz w:val="19"/>
+          <w:szCs w:val="19"/>
+          <w:highlight w:val="white"/>
+          <w:lang w:val="en-US"/>
+        </w:rPr>
+        <w:t>Console.WriteLine</w:t>
+      </w:r>
+      <w:proofErr w:type="spellEnd"/>
+      <w:r>
+        <w:rPr>
+          <w:rFonts w:ascii="Consolas" w:hAnsi="Consolas" w:cs="Consolas"/>
+          <w:color w:val="008000"/>
+          <w:sz w:val="19"/>
+          <w:szCs w:val="19"/>
+          <w:highlight w:val="white"/>
+          <w:lang w:val="en-US"/>
+        </w:rPr>
+        <w:t>(</w:t>
+      </w:r>
+      <w:proofErr w:type="gramEnd"/>
+      <w:r>
+        <w:rPr>
+          <w:rFonts w:ascii="Consolas" w:hAnsi="Consolas" w:cs="Consolas"/>
+          <w:color w:val="008000"/>
+          <w:sz w:val="19"/>
+          <w:szCs w:val="19"/>
+          <w:highlight w:val="white"/>
+          <w:lang w:val="en-US"/>
+        </w:rPr>
+        <w:t>"{0} {1} {2}", i16, i32, i64);//</w:t>
+      </w:r>
+    </w:p>
+    <w:p>
+      <w:pPr>
+        <w:autoSpaceDE w:val="0"/>
+        <w:autoSpaceDN w:val="0"/>
+        <w:adjustRightInd w:val="0"/>
+        <w:spacing w:after="0" w:line="240" w:lineRule="auto"/>
+        <w:rPr>
+          <w:rFonts w:ascii="Consolas" w:hAnsi="Consolas" w:cs="Consolas"/>
+          <w:color w:val="008000"/>
+          <w:sz w:val="19"/>
+          <w:szCs w:val="19"/>
+          <w:lang w:val="en-US"/>
+        </w:rPr>
+      </w:pPr>
+    </w:p>
+    <w:p>
+      <w:pPr>
+        <w:autoSpaceDE w:val="0"/>
+        <w:autoSpaceDN w:val="0"/>
+        <w:adjustRightInd w:val="0"/>
+        <w:spacing w:after="0" w:line="240" w:lineRule="auto"/>
+        <w:rPr>
+          <w:rFonts w:ascii="Consolas" w:hAnsi="Consolas" w:cs="Consolas"/>
+          <w:color w:val="008000"/>
+          <w:sz w:val="19"/>
+          <w:szCs w:val="19"/>
+          <w:lang w:val="en-US"/>
+        </w:rPr>
+      </w:pPr>
+    </w:p>
+    <w:p>
+      <w:pPr>
+        <w:autoSpaceDE w:val="0"/>
+        <w:autoSpaceDN w:val="0"/>
+        <w:adjustRightInd w:val="0"/>
+        <w:spacing w:after="0" w:line="240" w:lineRule="auto"/>
+        <w:rPr>
+          <w:rFonts w:ascii="Consolas" w:hAnsi="Consolas" w:cs="Consolas"/>
+          <w:color w:val="000000"/>
+          <w:sz w:val="19"/>
+          <w:szCs w:val="19"/>
+          <w:highlight w:val="white"/>
+        </w:rPr>
+      </w:pPr>
+      <w:r>
+        <w:rPr>
+          <w:rFonts w:ascii="Consolas" w:hAnsi="Consolas" w:cs="Consolas"/>
+          <w:color w:val="000000"/>
+          <w:sz w:val="19"/>
+          <w:szCs w:val="19"/>
+          <w:highlight w:val="white"/>
+        </w:rPr>
+        <w:t xml:space="preserve">            </w:t>
+      </w:r>
+      <w:r>
+        <w:rPr>
+          <w:rFonts w:ascii="Consolas" w:hAnsi="Consolas" w:cs="Consolas"/>
+          <w:color w:val="008000"/>
+          <w:sz w:val="19"/>
+          <w:szCs w:val="19"/>
+          <w:highlight w:val="white"/>
+        </w:rPr>
+        <w:t>/*Console.WriteLine("Es numero: " + i64);</w:t>
+      </w:r>
+    </w:p>
+    <w:p>
+      <w:pPr>
+        <w:autoSpaceDE w:val="0"/>
+        <w:autoSpaceDN w:val="0"/>
+        <w:adjustRightInd w:val="0"/>
+        <w:spacing w:after="0" w:line="240" w:lineRule="auto"/>
+        <w:rPr>
+          <w:rFonts w:ascii="Consolas" w:hAnsi="Consolas" w:cs="Consolas"/>
+          <w:color w:val="000000"/>
+          <w:sz w:val="19"/>
+          <w:szCs w:val="19"/>
+          <w:highlight w:val="white"/>
+        </w:rPr>
+      </w:pPr>
+      <w:r>
+        <w:rPr>
+          <w:rFonts w:ascii="Consolas" w:hAnsi="Consolas" w:cs="Consolas"/>
+          <w:color w:val="008000"/>
+          <w:sz w:val="19"/>
+          <w:szCs w:val="19"/>
+          <w:highlight w:val="white"/>
+        </w:rPr>
+        <w:t xml:space="preserve">            Console.WriteLine("Es texto: " + cadenaTexto);</w:t>
+      </w:r>
+    </w:p>
+    <w:p>
+      <w:pPr>
+        <w:autoSpaceDE w:val="0"/>
+        <w:autoSpaceDN w:val="0"/>
+        <w:adjustRightInd w:val="0"/>
+        <w:spacing w:after="0" w:line="240" w:lineRule="auto"/>
+        <w:rPr>
+          <w:rFonts w:ascii="Consolas" w:hAnsi="Consolas" w:cs="Consolas"/>
+          <w:color w:val="000000"/>
+          <w:sz w:val="19"/>
+          <w:szCs w:val="19"/>
+          <w:highlight w:val="white"/>
+        </w:rPr>
+      </w:pPr>
+      <w:r>
+        <w:rPr>
+          <w:rFonts w:ascii="Consolas" w:hAnsi="Consolas" w:cs="Consolas"/>
+          <w:color w:val="008000"/>
+          <w:sz w:val="19"/>
+          <w:szCs w:val="19"/>
+          <w:highlight w:val="white"/>
+        </w:rPr>
+        <w:t xml:space="preserve">            Console.WriteLine(cadenaTexto.GetHashCode());</w:t>
+      </w:r>
+    </w:p>
+    <w:p>
+      <w:pPr>
+        <w:autoSpaceDE w:val="0"/>
+        <w:autoSpaceDN w:val="0"/>
+        <w:adjustRightInd w:val="0"/>
+        <w:spacing w:after="0" w:line="240" w:lineRule="auto"/>
+        <w:rPr>
+          <w:rFonts w:ascii="Consolas" w:hAnsi="Consolas" w:cs="Consolas"/>
+          <w:color w:val="000000"/>
+          <w:sz w:val="19"/>
+          <w:szCs w:val="19"/>
+          <w:highlight w:val="white"/>
+        </w:rPr>
+      </w:pPr>
+      <w:r>
+        <w:rPr>
+          <w:rFonts w:ascii="Consolas" w:hAnsi="Consolas" w:cs="Consolas"/>
+          <w:color w:val="008000"/>
+          <w:sz w:val="19"/>
+          <w:szCs w:val="19"/>
+          <w:highlight w:val="white"/>
+        </w:rPr>
+        <w:t xml:space="preserve">            Console.WriteLine("Es booleano: " + tipoBooleano);*/</w:t>
+      </w:r>
+    </w:p>
+    <w:p>
+      <w:pPr>
+        <w:autoSpaceDE w:val="0"/>
+        <w:autoSpaceDN w:val="0"/>
+        <w:adjustRightInd w:val="0"/>
+        <w:spacing w:after="0" w:line="240" w:lineRule="auto"/>
+        <w:rPr>
+          <w:rFonts w:ascii="Consolas" w:hAnsi="Consolas" w:cs="Consolas"/>
+          <w:color w:val="000000"/>
+          <w:sz w:val="19"/>
+          <w:szCs w:val="19"/>
+          <w:highlight w:val="white"/>
+        </w:rPr>
+      </w:pPr>
+      <w:r>
+        <w:rPr>
+          <w:rFonts w:ascii="Consolas" w:hAnsi="Consolas" w:cs="Consolas"/>
+          <w:color w:val="000000"/>
+          <w:sz w:val="19"/>
+          <w:szCs w:val="19"/>
+          <w:highlight w:val="white"/>
+        </w:rPr>
+        <w:t xml:space="preserve">            </w:t>
+      </w:r>
+    </w:p>
+    <w:p>
+      <w:pPr>
+        <w:autoSpaceDE w:val="0"/>
+        <w:autoSpaceDN w:val="0"/>
+        <w:adjustRightInd w:val="0"/>
+        <w:spacing w:after="0" w:line="240" w:lineRule="auto"/>
+        <w:rPr>
+          <w:rFonts w:ascii="Consolas" w:hAnsi="Consolas" w:cs="Consolas"/>
+          <w:color w:val="000000"/>
+          <w:sz w:val="19"/>
+          <w:szCs w:val="19"/>
+          <w:highlight w:val="white"/>
+          <w:lang w:val="en-US"/>
+        </w:rPr>
+      </w:pPr>
+      <w:r>
+        <w:rPr>
+          <w:rFonts w:ascii="Consolas" w:hAnsi="Consolas" w:cs="Consolas"/>
+          <w:color w:val="000000"/>
+          <w:sz w:val="19"/>
+          <w:szCs w:val="19"/>
+          <w:highlight w:val="white"/>
+        </w:rPr>
+        <w:t xml:space="preserve">            </w:t>
+      </w:r>
+      <w:proofErr w:type="gramStart"/>
+      <w:r>
+        <w:rPr>
+          <w:rFonts w:ascii="Consolas" w:hAnsi="Consolas" w:cs="Consolas"/>
+          <w:color w:val="008000"/>
+          <w:sz w:val="19"/>
+          <w:szCs w:val="19"/>
+          <w:highlight w:val="white"/>
+          <w:lang w:val="en-US"/>
+        </w:rPr>
+        <w:t>//9.</w:t>
+      </w:r>
+      <w:proofErr w:type="gramEnd"/>
+      <w:r>
+        <w:rPr>
+          <w:rFonts w:ascii="Consolas" w:hAnsi="Consolas" w:cs="Consolas"/>
+          <w:color w:val="008000"/>
+          <w:sz w:val="19"/>
+          <w:szCs w:val="19"/>
+          <w:highlight w:val="white"/>
+          <w:lang w:val="en-US"/>
+        </w:rPr>
+        <w:t xml:space="preserve"> </w:t>
+      </w:r>
+      <w:proofErr w:type="spellStart"/>
+      <w:r>
+        <w:rPr>
+          <w:rFonts w:ascii="Consolas" w:hAnsi="Consolas" w:cs="Consolas"/>
+          <w:color w:val="008000"/>
+          <w:sz w:val="19"/>
+          <w:szCs w:val="19"/>
+          <w:highlight w:val="white"/>
+          <w:lang w:val="en-US"/>
+        </w:rPr>
+        <w:t>Tipo</w:t>
+      </w:r>
+      <w:proofErr w:type="spellEnd"/>
+      <w:r>
+        <w:rPr>
+          <w:rFonts w:ascii="Consolas" w:hAnsi="Consolas" w:cs="Consolas"/>
+          <w:color w:val="008000"/>
+          <w:sz w:val="19"/>
+          <w:szCs w:val="19"/>
+          <w:highlight w:val="white"/>
+          <w:lang w:val="en-US"/>
+        </w:rPr>
+        <w:t xml:space="preserve"> Base </w:t>
+      </w:r>
+      <w:proofErr w:type="spellStart"/>
+      <w:r>
+        <w:rPr>
+          <w:rFonts w:ascii="Consolas" w:hAnsi="Consolas" w:cs="Consolas"/>
+          <w:color w:val="008000"/>
+          <w:sz w:val="19"/>
+          <w:szCs w:val="19"/>
+          <w:highlight w:val="white"/>
+          <w:lang w:val="en-US"/>
+        </w:rPr>
+        <w:t>ValueType</w:t>
+      </w:r>
+      <w:proofErr w:type="spellEnd"/>
+    </w:p>
+    <w:p>
+      <w:pPr>
+        <w:autoSpaceDE w:val="0"/>
+        <w:autoSpaceDN w:val="0"/>
+        <w:adjustRightInd w:val="0"/>
+        <w:spacing w:after="0" w:line="240" w:lineRule="auto"/>
+        <w:rPr>
+          <w:rFonts w:ascii="Consolas" w:hAnsi="Consolas" w:cs="Consolas"/>
+          <w:color w:val="000000"/>
+          <w:sz w:val="19"/>
+          <w:szCs w:val="19"/>
+          <w:highlight w:val="white"/>
+          <w:lang w:val="en-US"/>
+        </w:rPr>
+      </w:pPr>
+      <w:r>
+        <w:rPr>
+          <w:rFonts w:ascii="Consolas" w:hAnsi="Consolas" w:cs="Consolas"/>
+          <w:color w:val="000000"/>
+          <w:sz w:val="19"/>
+          <w:szCs w:val="19"/>
+          <w:highlight w:val="white"/>
+          <w:lang w:val="en-US"/>
+        </w:rPr>
+        <w:t xml:space="preserve">            </w:t>
+      </w:r>
+      <w:proofErr w:type="gramStart"/>
+      <w:r>
+        <w:rPr>
+          <w:rFonts w:ascii="Consolas" w:hAnsi="Consolas" w:cs="Consolas"/>
+          <w:color w:val="0000FF"/>
+          <w:sz w:val="19"/>
+          <w:szCs w:val="19"/>
+          <w:highlight w:val="white"/>
+          <w:lang w:val="en-US"/>
+        </w:rPr>
+        <w:t>char</w:t>
+      </w:r>
+      <w:proofErr w:type="gramEnd"/>
+      <w:r>
+        <w:rPr>
+          <w:rFonts w:ascii="Consolas" w:hAnsi="Consolas" w:cs="Consolas"/>
+          <w:color w:val="000000"/>
+          <w:sz w:val="19"/>
+          <w:szCs w:val="19"/>
+          <w:highlight w:val="white"/>
+          <w:lang w:val="en-US"/>
+        </w:rPr>
+        <w:t xml:space="preserve"> c = </w:t>
+      </w:r>
+      <w:r>
+        <w:rPr>
+          <w:rFonts w:ascii="Consolas" w:hAnsi="Consolas" w:cs="Consolas"/>
+          <w:color w:val="0000FF"/>
+          <w:sz w:val="19"/>
+          <w:szCs w:val="19"/>
+          <w:highlight w:val="white"/>
+          <w:lang w:val="en-US"/>
+        </w:rPr>
+        <w:t>new</w:t>
+      </w:r>
+      <w:r>
+        <w:rPr>
+          <w:rFonts w:ascii="Consolas" w:hAnsi="Consolas" w:cs="Consolas"/>
+          <w:color w:val="000000"/>
+          <w:sz w:val="19"/>
+          <w:szCs w:val="19"/>
+          <w:highlight w:val="white"/>
+          <w:lang w:val="en-US"/>
+        </w:rPr>
+        <w:t xml:space="preserve"> </w:t>
+      </w:r>
+      <w:r>
+        <w:rPr>
+          <w:rFonts w:ascii="Consolas" w:hAnsi="Consolas" w:cs="Consolas"/>
+          <w:color w:val="0000FF"/>
+          <w:sz w:val="19"/>
+          <w:szCs w:val="19"/>
+          <w:highlight w:val="white"/>
+          <w:lang w:val="en-US"/>
+        </w:rPr>
+        <w:t>char</w:t>
+      </w:r>
+      <w:r>
+        <w:rPr>
+          <w:rFonts w:ascii="Consolas" w:hAnsi="Consolas" w:cs="Consolas"/>
+          <w:color w:val="000000"/>
+          <w:sz w:val="19"/>
+          <w:szCs w:val="19"/>
+          <w:highlight w:val="white"/>
+          <w:lang w:val="en-US"/>
+        </w:rPr>
         <w:t>();</w:t>
       </w:r>
     </w:p>
@@ -2390,7 +3597,185 @@
           <w:highlight w:val="white"/>
           <w:lang w:val="en-US"/>
         </w:rPr>
-        <w:t xml:space="preserve">            System.</w:t>
+        <w:t xml:space="preserve">            </w:t>
+      </w:r>
+      <w:proofErr w:type="gramStart"/>
+      <w:r>
+        <w:rPr>
+          <w:rFonts w:ascii="Consolas" w:hAnsi="Consolas" w:cs="Consolas"/>
+          <w:color w:val="000000"/>
+          <w:sz w:val="19"/>
+          <w:szCs w:val="19"/>
+          <w:highlight w:val="white"/>
+          <w:lang w:val="en-US"/>
+        </w:rPr>
+        <w:t>c</w:t>
+      </w:r>
+      <w:proofErr w:type="gramEnd"/>
+      <w:r>
+        <w:rPr>
+          <w:rFonts w:ascii="Consolas" w:hAnsi="Consolas" w:cs="Consolas"/>
+          <w:color w:val="000000"/>
+          <w:sz w:val="19"/>
+          <w:szCs w:val="19"/>
+          <w:highlight w:val="white"/>
+          <w:lang w:val="en-US"/>
+        </w:rPr>
+        <w:t xml:space="preserve"> = </w:t>
+      </w:r>
+      <w:r>
+        <w:rPr>
+          <w:rFonts w:ascii="Consolas" w:hAnsi="Consolas" w:cs="Consolas"/>
+          <w:color w:val="A31515"/>
+          <w:sz w:val="19"/>
+          <w:szCs w:val="19"/>
+          <w:highlight w:val="white"/>
+          <w:lang w:val="en-US"/>
+        </w:rPr>
+        <w:t>'a'</w:t>
+      </w:r>
+      <w:r>
+        <w:rPr>
+          <w:rFonts w:ascii="Consolas" w:hAnsi="Consolas" w:cs="Consolas"/>
+          <w:color w:val="000000"/>
+          <w:sz w:val="19"/>
+          <w:szCs w:val="19"/>
+          <w:highlight w:val="white"/>
+          <w:lang w:val="en-US"/>
+        </w:rPr>
+        <w:t>;</w:t>
+      </w:r>
+    </w:p>
+    <w:p>
+      <w:pPr>
+        <w:autoSpaceDE w:val="0"/>
+        <w:autoSpaceDN w:val="0"/>
+        <w:adjustRightInd w:val="0"/>
+        <w:spacing w:after="0" w:line="240" w:lineRule="auto"/>
+        <w:rPr>
+          <w:rFonts w:ascii="Consolas" w:hAnsi="Consolas" w:cs="Consolas"/>
+          <w:color w:val="000000"/>
+          <w:sz w:val="19"/>
+          <w:szCs w:val="19"/>
+          <w:highlight w:val="white"/>
+          <w:lang w:val="en-US"/>
+        </w:rPr>
+      </w:pPr>
+      <w:r>
+        <w:rPr>
+          <w:rFonts w:ascii="Consolas" w:hAnsi="Consolas" w:cs="Consolas"/>
+          <w:color w:val="000000"/>
+          <w:sz w:val="19"/>
+          <w:szCs w:val="19"/>
+          <w:highlight w:val="white"/>
+          <w:lang w:val="en-US"/>
+        </w:rPr>
+        <w:t xml:space="preserve">            </w:t>
+      </w:r>
+      <w:proofErr w:type="spellStart"/>
+      <w:proofErr w:type="gramStart"/>
+      <w:r>
+        <w:rPr>
+          <w:rFonts w:ascii="Consolas" w:hAnsi="Consolas" w:cs="Consolas"/>
+          <w:color w:val="0000FF"/>
+          <w:sz w:val="19"/>
+          <w:szCs w:val="19"/>
+          <w:highlight w:val="white"/>
+          <w:lang w:val="en-US"/>
+        </w:rPr>
+        <w:t>int</w:t>
+      </w:r>
+      <w:proofErr w:type="spellEnd"/>
+      <w:proofErr w:type="gramEnd"/>
+      <w:r>
+        <w:rPr>
+          <w:rFonts w:ascii="Consolas" w:hAnsi="Consolas" w:cs="Consolas"/>
+          <w:color w:val="000000"/>
+          <w:sz w:val="19"/>
+          <w:szCs w:val="19"/>
+          <w:highlight w:val="white"/>
+          <w:lang w:val="en-US"/>
+        </w:rPr>
+        <w:t xml:space="preserve"> </w:t>
+      </w:r>
+      <w:proofErr w:type="spellStart"/>
+      <w:r>
+        <w:rPr>
+          <w:rFonts w:ascii="Consolas" w:hAnsi="Consolas" w:cs="Consolas"/>
+          <w:color w:val="000000"/>
+          <w:sz w:val="19"/>
+          <w:szCs w:val="19"/>
+          <w:highlight w:val="white"/>
+          <w:lang w:val="en-US"/>
+        </w:rPr>
+        <w:t>i</w:t>
+      </w:r>
+      <w:proofErr w:type="spellEnd"/>
+      <w:r>
+        <w:rPr>
+          <w:rFonts w:ascii="Consolas" w:hAnsi="Consolas" w:cs="Consolas"/>
+          <w:color w:val="000000"/>
+          <w:sz w:val="19"/>
+          <w:szCs w:val="19"/>
+          <w:highlight w:val="white"/>
+          <w:lang w:val="en-US"/>
+        </w:rPr>
+        <w:t xml:space="preserve"> = 30;</w:t>
+      </w:r>
+    </w:p>
+    <w:p>
+      <w:pPr>
+        <w:autoSpaceDE w:val="0"/>
+        <w:autoSpaceDN w:val="0"/>
+        <w:adjustRightInd w:val="0"/>
+        <w:spacing w:after="0" w:line="240" w:lineRule="auto"/>
+        <w:rPr>
+          <w:rFonts w:ascii="Consolas" w:hAnsi="Consolas" w:cs="Consolas"/>
+          <w:color w:val="000000"/>
+          <w:sz w:val="19"/>
+          <w:szCs w:val="19"/>
+          <w:highlight w:val="white"/>
+          <w:lang w:val="en-US"/>
+        </w:rPr>
+      </w:pPr>
+    </w:p>
+    <w:p>
+      <w:pPr>
+        <w:autoSpaceDE w:val="0"/>
+        <w:autoSpaceDN w:val="0"/>
+        <w:adjustRightInd w:val="0"/>
+        <w:spacing w:after="0" w:line="240" w:lineRule="auto"/>
+        <w:rPr>
+          <w:rFonts w:ascii="Consolas" w:hAnsi="Consolas" w:cs="Consolas"/>
+          <w:color w:val="000000"/>
+          <w:sz w:val="19"/>
+          <w:szCs w:val="19"/>
+          <w:highlight w:val="white"/>
+          <w:lang w:val="en-US"/>
+        </w:rPr>
+      </w:pPr>
+      <w:r>
+        <w:rPr>
+          <w:rFonts w:ascii="Consolas" w:hAnsi="Consolas" w:cs="Consolas"/>
+          <w:color w:val="000000"/>
+          <w:sz w:val="19"/>
+          <w:szCs w:val="19"/>
+          <w:highlight w:val="white"/>
+          <w:lang w:val="en-US"/>
+        </w:rPr>
+        <w:t xml:space="preserve">            </w:t>
+      </w:r>
+      <w:proofErr w:type="spellStart"/>
+      <w:r>
+        <w:rPr>
+          <w:rFonts w:ascii="Consolas" w:hAnsi="Consolas" w:cs="Consolas"/>
+          <w:color w:val="000000"/>
+          <w:sz w:val="19"/>
+          <w:szCs w:val="19"/>
+          <w:highlight w:val="white"/>
+          <w:lang w:val="en-US"/>
+        </w:rPr>
+        <w:t>System.</w:t>
       </w:r>
       <w:r>
         <w:rPr>
@@ -2401,30 +3786,9 @@
           <w:highlight w:val="white"/>
           <w:lang w:val="en-US"/>
         </w:rPr>
-        <w:t>Double</w:t>
-      </w:r>
-      <w:r>
-        <w:rPr>
-          <w:rFonts w:ascii="Consolas" w:hAnsi="Consolas" w:cs="Consolas"/>
-          <w:color w:val="000000"/>
-          <w:sz w:val="19"/>
-          <w:szCs w:val="19"/>
-          <w:highlight w:val="white"/>
-          <w:lang w:val="en-US"/>
-        </w:rPr>
-        <w:t xml:space="preserve"> d = </w:t>
-      </w:r>
-      <w:r>
-        <w:rPr>
-          <w:rFonts w:ascii="Consolas" w:hAnsi="Consolas" w:cs="Consolas"/>
-          <w:color w:val="0000FF"/>
-          <w:sz w:val="19"/>
-          <w:szCs w:val="19"/>
-          <w:highlight w:val="white"/>
-          <w:lang w:val="en-US"/>
-        </w:rPr>
-        <w:t>new</w:t>
-      </w:r>
+        <w:t>ValueType</w:t>
+      </w:r>
+      <w:proofErr w:type="spellEnd"/>
       <w:r>
         <w:rPr>
           <w:rFonts w:ascii="Consolas" w:hAnsi="Consolas" w:cs="Consolas"/>
@@ -2436,136 +3800,32 @@
         </w:rPr>
         <w:t xml:space="preserve"> </w:t>
       </w:r>
-      <w:r>
-        <w:rPr>
-          <w:rFonts w:ascii="Consolas" w:hAnsi="Consolas" w:cs="Consolas"/>
-          <w:color w:val="0000FF"/>
-          <w:sz w:val="19"/>
-          <w:szCs w:val="19"/>
-          <w:highlight w:val="white"/>
-          <w:lang w:val="en-US"/>
-        </w:rPr>
-        <w:t>double</w:t>
-      </w:r>
-      <w:r>
-        <w:rPr>
-          <w:rFonts w:ascii="Consolas" w:hAnsi="Consolas" w:cs="Consolas"/>
-          <w:color w:val="000000"/>
-          <w:sz w:val="19"/>
-          <w:szCs w:val="19"/>
-          <w:highlight w:val="white"/>
-          <w:lang w:val="en-US"/>
-        </w:rPr>
-        <w:t>();</w:t>
-      </w:r>
-    </w:p>
-    <w:p>
-      <w:pPr>
-        <w:autoSpaceDE w:val="0"/>
-        <w:autoSpaceDN w:val="0"/>
-        <w:adjustRightInd w:val="0"/>
-        <w:spacing w:after="0" w:line="240" w:lineRule="auto"/>
-        <w:rPr>
-          <w:rFonts w:ascii="Consolas" w:hAnsi="Consolas" w:cs="Consolas"/>
-          <w:color w:val="000000"/>
-          <w:sz w:val="19"/>
-          <w:szCs w:val="19"/>
-          <w:highlight w:val="white"/>
-          <w:lang w:val="en-US"/>
-        </w:rPr>
-      </w:pPr>
-    </w:p>
-    <w:p>
-      <w:pPr>
-        <w:autoSpaceDE w:val="0"/>
-        <w:autoSpaceDN w:val="0"/>
-        <w:adjustRightInd w:val="0"/>
-        <w:spacing w:after="0" w:line="240" w:lineRule="auto"/>
-        <w:rPr>
-          <w:rFonts w:ascii="Consolas" w:hAnsi="Consolas" w:cs="Consolas"/>
-          <w:color w:val="000000"/>
-          <w:sz w:val="19"/>
-          <w:szCs w:val="19"/>
-          <w:highlight w:val="white"/>
-          <w:lang w:val="en-US"/>
-        </w:rPr>
-      </w:pPr>
-      <w:r>
-        <w:rPr>
-          <w:rFonts w:ascii="Consolas" w:hAnsi="Consolas" w:cs="Consolas"/>
-          <w:color w:val="000000"/>
-          <w:sz w:val="19"/>
-          <w:szCs w:val="19"/>
-          <w:highlight w:val="white"/>
-          <w:lang w:val="en-US"/>
-        </w:rPr>
-        <w:t xml:space="preserve">            f = (</w:t>
-      </w:r>
-      <w:r>
-        <w:rPr>
-          <w:rFonts w:ascii="Consolas" w:hAnsi="Consolas" w:cs="Consolas"/>
-          <w:color w:val="0000FF"/>
-          <w:sz w:val="19"/>
-          <w:szCs w:val="19"/>
-          <w:highlight w:val="white"/>
-          <w:lang w:val="en-US"/>
-        </w:rPr>
-        <w:t>float</w:t>
-      </w:r>
-      <w:r>
-        <w:rPr>
-          <w:rFonts w:ascii="Consolas" w:hAnsi="Consolas" w:cs="Consolas"/>
-          <w:color w:val="000000"/>
-          <w:sz w:val="19"/>
-          <w:szCs w:val="19"/>
-          <w:highlight w:val="white"/>
-          <w:lang w:val="en-US"/>
-        </w:rPr>
-        <w:t>)12.45;</w:t>
-      </w:r>
-    </w:p>
-    <w:p>
-      <w:pPr>
-        <w:autoSpaceDE w:val="0"/>
-        <w:autoSpaceDN w:val="0"/>
-        <w:adjustRightInd w:val="0"/>
-        <w:spacing w:after="0" w:line="240" w:lineRule="auto"/>
-        <w:rPr>
-          <w:rFonts w:ascii="Consolas" w:hAnsi="Consolas" w:cs="Consolas"/>
-          <w:color w:val="000000"/>
-          <w:sz w:val="19"/>
-          <w:szCs w:val="19"/>
-          <w:highlight w:val="white"/>
-          <w:lang w:val="en-US"/>
-        </w:rPr>
-      </w:pPr>
-      <w:r>
-        <w:rPr>
-          <w:rFonts w:ascii="Consolas" w:hAnsi="Consolas" w:cs="Consolas"/>
-          <w:color w:val="000000"/>
-          <w:sz w:val="19"/>
-          <w:szCs w:val="19"/>
-          <w:highlight w:val="white"/>
-          <w:lang w:val="en-US"/>
-        </w:rPr>
-        <w:t xml:space="preserve">            d = f;</w:t>
-      </w:r>
-    </w:p>
-    <w:p>
-      <w:pPr>
-        <w:autoSpaceDE w:val="0"/>
-        <w:autoSpaceDN w:val="0"/>
-        <w:adjustRightInd w:val="0"/>
-        <w:spacing w:after="0" w:line="240" w:lineRule="auto"/>
-        <w:rPr>
-          <w:rFonts w:ascii="Consolas" w:hAnsi="Consolas" w:cs="Consolas"/>
-          <w:color w:val="000000"/>
-          <w:sz w:val="19"/>
-          <w:szCs w:val="19"/>
-          <w:highlight w:val="white"/>
-          <w:lang w:val="en-US"/>
-        </w:rPr>
-      </w:pPr>
+      <w:proofErr w:type="spellStart"/>
+      <w:proofErr w:type="gramStart"/>
+      <w:r>
+        <w:rPr>
+          <w:rFonts w:ascii="Consolas" w:hAnsi="Consolas" w:cs="Consolas"/>
+          <w:color w:val="000000"/>
+          <w:sz w:val="19"/>
+          <w:szCs w:val="19"/>
+          <w:highlight w:val="white"/>
+          <w:lang w:val="en-US"/>
+        </w:rPr>
+        <w:t>vt</w:t>
+      </w:r>
+      <w:proofErr w:type="spellEnd"/>
+      <w:proofErr w:type="gramEnd"/>
+      <w:r>
+        <w:rPr>
+          <w:rFonts w:ascii="Consolas" w:hAnsi="Consolas" w:cs="Consolas"/>
+          <w:color w:val="000000"/>
+          <w:sz w:val="19"/>
+          <w:szCs w:val="19"/>
+          <w:highlight w:val="white"/>
+          <w:lang w:val="en-US"/>
+        </w:rPr>
+        <w:t>;</w:t>
+      </w:r>
     </w:p>
     <w:p>
       <w:pPr>
@@ -2593,44 +3853,61 @@
         </w:rPr>
         <w:t xml:space="preserve">            </w:t>
       </w:r>
-      <w:r>
-        <w:rPr>
-          <w:rFonts w:ascii="Consolas" w:hAnsi="Consolas" w:cs="Consolas"/>
-          <w:color w:val="008000"/>
-          <w:sz w:val="19"/>
-          <w:szCs w:val="19"/>
-          <w:highlight w:val="white"/>
-          <w:lang w:val="en-US"/>
-        </w:rPr>
-        <w:t>//d = 1348897897945.56;</w:t>
-      </w:r>
-    </w:p>
-    <w:p>
-      <w:pPr>
-        <w:autoSpaceDE w:val="0"/>
-        <w:autoSpaceDN w:val="0"/>
-        <w:adjustRightInd w:val="0"/>
-        <w:spacing w:after="0" w:line="240" w:lineRule="auto"/>
-        <w:rPr>
-          <w:rFonts w:ascii="Consolas" w:hAnsi="Consolas" w:cs="Consolas"/>
-          <w:color w:val="000000"/>
-          <w:sz w:val="19"/>
-          <w:szCs w:val="19"/>
-          <w:highlight w:val="white"/>
-          <w:lang w:val="en-US"/>
-        </w:rPr>
-      </w:pPr>
-      <w:r>
-        <w:rPr>
-          <w:rFonts w:ascii="Consolas" w:hAnsi="Consolas" w:cs="Consolas"/>
-          <w:color w:val="000000"/>
-          <w:sz w:val="19"/>
-          <w:szCs w:val="19"/>
-          <w:highlight w:val="white"/>
-          <w:lang w:val="en-US"/>
-        </w:rPr>
-        <w:t xml:space="preserve">            i16 = (</w:t>
-      </w:r>
+      <w:proofErr w:type="spellStart"/>
+      <w:proofErr w:type="gramStart"/>
+      <w:r>
+        <w:rPr>
+          <w:rFonts w:ascii="Consolas" w:hAnsi="Consolas" w:cs="Consolas"/>
+          <w:color w:val="000000"/>
+          <w:sz w:val="19"/>
+          <w:szCs w:val="19"/>
+          <w:highlight w:val="white"/>
+          <w:lang w:val="en-US"/>
+        </w:rPr>
+        <w:t>vt</w:t>
+      </w:r>
+      <w:proofErr w:type="spellEnd"/>
+      <w:proofErr w:type="gramEnd"/>
+      <w:r>
+        <w:rPr>
+          <w:rFonts w:ascii="Consolas" w:hAnsi="Consolas" w:cs="Consolas"/>
+          <w:color w:val="000000"/>
+          <w:sz w:val="19"/>
+          <w:szCs w:val="19"/>
+          <w:highlight w:val="white"/>
+          <w:lang w:val="en-US"/>
+        </w:rPr>
+        <w:t xml:space="preserve"> = c;</w:t>
+      </w:r>
+    </w:p>
+    <w:p>
+      <w:pPr>
+        <w:autoSpaceDE w:val="0"/>
+        <w:autoSpaceDN w:val="0"/>
+        <w:adjustRightInd w:val="0"/>
+        <w:spacing w:after="0" w:line="240" w:lineRule="auto"/>
+        <w:rPr>
+          <w:rFonts w:ascii="Consolas" w:hAnsi="Consolas" w:cs="Consolas"/>
+          <w:color w:val="000000"/>
+          <w:sz w:val="19"/>
+          <w:szCs w:val="19"/>
+          <w:highlight w:val="white"/>
+          <w:lang w:val="en-US"/>
+        </w:rPr>
+      </w:pPr>
+      <w:r>
+        <w:rPr>
+          <w:rFonts w:ascii="Consolas" w:hAnsi="Consolas" w:cs="Consolas"/>
+          <w:color w:val="000000"/>
+          <w:sz w:val="19"/>
+          <w:szCs w:val="19"/>
+          <w:highlight w:val="white"/>
+          <w:lang w:val="en-US"/>
+        </w:rPr>
+        <w:t xml:space="preserve">            </w:t>
+      </w:r>
+      <w:proofErr w:type="spellStart"/>
+      <w:proofErr w:type="gramStart"/>
       <w:r>
         <w:rPr>
           <w:rFonts w:ascii="Consolas" w:hAnsi="Consolas" w:cs="Consolas"/>
@@ -2640,31 +3917,69 @@
           <w:highlight w:val="white"/>
           <w:lang w:val="en-US"/>
         </w:rPr>
-        <w:t>Int16</w:t>
-      </w:r>
-      <w:r>
-        <w:rPr>
-          <w:rFonts w:ascii="Consolas" w:hAnsi="Consolas" w:cs="Consolas"/>
-          <w:color w:val="000000"/>
-          <w:sz w:val="19"/>
-          <w:szCs w:val="19"/>
-          <w:highlight w:val="white"/>
-          <w:lang w:val="en-US"/>
-        </w:rPr>
-        <w:t>)d;</w:t>
-      </w:r>
-    </w:p>
-    <w:p>
-      <w:pPr>
-        <w:autoSpaceDE w:val="0"/>
-        <w:autoSpaceDN w:val="0"/>
-        <w:adjustRightInd w:val="0"/>
-        <w:spacing w:after="0" w:line="240" w:lineRule="auto"/>
-        <w:rPr>
-          <w:rFonts w:ascii="Consolas" w:hAnsi="Consolas" w:cs="Consolas"/>
-          <w:color w:val="008000"/>
-          <w:sz w:val="19"/>
-          <w:szCs w:val="19"/>
+        <w:t>Console</w:t>
+      </w:r>
+      <w:r>
+        <w:rPr>
+          <w:rFonts w:ascii="Consolas" w:hAnsi="Consolas" w:cs="Consolas"/>
+          <w:color w:val="000000"/>
+          <w:sz w:val="19"/>
+          <w:szCs w:val="19"/>
+          <w:highlight w:val="white"/>
+          <w:lang w:val="en-US"/>
+        </w:rPr>
+        <w:t>.WriteLine</w:t>
+      </w:r>
+      <w:proofErr w:type="spellEnd"/>
+      <w:r>
+        <w:rPr>
+          <w:rFonts w:ascii="Consolas" w:hAnsi="Consolas" w:cs="Consolas"/>
+          <w:color w:val="000000"/>
+          <w:sz w:val="19"/>
+          <w:szCs w:val="19"/>
+          <w:highlight w:val="white"/>
+          <w:lang w:val="en-US"/>
+        </w:rPr>
+        <w:t>(</w:t>
+      </w:r>
+      <w:proofErr w:type="spellStart"/>
+      <w:proofErr w:type="gramEnd"/>
+      <w:r>
+        <w:rPr>
+          <w:rFonts w:ascii="Consolas" w:hAnsi="Consolas" w:cs="Consolas"/>
+          <w:color w:val="000000"/>
+          <w:sz w:val="19"/>
+          <w:szCs w:val="19"/>
+          <w:highlight w:val="white"/>
+          <w:lang w:val="en-US"/>
+        </w:rPr>
+        <w:t>vt</w:t>
+      </w:r>
+      <w:proofErr w:type="spellEnd"/>
+      <w:r>
+        <w:rPr>
+          <w:rFonts w:ascii="Consolas" w:hAnsi="Consolas" w:cs="Consolas"/>
+          <w:color w:val="000000"/>
+          <w:sz w:val="19"/>
+          <w:szCs w:val="19"/>
+          <w:highlight w:val="white"/>
+          <w:lang w:val="en-US"/>
+        </w:rPr>
+        <w:t>);</w:t>
+      </w:r>
+    </w:p>
+    <w:p>
+      <w:pPr>
+        <w:autoSpaceDE w:val="0"/>
+        <w:autoSpaceDN w:val="0"/>
+        <w:adjustRightInd w:val="0"/>
+        <w:spacing w:after="0" w:line="240" w:lineRule="auto"/>
+        <w:rPr>
+          <w:rFonts w:ascii="Consolas" w:hAnsi="Consolas" w:cs="Consolas"/>
+          <w:color w:val="000000"/>
+          <w:sz w:val="19"/>
+          <w:szCs w:val="19"/>
+          <w:highlight w:val="white"/>
           <w:lang w:val="en-US"/>
         </w:rPr>
       </w:pPr>
@@ -2679,453 +3994,121 @@
         </w:rPr>
         <w:t xml:space="preserve">            </w:t>
       </w:r>
-      <w:r>
-        <w:rPr>
-          <w:rFonts w:ascii="Consolas" w:hAnsi="Consolas" w:cs="Consolas"/>
-          <w:color w:val="008000"/>
-          <w:sz w:val="19"/>
-          <w:szCs w:val="19"/>
-          <w:highlight w:val="white"/>
-          <w:lang w:val="en-US"/>
-        </w:rPr>
-        <w:t>//Console.WriteLine("{0} {1} {2}", i16, i32, i64);//</w:t>
-      </w:r>
-    </w:p>
-    <w:p>
-      <w:pPr>
-        <w:autoSpaceDE w:val="0"/>
-        <w:autoSpaceDN w:val="0"/>
-        <w:adjustRightInd w:val="0"/>
-        <w:spacing w:after="0" w:line="240" w:lineRule="auto"/>
-        <w:rPr>
-          <w:rFonts w:ascii="Consolas" w:hAnsi="Consolas" w:cs="Consolas"/>
-          <w:color w:val="008000"/>
-          <w:sz w:val="19"/>
-          <w:szCs w:val="19"/>
-          <w:lang w:val="en-US"/>
-        </w:rPr>
-      </w:pPr>
-    </w:p>
-    <w:p>
-      <w:pPr>
-        <w:autoSpaceDE w:val="0"/>
-        <w:autoSpaceDN w:val="0"/>
-        <w:adjustRightInd w:val="0"/>
-        <w:spacing w:after="0" w:line="240" w:lineRule="auto"/>
-        <w:rPr>
-          <w:rFonts w:ascii="Consolas" w:hAnsi="Consolas" w:cs="Consolas"/>
-          <w:color w:val="008000"/>
-          <w:sz w:val="19"/>
-          <w:szCs w:val="19"/>
-          <w:lang w:val="en-US"/>
-        </w:rPr>
-      </w:pPr>
-    </w:p>
-    <w:p>
-      <w:pPr>
-        <w:autoSpaceDE w:val="0"/>
-        <w:autoSpaceDN w:val="0"/>
-        <w:adjustRightInd w:val="0"/>
-        <w:spacing w:after="0" w:line="240" w:lineRule="auto"/>
-        <w:rPr>
-          <w:rFonts w:ascii="Consolas" w:hAnsi="Consolas" w:cs="Consolas"/>
-          <w:color w:val="000000"/>
-          <w:sz w:val="19"/>
-          <w:szCs w:val="19"/>
-          <w:highlight w:val="white"/>
-        </w:rPr>
-      </w:pPr>
-      <w:r>
-        <w:rPr>
-          <w:rFonts w:ascii="Consolas" w:hAnsi="Consolas" w:cs="Consolas"/>
-          <w:color w:val="000000"/>
-          <w:sz w:val="19"/>
-          <w:szCs w:val="19"/>
-          <w:highlight w:val="white"/>
+      <w:proofErr w:type="spellStart"/>
+      <w:proofErr w:type="gramStart"/>
+      <w:r>
+        <w:rPr>
+          <w:rFonts w:ascii="Consolas" w:hAnsi="Consolas" w:cs="Consolas"/>
+          <w:color w:val="2B91AF"/>
+          <w:sz w:val="19"/>
+          <w:szCs w:val="19"/>
+          <w:highlight w:val="white"/>
+          <w:lang w:val="en-US"/>
+        </w:rPr>
+        <w:t>Console</w:t>
+      </w:r>
+      <w:r>
+        <w:rPr>
+          <w:rFonts w:ascii="Consolas" w:hAnsi="Consolas" w:cs="Consolas"/>
+          <w:color w:val="000000"/>
+          <w:sz w:val="19"/>
+          <w:szCs w:val="19"/>
+          <w:highlight w:val="white"/>
+          <w:lang w:val="en-US"/>
+        </w:rPr>
+        <w:t>.WriteLine</w:t>
+      </w:r>
+      <w:proofErr w:type="spellEnd"/>
+      <w:r>
+        <w:rPr>
+          <w:rFonts w:ascii="Consolas" w:hAnsi="Consolas" w:cs="Consolas"/>
+          <w:color w:val="000000"/>
+          <w:sz w:val="19"/>
+          <w:szCs w:val="19"/>
+          <w:highlight w:val="white"/>
+          <w:lang w:val="en-US"/>
+        </w:rPr>
+        <w:t>(</w:t>
+      </w:r>
+      <w:proofErr w:type="spellStart"/>
+      <w:proofErr w:type="gramEnd"/>
+      <w:r>
+        <w:rPr>
+          <w:rFonts w:ascii="Consolas" w:hAnsi="Consolas" w:cs="Consolas"/>
+          <w:color w:val="000000"/>
+          <w:sz w:val="19"/>
+          <w:szCs w:val="19"/>
+          <w:highlight w:val="white"/>
+          <w:lang w:val="en-US"/>
+        </w:rPr>
+        <w:t>vt.GetType</w:t>
+      </w:r>
+      <w:proofErr w:type="spellEnd"/>
+      <w:r>
+        <w:rPr>
+          <w:rFonts w:ascii="Consolas" w:hAnsi="Consolas" w:cs="Consolas"/>
+          <w:color w:val="000000"/>
+          <w:sz w:val="19"/>
+          <w:szCs w:val="19"/>
+          <w:highlight w:val="white"/>
+          <w:lang w:val="en-US"/>
+        </w:rPr>
+        <w:t>());</w:t>
+      </w:r>
+    </w:p>
+    <w:p>
+      <w:pPr>
+        <w:autoSpaceDE w:val="0"/>
+        <w:autoSpaceDN w:val="0"/>
+        <w:adjustRightInd w:val="0"/>
+        <w:spacing w:after="0" w:line="240" w:lineRule="auto"/>
+        <w:rPr>
+          <w:rFonts w:ascii="Consolas" w:hAnsi="Consolas" w:cs="Consolas"/>
+          <w:color w:val="000000"/>
+          <w:sz w:val="19"/>
+          <w:szCs w:val="19"/>
+          <w:highlight w:val="white"/>
+          <w:lang w:val="en-US"/>
+        </w:rPr>
+      </w:pPr>
+      <w:r>
+        <w:rPr>
+          <w:rFonts w:ascii="Consolas" w:hAnsi="Consolas" w:cs="Consolas"/>
+          <w:color w:val="000000"/>
+          <w:sz w:val="19"/>
+          <w:szCs w:val="19"/>
+          <w:highlight w:val="white"/>
+          <w:lang w:val="en-US"/>
+        </w:rPr>
+        <w:t xml:space="preserve">       </w:t>
+      </w:r>
+    </w:p>
+    <w:p>
+      <w:pPr>
+        <w:autoSpaceDE w:val="0"/>
+        <w:autoSpaceDN w:val="0"/>
+        <w:adjustRightInd w:val="0"/>
+        <w:spacing w:after="0" w:line="240" w:lineRule="auto"/>
+        <w:rPr>
+          <w:rFonts w:ascii="Consolas" w:hAnsi="Consolas" w:cs="Consolas"/>
+          <w:sz w:val="19"/>
+          <w:szCs w:val="19"/>
+          <w:lang w:val="en-US"/>
+        </w:rPr>
+      </w:pPr>
+      <w:r>
+        <w:rPr>
+          <w:rFonts w:ascii="Consolas" w:hAnsi="Consolas" w:cs="Consolas"/>
+          <w:color w:val="000000"/>
+          <w:sz w:val="19"/>
+          <w:szCs w:val="19"/>
+          <w:highlight w:val="white"/>
+          <w:lang w:val="en-US"/>
         </w:rPr>
         <w:t xml:space="preserve">            </w:t>
       </w:r>
-      <w:r>
-        <w:rPr>
-          <w:rFonts w:ascii="Consolas" w:hAnsi="Consolas" w:cs="Consolas"/>
-          <w:color w:val="008000"/>
-          <w:sz w:val="19"/>
-          <w:szCs w:val="19"/>
-          <w:highlight w:val="white"/>
-        </w:rPr>
-        <w:t>/*Console.WriteLine("Es numero: " + i64);</w:t>
-      </w:r>
-    </w:p>
-    <w:p>
-      <w:pPr>
-        <w:autoSpaceDE w:val="0"/>
-        <w:autoSpaceDN w:val="0"/>
-        <w:adjustRightInd w:val="0"/>
-        <w:spacing w:after="0" w:line="240" w:lineRule="auto"/>
-        <w:rPr>
-          <w:rFonts w:ascii="Consolas" w:hAnsi="Consolas" w:cs="Consolas"/>
-          <w:color w:val="000000"/>
-          <w:sz w:val="19"/>
-          <w:szCs w:val="19"/>
-          <w:highlight w:val="white"/>
-        </w:rPr>
-      </w:pPr>
-      <w:r>
-        <w:rPr>
-          <w:rFonts w:ascii="Consolas" w:hAnsi="Consolas" w:cs="Consolas"/>
-          <w:color w:val="008000"/>
-          <w:sz w:val="19"/>
-          <w:szCs w:val="19"/>
-          <w:highlight w:val="white"/>
-        </w:rPr>
-        <w:t xml:space="preserve">            Console.WriteLine("Es texto: " + cadenaTexto);</w:t>
-      </w:r>
-    </w:p>
-    <w:p>
-      <w:pPr>
-        <w:autoSpaceDE w:val="0"/>
-        <w:autoSpaceDN w:val="0"/>
-        <w:adjustRightInd w:val="0"/>
-        <w:spacing w:after="0" w:line="240" w:lineRule="auto"/>
-        <w:rPr>
-          <w:rFonts w:ascii="Consolas" w:hAnsi="Consolas" w:cs="Consolas"/>
-          <w:color w:val="000000"/>
-          <w:sz w:val="19"/>
-          <w:szCs w:val="19"/>
-          <w:highlight w:val="white"/>
-        </w:rPr>
-      </w:pPr>
-      <w:r>
-        <w:rPr>
-          <w:rFonts w:ascii="Consolas" w:hAnsi="Consolas" w:cs="Consolas"/>
-          <w:color w:val="008000"/>
-          <w:sz w:val="19"/>
-          <w:szCs w:val="19"/>
-          <w:highlight w:val="white"/>
-        </w:rPr>
-        <w:t xml:space="preserve">            Console.WriteLine(cadenaTexto.GetHashCode());</w:t>
-      </w:r>
-    </w:p>
-    <w:p>
-      <w:pPr>
-        <w:autoSpaceDE w:val="0"/>
-        <w:autoSpaceDN w:val="0"/>
-        <w:adjustRightInd w:val="0"/>
-        <w:spacing w:after="0" w:line="240" w:lineRule="auto"/>
-        <w:rPr>
-          <w:rFonts w:ascii="Consolas" w:hAnsi="Consolas" w:cs="Consolas"/>
-          <w:color w:val="000000"/>
-          <w:sz w:val="19"/>
-          <w:szCs w:val="19"/>
-          <w:highlight w:val="white"/>
-        </w:rPr>
-      </w:pPr>
-      <w:r>
-        <w:rPr>
-          <w:rFonts w:ascii="Consolas" w:hAnsi="Consolas" w:cs="Consolas"/>
-          <w:color w:val="008000"/>
-          <w:sz w:val="19"/>
-          <w:szCs w:val="19"/>
-          <w:highlight w:val="white"/>
-        </w:rPr>
-        <w:t xml:space="preserve">            Console.WriteLine("Es booleano: " + tipoBooleano);*/</w:t>
-      </w:r>
-    </w:p>
-    <w:p>
-      <w:pPr>
-        <w:autoSpaceDE w:val="0"/>
-        <w:autoSpaceDN w:val="0"/>
-        <w:adjustRightInd w:val="0"/>
-        <w:spacing w:after="0" w:line="240" w:lineRule="auto"/>
-        <w:rPr>
-          <w:rFonts w:ascii="Consolas" w:hAnsi="Consolas" w:cs="Consolas"/>
-          <w:color w:val="000000"/>
-          <w:sz w:val="19"/>
-          <w:szCs w:val="19"/>
-          <w:highlight w:val="white"/>
-        </w:rPr>
-      </w:pPr>
-      <w:r>
-        <w:rPr>
-          <w:rFonts w:ascii="Consolas" w:hAnsi="Consolas" w:cs="Consolas"/>
-          <w:color w:val="000000"/>
-          <w:sz w:val="19"/>
-          <w:szCs w:val="19"/>
-          <w:highlight w:val="white"/>
-        </w:rPr>
-        <w:t xml:space="preserve">            </w:t>
-      </w:r>
-    </w:p>
-    <w:p>
-      <w:pPr>
-        <w:autoSpaceDE w:val="0"/>
-        <w:autoSpaceDN w:val="0"/>
-        <w:adjustRightInd w:val="0"/>
-        <w:spacing w:after="0" w:line="240" w:lineRule="auto"/>
-        <w:rPr>
-          <w:rFonts w:ascii="Consolas" w:hAnsi="Consolas" w:cs="Consolas"/>
-          <w:color w:val="000000"/>
-          <w:sz w:val="19"/>
-          <w:szCs w:val="19"/>
-          <w:highlight w:val="white"/>
-          <w:lang w:val="en-US"/>
-        </w:rPr>
-      </w:pPr>
-      <w:r>
-        <w:rPr>
-          <w:rFonts w:ascii="Consolas" w:hAnsi="Consolas" w:cs="Consolas"/>
-          <w:color w:val="000000"/>
-          <w:sz w:val="19"/>
-          <w:szCs w:val="19"/>
-          <w:highlight w:val="white"/>
-        </w:rPr>
-        <w:t xml:space="preserve">            </w:t>
-      </w:r>
-      <w:r>
-        <w:rPr>
-          <w:rFonts w:ascii="Consolas" w:hAnsi="Consolas" w:cs="Consolas"/>
-          <w:color w:val="008000"/>
-          <w:sz w:val="19"/>
-          <w:szCs w:val="19"/>
-          <w:highlight w:val="white"/>
-          <w:lang w:val="en-US"/>
-        </w:rPr>
-        <w:t>//9. Tipo Base ValueType</w:t>
-      </w:r>
-    </w:p>
-    <w:p>
-      <w:pPr>
-        <w:autoSpaceDE w:val="0"/>
-        <w:autoSpaceDN w:val="0"/>
-        <w:adjustRightInd w:val="0"/>
-        <w:spacing w:after="0" w:line="240" w:lineRule="auto"/>
-        <w:rPr>
-          <w:rFonts w:ascii="Consolas" w:hAnsi="Consolas" w:cs="Consolas"/>
-          <w:color w:val="000000"/>
-          <w:sz w:val="19"/>
-          <w:szCs w:val="19"/>
-          <w:highlight w:val="white"/>
-          <w:lang w:val="en-US"/>
-        </w:rPr>
-      </w:pPr>
-      <w:r>
-        <w:rPr>
-          <w:rFonts w:ascii="Consolas" w:hAnsi="Consolas" w:cs="Consolas"/>
-          <w:color w:val="000000"/>
-          <w:sz w:val="19"/>
-          <w:szCs w:val="19"/>
-          <w:highlight w:val="white"/>
-          <w:lang w:val="en-US"/>
-        </w:rPr>
-        <w:t xml:space="preserve">            </w:t>
-      </w:r>
-      <w:r>
-        <w:rPr>
-          <w:rFonts w:ascii="Consolas" w:hAnsi="Consolas" w:cs="Consolas"/>
-          <w:color w:val="0000FF"/>
-          <w:sz w:val="19"/>
-          <w:szCs w:val="19"/>
-          <w:highlight w:val="white"/>
-          <w:lang w:val="en-US"/>
-        </w:rPr>
-        <w:t>char</w:t>
-      </w:r>
-      <w:r>
-        <w:rPr>
-          <w:rFonts w:ascii="Consolas" w:hAnsi="Consolas" w:cs="Consolas"/>
-          <w:color w:val="000000"/>
-          <w:sz w:val="19"/>
-          <w:szCs w:val="19"/>
-          <w:highlight w:val="white"/>
-          <w:lang w:val="en-US"/>
-        </w:rPr>
-        <w:t xml:space="preserve"> c = </w:t>
-      </w:r>
-      <w:r>
-        <w:rPr>
-          <w:rFonts w:ascii="Consolas" w:hAnsi="Consolas" w:cs="Consolas"/>
-          <w:color w:val="0000FF"/>
-          <w:sz w:val="19"/>
-          <w:szCs w:val="19"/>
-          <w:highlight w:val="white"/>
-          <w:lang w:val="en-US"/>
-        </w:rPr>
-        <w:t>new</w:t>
-      </w:r>
-      <w:r>
-        <w:rPr>
-          <w:rFonts w:ascii="Consolas" w:hAnsi="Consolas" w:cs="Consolas"/>
-          <w:color w:val="000000"/>
-          <w:sz w:val="19"/>
-          <w:szCs w:val="19"/>
-          <w:highlight w:val="white"/>
-          <w:lang w:val="en-US"/>
-        </w:rPr>
-        <w:t xml:space="preserve"> </w:t>
-      </w:r>
-      <w:r>
-        <w:rPr>
-          <w:rFonts w:ascii="Consolas" w:hAnsi="Consolas" w:cs="Consolas"/>
-          <w:color w:val="0000FF"/>
-          <w:sz w:val="19"/>
-          <w:szCs w:val="19"/>
-          <w:highlight w:val="white"/>
-          <w:lang w:val="en-US"/>
-        </w:rPr>
-        <w:t>char</w:t>
-      </w:r>
-      <w:r>
-        <w:rPr>
-          <w:rFonts w:ascii="Consolas" w:hAnsi="Consolas" w:cs="Consolas"/>
-          <w:color w:val="000000"/>
-          <w:sz w:val="19"/>
-          <w:szCs w:val="19"/>
-          <w:highlight w:val="white"/>
-          <w:lang w:val="en-US"/>
-        </w:rPr>
-        <w:t>();</w:t>
-      </w:r>
-    </w:p>
-    <w:p>
-      <w:pPr>
-        <w:autoSpaceDE w:val="0"/>
-        <w:autoSpaceDN w:val="0"/>
-        <w:adjustRightInd w:val="0"/>
-        <w:spacing w:after="0" w:line="240" w:lineRule="auto"/>
-        <w:rPr>
-          <w:rFonts w:ascii="Consolas" w:hAnsi="Consolas" w:cs="Consolas"/>
-          <w:color w:val="000000"/>
-          <w:sz w:val="19"/>
-          <w:szCs w:val="19"/>
-          <w:highlight w:val="white"/>
-          <w:lang w:val="en-US"/>
-        </w:rPr>
-      </w:pPr>
-      <w:r>
-        <w:rPr>
-          <w:rFonts w:ascii="Consolas" w:hAnsi="Consolas" w:cs="Consolas"/>
-          <w:color w:val="000000"/>
-          <w:sz w:val="19"/>
-          <w:szCs w:val="19"/>
-          <w:highlight w:val="white"/>
-          <w:lang w:val="en-US"/>
-        </w:rPr>
-        <w:t xml:space="preserve">            c = </w:t>
-      </w:r>
-      <w:r>
-        <w:rPr>
-          <w:rFonts w:ascii="Consolas" w:hAnsi="Consolas" w:cs="Consolas"/>
-          <w:color w:val="A31515"/>
-          <w:sz w:val="19"/>
-          <w:szCs w:val="19"/>
-          <w:highlight w:val="white"/>
-          <w:lang w:val="en-US"/>
-        </w:rPr>
-        <w:t>'a'</w:t>
-      </w:r>
-      <w:r>
-        <w:rPr>
-          <w:rFonts w:ascii="Consolas" w:hAnsi="Consolas" w:cs="Consolas"/>
-          <w:color w:val="000000"/>
-          <w:sz w:val="19"/>
-          <w:szCs w:val="19"/>
-          <w:highlight w:val="white"/>
-          <w:lang w:val="en-US"/>
-        </w:rPr>
-        <w:t>;</w:t>
-      </w:r>
-    </w:p>
-    <w:p>
-      <w:pPr>
-        <w:autoSpaceDE w:val="0"/>
-        <w:autoSpaceDN w:val="0"/>
-        <w:adjustRightInd w:val="0"/>
-        <w:spacing w:after="0" w:line="240" w:lineRule="auto"/>
-        <w:rPr>
-          <w:rFonts w:ascii="Consolas" w:hAnsi="Consolas" w:cs="Consolas"/>
-          <w:color w:val="000000"/>
-          <w:sz w:val="19"/>
-          <w:szCs w:val="19"/>
-          <w:highlight w:val="white"/>
-          <w:lang w:val="en-US"/>
-        </w:rPr>
-      </w:pPr>
-      <w:r>
-        <w:rPr>
-          <w:rFonts w:ascii="Consolas" w:hAnsi="Consolas" w:cs="Consolas"/>
-          <w:color w:val="000000"/>
-          <w:sz w:val="19"/>
-          <w:szCs w:val="19"/>
-          <w:highlight w:val="white"/>
-          <w:lang w:val="en-US"/>
-        </w:rPr>
-        <w:t xml:space="preserve">            </w:t>
-      </w:r>
-      <w:r>
-        <w:rPr>
-          <w:rFonts w:ascii="Consolas" w:hAnsi="Consolas" w:cs="Consolas"/>
-          <w:color w:val="0000FF"/>
-          <w:sz w:val="19"/>
-          <w:szCs w:val="19"/>
-          <w:highlight w:val="white"/>
-          <w:lang w:val="en-US"/>
-        </w:rPr>
-        <w:t>int</w:t>
-      </w:r>
-      <w:r>
-        <w:rPr>
-          <w:rFonts w:ascii="Consolas" w:hAnsi="Consolas" w:cs="Consolas"/>
-          <w:color w:val="000000"/>
-          <w:sz w:val="19"/>
-          <w:szCs w:val="19"/>
-          <w:highlight w:val="white"/>
-          <w:lang w:val="en-US"/>
-        </w:rPr>
-        <w:t xml:space="preserve"> i = 30;</w:t>
-      </w:r>
-    </w:p>
-    <w:p>
-      <w:pPr>
-        <w:autoSpaceDE w:val="0"/>
-        <w:autoSpaceDN w:val="0"/>
-        <w:adjustRightInd w:val="0"/>
-        <w:spacing w:after="0" w:line="240" w:lineRule="auto"/>
-        <w:rPr>
-          <w:rFonts w:ascii="Consolas" w:hAnsi="Consolas" w:cs="Consolas"/>
-          <w:color w:val="000000"/>
-          <w:sz w:val="19"/>
-          <w:szCs w:val="19"/>
-          <w:highlight w:val="white"/>
-          <w:lang w:val="en-US"/>
-        </w:rPr>
-      </w:pPr>
-    </w:p>
-    <w:p>
-      <w:pPr>
-        <w:autoSpaceDE w:val="0"/>
-        <w:autoSpaceDN w:val="0"/>
-        <w:adjustRightInd w:val="0"/>
-        <w:spacing w:after="0" w:line="240" w:lineRule="auto"/>
-        <w:rPr>
-          <w:rFonts w:ascii="Consolas" w:hAnsi="Consolas" w:cs="Consolas"/>
-          <w:color w:val="000000"/>
-          <w:sz w:val="19"/>
-          <w:szCs w:val="19"/>
-          <w:highlight w:val="white"/>
-          <w:lang w:val="en-US"/>
-        </w:rPr>
-      </w:pPr>
-      <w:r>
-        <w:rPr>
-          <w:rFonts w:ascii="Consolas" w:hAnsi="Consolas" w:cs="Consolas"/>
-          <w:color w:val="000000"/>
-          <w:sz w:val="19"/>
-          <w:szCs w:val="19"/>
-          <w:highlight w:val="white"/>
-          <w:lang w:val="en-US"/>
-        </w:rPr>
-        <w:t xml:space="preserve">            System.</w:t>
-      </w:r>
+      <w:proofErr w:type="spellStart"/>
+      <w:proofErr w:type="gramStart"/>
       <w:r>
         <w:rPr>
           <w:rFonts w:ascii="Consolas" w:hAnsi="Consolas" w:cs="Consolas"/>
@@ -3135,82 +4118,6 @@
           <w:highlight w:val="white"/>
           <w:lang w:val="en-US"/>
         </w:rPr>
-        <w:t>ValueType</w:t>
-      </w:r>
-      <w:r>
-        <w:rPr>
-          <w:rFonts w:ascii="Consolas" w:hAnsi="Consolas" w:cs="Consolas"/>
-          <w:color w:val="000000"/>
-          <w:sz w:val="19"/>
-          <w:szCs w:val="19"/>
-          <w:highlight w:val="white"/>
-          <w:lang w:val="en-US"/>
-        </w:rPr>
-        <w:t xml:space="preserve"> vt;</w:t>
-      </w:r>
-    </w:p>
-    <w:p>
-      <w:pPr>
-        <w:autoSpaceDE w:val="0"/>
-        <w:autoSpaceDN w:val="0"/>
-        <w:adjustRightInd w:val="0"/>
-        <w:spacing w:after="0" w:line="240" w:lineRule="auto"/>
-        <w:rPr>
-          <w:rFonts w:ascii="Consolas" w:hAnsi="Consolas" w:cs="Consolas"/>
-          <w:color w:val="000000"/>
-          <w:sz w:val="19"/>
-          <w:szCs w:val="19"/>
-          <w:highlight w:val="white"/>
-          <w:lang w:val="en-US"/>
-        </w:rPr>
-      </w:pPr>
-      <w:r>
-        <w:rPr>
-          <w:rFonts w:ascii="Consolas" w:hAnsi="Consolas" w:cs="Consolas"/>
-          <w:color w:val="000000"/>
-          <w:sz w:val="19"/>
-          <w:szCs w:val="19"/>
-          <w:highlight w:val="white"/>
-          <w:lang w:val="en-US"/>
-        </w:rPr>
-        <w:t xml:space="preserve">            vt = c;</w:t>
-      </w:r>
-    </w:p>
-    <w:p>
-      <w:pPr>
-        <w:autoSpaceDE w:val="0"/>
-        <w:autoSpaceDN w:val="0"/>
-        <w:adjustRightInd w:val="0"/>
-        <w:spacing w:after="0" w:line="240" w:lineRule="auto"/>
-        <w:rPr>
-          <w:rFonts w:ascii="Consolas" w:hAnsi="Consolas" w:cs="Consolas"/>
-          <w:color w:val="000000"/>
-          <w:sz w:val="19"/>
-          <w:szCs w:val="19"/>
-          <w:highlight w:val="white"/>
-          <w:lang w:val="en-US"/>
-        </w:rPr>
-      </w:pPr>
-      <w:r>
-        <w:rPr>
-          <w:rFonts w:ascii="Consolas" w:hAnsi="Consolas" w:cs="Consolas"/>
-          <w:color w:val="000000"/>
-          <w:sz w:val="19"/>
-          <w:szCs w:val="19"/>
-          <w:highlight w:val="white"/>
-          <w:lang w:val="en-US"/>
-        </w:rPr>
-        <w:t xml:space="preserve">            </w:t>
-      </w:r>
-      <w:r>
-        <w:rPr>
-          <w:rFonts w:ascii="Consolas" w:hAnsi="Consolas" w:cs="Consolas"/>
-          <w:color w:val="2B91AF"/>
-          <w:sz w:val="19"/>
-          <w:szCs w:val="19"/>
-          <w:highlight w:val="white"/>
-          <w:lang w:val="en-US"/>
-        </w:rPr>
         <w:t>Console</w:t>
       </w:r>
       <w:r>
@@ -3222,130 +4129,31 @@
           <w:highlight w:val="white"/>
           <w:lang w:val="en-US"/>
         </w:rPr>
-        <w:t>.WriteLine(vt);</w:t>
-      </w:r>
-    </w:p>
-    <w:p>
-      <w:pPr>
-        <w:autoSpaceDE w:val="0"/>
-        <w:autoSpaceDN w:val="0"/>
-        <w:adjustRightInd w:val="0"/>
-        <w:spacing w:after="0" w:line="240" w:lineRule="auto"/>
-        <w:rPr>
-          <w:rFonts w:ascii="Consolas" w:hAnsi="Consolas" w:cs="Consolas"/>
-          <w:color w:val="000000"/>
-          <w:sz w:val="19"/>
-          <w:szCs w:val="19"/>
-          <w:highlight w:val="white"/>
-          <w:lang w:val="en-US"/>
-        </w:rPr>
-      </w:pPr>
-      <w:r>
-        <w:rPr>
-          <w:rFonts w:ascii="Consolas" w:hAnsi="Consolas" w:cs="Consolas"/>
-          <w:color w:val="000000"/>
-          <w:sz w:val="19"/>
-          <w:szCs w:val="19"/>
-          <w:highlight w:val="white"/>
-          <w:lang w:val="en-US"/>
-        </w:rPr>
-        <w:t xml:space="preserve">            </w:t>
-      </w:r>
-      <w:r>
-        <w:rPr>
-          <w:rFonts w:ascii="Consolas" w:hAnsi="Consolas" w:cs="Consolas"/>
-          <w:color w:val="2B91AF"/>
-          <w:sz w:val="19"/>
-          <w:szCs w:val="19"/>
-          <w:highlight w:val="white"/>
-          <w:lang w:val="en-US"/>
-        </w:rPr>
-        <w:t>Console</w:t>
-      </w:r>
-      <w:r>
-        <w:rPr>
-          <w:rFonts w:ascii="Consolas" w:hAnsi="Consolas" w:cs="Consolas"/>
-          <w:color w:val="000000"/>
-          <w:sz w:val="19"/>
-          <w:szCs w:val="19"/>
-          <w:highlight w:val="white"/>
-          <w:lang w:val="en-US"/>
-        </w:rPr>
-        <w:t>.WriteLine(vt.GetType());</w:t>
-      </w:r>
-    </w:p>
-    <w:p>
-      <w:pPr>
-        <w:autoSpaceDE w:val="0"/>
-        <w:autoSpaceDN w:val="0"/>
-        <w:adjustRightInd w:val="0"/>
-        <w:spacing w:after="0" w:line="240" w:lineRule="auto"/>
-        <w:rPr>
-          <w:rFonts w:ascii="Consolas" w:hAnsi="Consolas" w:cs="Consolas"/>
-          <w:color w:val="000000"/>
-          <w:sz w:val="19"/>
-          <w:szCs w:val="19"/>
-          <w:highlight w:val="white"/>
-          <w:lang w:val="en-US"/>
-        </w:rPr>
-      </w:pPr>
-      <w:r>
-        <w:rPr>
-          <w:rFonts w:ascii="Consolas" w:hAnsi="Consolas" w:cs="Consolas"/>
-          <w:color w:val="000000"/>
-          <w:sz w:val="19"/>
-          <w:szCs w:val="19"/>
-          <w:highlight w:val="white"/>
-          <w:lang w:val="en-US"/>
-        </w:rPr>
-        <w:t xml:space="preserve">       </w:t>
-      </w:r>
-    </w:p>
-    <w:p>
-      <w:pPr>
-        <w:autoSpaceDE w:val="0"/>
-        <w:autoSpaceDN w:val="0"/>
-        <w:adjustRightInd w:val="0"/>
-        <w:spacing w:after="0" w:line="240" w:lineRule="auto"/>
-        <w:rPr>
-          <w:rFonts w:ascii="Consolas" w:hAnsi="Consolas" w:cs="Consolas"/>
-          <w:sz w:val="19"/>
-          <w:szCs w:val="19"/>
-          <w:lang w:val="en-US"/>
-        </w:rPr>
-      </w:pPr>
-      <w:r>
-        <w:rPr>
-          <w:rFonts w:ascii="Consolas" w:hAnsi="Consolas" w:cs="Consolas"/>
-          <w:color w:val="000000"/>
-          <w:sz w:val="19"/>
-          <w:szCs w:val="19"/>
-          <w:highlight w:val="white"/>
-          <w:lang w:val="en-US"/>
-        </w:rPr>
-        <w:t xml:space="preserve">            </w:t>
-      </w:r>
-      <w:r>
-        <w:rPr>
-          <w:rFonts w:ascii="Consolas" w:hAnsi="Consolas" w:cs="Consolas"/>
-          <w:color w:val="2B91AF"/>
-          <w:sz w:val="19"/>
-          <w:szCs w:val="19"/>
-          <w:highlight w:val="white"/>
-          <w:lang w:val="en-US"/>
-        </w:rPr>
-        <w:t>Console</w:t>
-      </w:r>
-      <w:r>
-        <w:rPr>
-          <w:rFonts w:ascii="Consolas" w:hAnsi="Consolas" w:cs="Consolas"/>
-          <w:color w:val="000000"/>
-          <w:sz w:val="19"/>
-          <w:szCs w:val="19"/>
-          <w:highlight w:val="white"/>
-          <w:lang w:val="en-US"/>
-        </w:rPr>
-        <w:t>.ReadLine();</w:t>
+        <w:t>.ReadLine</w:t>
+      </w:r>
+      <w:proofErr w:type="spellEnd"/>
+      <w:r>
+        <w:rPr>
+          <w:rFonts w:ascii="Consolas" w:hAnsi="Consolas" w:cs="Consolas"/>
+          <w:color w:val="000000"/>
+          <w:sz w:val="19"/>
+          <w:szCs w:val="19"/>
+          <w:highlight w:val="white"/>
+          <w:lang w:val="en-US"/>
+        </w:rPr>
+        <w:t>(</w:t>
+      </w:r>
+      <w:proofErr w:type="gramEnd"/>
+      <w:r>
+        <w:rPr>
+          <w:rFonts w:ascii="Consolas" w:hAnsi="Consolas" w:cs="Consolas"/>
+          <w:color w:val="000000"/>
+          <w:sz w:val="19"/>
+          <w:szCs w:val="19"/>
+          <w:highlight w:val="white"/>
+          <w:lang w:val="en-US"/>
+        </w:rPr>
+        <w:t>);</w:t>
       </w:r>
     </w:p>
     <w:p>
@@ -3358,8 +4166,12 @@
       </w:pPr>
     </w:p>
     <w:sectPr>
-      <w:headerReference w:type="default" r:id="rId7"/>
-      <w:footerReference w:type="default" r:id="rId8"/>
+      <w:headerReference w:type="even" r:id="rId8"/>
+      <w:headerReference w:type="default" r:id="rId9"/>
+      <w:footerReference w:type="even" r:id="rId10"/>
+      <w:footerReference w:type="default" r:id="rId11"/>
+      <w:headerReference w:type="first" r:id="rId12"/>
+      <w:footerReference w:type="first" r:id="rId13"/>
       <w:pgSz w:w="12240" w:h="15840"/>
       <w:pgMar w:top="1417" w:right="1041" w:bottom="1417" w:left="1276" w:header="708" w:footer="708" w:gutter="0"/>
       <w:cols w:space="708"/>
@@ -3370,7 +4182,7 @@
 </file>
 
 <file path=word/endnotes.xml><?xml version="1.0" encoding="utf-8"?>
-<w:endnotes xmlns:wpc="http://schemas.microsoft.com/office/word/2010/wordprocessingCanvas" xmlns:mc="http://schemas.openxmlformats.org/markup-compatibility/2006" xmlns:o="urn:schemas-microsoft-com:office:office" xmlns:r="http://schemas.openxmlformats.org/officeDocument/2006/relationships" xmlns:m="http://schemas.openxmlformats.org/officeDocument/2006/math" xmlns:v="urn:schemas-microsoft-com:vml" xmlns:wp14="http://schemas.microsoft.com/office/word/2010/wordprocessingDrawing" xmlns:wp="http://schemas.openxmlformats.org/drawingml/2006/wordprocessingDrawing" xmlns:w10="urn:schemas-microsoft-com:office:word" xmlns:w="http://schemas.openxmlformats.org/wordprocessingml/2006/main" xmlns:w14="http://schemas.microsoft.com/office/word/2010/wordml" xmlns:w15="http://schemas.microsoft.com/office/word/2012/wordml" xmlns:wpg="http://schemas.microsoft.com/office/word/2010/wordprocessingGroup" xmlns:wpi="http://schemas.microsoft.com/office/word/2010/wordprocessingInk" xmlns:wne="http://schemas.microsoft.com/office/word/2006/wordml" xmlns:wps="http://schemas.microsoft.com/office/word/2010/wordprocessingShape" mc:Ignorable="w14 w15 wp14">
+<w:endnotes xmlns:wpc="http://schemas.microsoft.com/office/word/2010/wordprocessingCanvas" xmlns:mo="http://schemas.microsoft.com/office/mac/office/2008/main" xmlns:mc="http://schemas.openxmlformats.org/markup-compatibility/2006" xmlns:mv="urn:schemas-microsoft-com:mac:vml" xmlns:o="urn:schemas-microsoft-com:office:office" xmlns:r="http://schemas.openxmlformats.org/officeDocument/2006/relationships" xmlns:m="http://schemas.openxmlformats.org/officeDocument/2006/math" xmlns:v="urn:schemas-microsoft-com:vml" xmlns:wp14="http://schemas.microsoft.com/office/word/2010/wordprocessingDrawing" xmlns:wp="http://schemas.openxmlformats.org/drawingml/2006/wordprocessingDrawing" xmlns:w10="urn:schemas-microsoft-com:office:word" xmlns:w="http://schemas.openxmlformats.org/wordprocessingml/2006/main" xmlns:w14="http://schemas.microsoft.com/office/word/2010/wordml" xmlns:wpg="http://schemas.microsoft.com/office/word/2010/wordprocessingGroup" xmlns:wpi="http://schemas.microsoft.com/office/word/2010/wordprocessingInk" xmlns:wne="http://schemas.microsoft.com/office/word/2006/wordml" xmlns:wps="http://schemas.microsoft.com/office/word/2010/wordprocessingShape" mc:Ignorable="w14 wp14">
   <w:endnote w:type="separator" w:id="-1">
     <w:p>
       <w:pPr>
@@ -3395,7 +4207,17 @@
 </file>
 
 <file path=word/footer1.xml><?xml version="1.0" encoding="utf-8"?>
-<w:ftr xmlns:wpc="http://schemas.microsoft.com/office/word/2010/wordprocessingCanvas" xmlns:mc="http://schemas.openxmlformats.org/markup-compatibility/2006" xmlns:o="urn:schemas-microsoft-com:office:office" xmlns:r="http://schemas.openxmlformats.org/officeDocument/2006/relationships" xmlns:m="http://schemas.openxmlformats.org/officeDocument/2006/math" xmlns:v="urn:schemas-microsoft-com:vml" xmlns:wp14="http://schemas.microsoft.com/office/word/2010/wordprocessingDrawing" xmlns:wp="http://schemas.openxmlformats.org/drawingml/2006/wordprocessingDrawing" xmlns:w10="urn:schemas-microsoft-com:office:word" xmlns:w="http://schemas.openxmlformats.org/wordprocessingml/2006/main" xmlns:w14="http://schemas.microsoft.com/office/word/2010/wordml" xmlns:w15="http://schemas.microsoft.com/office/word/2012/wordml" xmlns:wpg="http://schemas.microsoft.com/office/word/2010/wordprocessingGroup" xmlns:wpi="http://schemas.microsoft.com/office/word/2010/wordprocessingInk" xmlns:wne="http://schemas.microsoft.com/office/word/2006/wordml" xmlns:wps="http://schemas.microsoft.com/office/word/2010/wordprocessingShape" mc:Ignorable="w14 w15 wp14">
+<w:ftr xmlns:wpc="http://schemas.microsoft.com/office/word/2010/wordprocessingCanvas" xmlns:mo="http://schemas.microsoft.com/office/mac/office/2008/main" xmlns:mc="http://schemas.openxmlformats.org/markup-compatibility/2006" xmlns:mv="urn:schemas-microsoft-com:mac:vml" xmlns:o="urn:schemas-microsoft-com:office:office" xmlns:r="http://schemas.openxmlformats.org/officeDocument/2006/relationships" xmlns:m="http://schemas.openxmlformats.org/officeDocument/2006/math" xmlns:v="urn:schemas-microsoft-com:vml" xmlns:wp14="http://schemas.microsoft.com/office/word/2010/wordprocessingDrawing" xmlns:wp="http://schemas.openxmlformats.org/drawingml/2006/wordprocessingDrawing" xmlns:w10="urn:schemas-microsoft-com:office:word" xmlns:w="http://schemas.openxmlformats.org/wordprocessingml/2006/main" xmlns:w14="http://schemas.microsoft.com/office/word/2010/wordml" xmlns:wpg="http://schemas.microsoft.com/office/word/2010/wordprocessingGroup" xmlns:wpi="http://schemas.microsoft.com/office/word/2010/wordprocessingInk" xmlns:wne="http://schemas.microsoft.com/office/word/2006/wordml" xmlns:wps="http://schemas.microsoft.com/office/word/2010/wordprocessingShape" mc:Ignorable="w14 wp14">
+  <w:p>
+    <w:pPr>
+      <w:pStyle w:val="Piedepgina"/>
+    </w:pPr>
+  </w:p>
+</w:ftr>
+</file>
+
+<file path=word/footer2.xml><?xml version="1.0" encoding="utf-8"?>
+<w:ftr xmlns:wpc="http://schemas.microsoft.com/office/word/2010/wordprocessingCanvas" xmlns:mo="http://schemas.microsoft.com/office/mac/office/2008/main" xmlns:mc="http://schemas.openxmlformats.org/markup-compatibility/2006" xmlns:mv="urn:schemas-microsoft-com:mac:vml" xmlns:o="urn:schemas-microsoft-com:office:office" xmlns:r="http://schemas.openxmlformats.org/officeDocument/2006/relationships" xmlns:m="http://schemas.openxmlformats.org/officeDocument/2006/math" xmlns:v="urn:schemas-microsoft-com:vml" xmlns:wp14="http://schemas.microsoft.com/office/word/2010/wordprocessingDrawing" xmlns:wp="http://schemas.openxmlformats.org/drawingml/2006/wordprocessingDrawing" xmlns:w10="urn:schemas-microsoft-com:office:word" xmlns:w="http://schemas.openxmlformats.org/wordprocessingml/2006/main" xmlns:w14="http://schemas.microsoft.com/office/word/2010/wordml" xmlns:wpg="http://schemas.microsoft.com/office/word/2010/wordprocessingGroup" xmlns:wpi="http://schemas.microsoft.com/office/word/2010/wordprocessingInk" xmlns:wne="http://schemas.microsoft.com/office/word/2006/wordml" xmlns:wps="http://schemas.microsoft.com/office/word/2010/wordprocessingShape" mc:Ignorable="w14 wp14">
   <w:p>
     <w:pPr>
       <w:pStyle w:val="Piedepgina"/>
@@ -3453,35 +4275,35 @@
       <w:fldChar w:fldCharType="end"/>
     </w:r>
     <w:r>
-      <w:t xml:space="preserve"> de </w:t>
+      <w:t xml:space="preserve"> </w:t>
     </w:r>
     <w:r>
-      <w:fldChar w:fldCharType="begin"/>
+      <w:t xml:space="preserve">de </w:t>
     </w:r>
-    <w:r>
-      <w:instrText xml:space="preserve"> NUMPAGES   \* MERGEFORMAT </w:instrText>
-    </w:r>
-    <w:r>
-      <w:fldChar w:fldCharType="separate"/>
-    </w:r>
-    <w:r>
-      <w:rPr>
-        <w:noProof/>
-      </w:rPr>
-      <w:t>2</w:t>
-    </w:r>
-    <w:r>
-      <w:rPr>
-        <w:noProof/>
-      </w:rPr>
-      <w:fldChar w:fldCharType="end"/>
-    </w:r>
+    <w:fldSimple w:instr=" NUMPAGES   \* MERGEFORMAT ">
+      <w:r>
+        <w:rPr>
+          <w:noProof/>
+        </w:rPr>
+        <w:t>2</w:t>
+      </w:r>
+    </w:fldSimple>
+  </w:p>
+</w:ftr>
+</file>
+
+<file path=word/footer3.xml><?xml version="1.0" encoding="utf-8"?>
+<w:ftr xmlns:wpc="http://schemas.microsoft.com/office/word/2010/wordprocessingCanvas" xmlns:mo="http://schemas.microsoft.com/office/mac/office/2008/main" xmlns:mc="http://schemas.openxmlformats.org/markup-compatibility/2006" xmlns:mv="urn:schemas-microsoft-com:mac:vml" xmlns:o="urn:schemas-microsoft-com:office:office" xmlns:r="http://schemas.openxmlformats.org/officeDocument/2006/relationships" xmlns:m="http://schemas.openxmlformats.org/officeDocument/2006/math" xmlns:v="urn:schemas-microsoft-com:vml" xmlns:wp14="http://schemas.microsoft.com/office/word/2010/wordprocessingDrawing" xmlns:wp="http://schemas.openxmlformats.org/drawingml/2006/wordprocessingDrawing" xmlns:w10="urn:schemas-microsoft-com:office:word" xmlns:w="http://schemas.openxmlformats.org/wordprocessingml/2006/main" xmlns:w14="http://schemas.microsoft.com/office/word/2010/wordml" xmlns:wpg="http://schemas.microsoft.com/office/word/2010/wordprocessingGroup" xmlns:wpi="http://schemas.microsoft.com/office/word/2010/wordprocessingInk" xmlns:wne="http://schemas.microsoft.com/office/word/2006/wordml" xmlns:wps="http://schemas.microsoft.com/office/word/2010/wordprocessingShape" mc:Ignorable="w14 wp14">
+  <w:p>
+    <w:pPr>
+      <w:pStyle w:val="Piedepgina"/>
+    </w:pPr>
   </w:p>
 </w:ftr>
 </file>
 
 <file path=word/footnotes.xml><?xml version="1.0" encoding="utf-8"?>
-<w:footnotes xmlns:wpc="http://schemas.microsoft.com/office/word/2010/wordprocessingCanvas" xmlns:mc="http://schemas.openxmlformats.org/markup-compatibility/2006" xmlns:o="urn:schemas-microsoft-com:office:office" xmlns:r="http://schemas.openxmlformats.org/officeDocument/2006/relationships" xmlns:m="http://schemas.openxmlformats.org/officeDocument/2006/math" xmlns:v="urn:schemas-microsoft-com:vml" xmlns:wp14="http://schemas.microsoft.com/office/word/2010/wordprocessingDrawing" xmlns:wp="http://schemas.openxmlformats.org/drawingml/2006/wordprocessingDrawing" xmlns:w10="urn:schemas-microsoft-com:office:word" xmlns:w="http://schemas.openxmlformats.org/wordprocessingml/2006/main" xmlns:w14="http://schemas.microsoft.com/office/word/2010/wordml" xmlns:w15="http://schemas.microsoft.com/office/word/2012/wordml" xmlns:wpg="http://schemas.microsoft.com/office/word/2010/wordprocessingGroup" xmlns:wpi="http://schemas.microsoft.com/office/word/2010/wordprocessingInk" xmlns:wne="http://schemas.microsoft.com/office/word/2006/wordml" xmlns:wps="http://schemas.microsoft.com/office/word/2010/wordprocessingShape" mc:Ignorable="w14 w15 wp14">
+<w:footnotes xmlns:wpc="http://schemas.microsoft.com/office/word/2010/wordprocessingCanvas" xmlns:mo="http://schemas.microsoft.com/office/mac/office/2008/main" xmlns:mc="http://schemas.openxmlformats.org/markup-compatibility/2006" xmlns:mv="urn:schemas-microsoft-com:mac:vml" xmlns:o="urn:schemas-microsoft-com:office:office" xmlns:r="http://schemas.openxmlformats.org/officeDocument/2006/relationships" xmlns:m="http://schemas.openxmlformats.org/officeDocument/2006/math" xmlns:v="urn:schemas-microsoft-com:vml" xmlns:wp14="http://schemas.microsoft.com/office/word/2010/wordprocessingDrawing" xmlns:wp="http://schemas.openxmlformats.org/drawingml/2006/wordprocessingDrawing" xmlns:w10="urn:schemas-microsoft-com:office:word" xmlns:w="http://schemas.openxmlformats.org/wordprocessingml/2006/main" xmlns:w14="http://schemas.microsoft.com/office/word/2010/wordml" xmlns:wpg="http://schemas.microsoft.com/office/word/2010/wordprocessingGroup" xmlns:wpi="http://schemas.microsoft.com/office/word/2010/wordprocessingInk" xmlns:wne="http://schemas.microsoft.com/office/word/2006/wordml" xmlns:wps="http://schemas.microsoft.com/office/word/2010/wordprocessingShape" mc:Ignorable="w14 wp14">
   <w:footnote w:type="separator" w:id="-1">
     <w:p>
       <w:pPr>
@@ -3506,7 +4328,17 @@
 </file>
 
 <file path=word/header1.xml><?xml version="1.0" encoding="utf-8"?>
-<w:hdr xmlns:wpc="http://schemas.microsoft.com/office/word/2010/wordprocessingCanvas" xmlns:mc="http://schemas.openxmlformats.org/markup-compatibility/2006" xmlns:o="urn:schemas-microsoft-com:office:office" xmlns:r="http://schemas.openxmlformats.org/officeDocument/2006/relationships" xmlns:m="http://schemas.openxmlformats.org/officeDocument/2006/math" xmlns:v="urn:schemas-microsoft-com:vml" xmlns:wp14="http://schemas.microsoft.com/office/word/2010/wordprocessingDrawing" xmlns:wp="http://schemas.openxmlformats.org/drawingml/2006/wordprocessingDrawing" xmlns:w10="urn:schemas-microsoft-com:office:word" xmlns:w="http://schemas.openxmlformats.org/wordprocessingml/2006/main" xmlns:w14="http://schemas.microsoft.com/office/word/2010/wordml" xmlns:w15="http://schemas.microsoft.com/office/word/2012/wordml" xmlns:wpg="http://schemas.microsoft.com/office/word/2010/wordprocessingGroup" xmlns:wpi="http://schemas.microsoft.com/office/word/2010/wordprocessingInk" xmlns:wne="http://schemas.microsoft.com/office/word/2006/wordml" xmlns:wps="http://schemas.microsoft.com/office/word/2010/wordprocessingShape" mc:Ignorable="w14 w15 wp14">
+<w:hdr xmlns:wpc="http://schemas.microsoft.com/office/word/2010/wordprocessingCanvas" xmlns:mo="http://schemas.microsoft.com/office/mac/office/2008/main" xmlns:mc="http://schemas.openxmlformats.org/markup-compatibility/2006" xmlns:mv="urn:schemas-microsoft-com:mac:vml" xmlns:o="urn:schemas-microsoft-com:office:office" xmlns:r="http://schemas.openxmlformats.org/officeDocument/2006/relationships" xmlns:m="http://schemas.openxmlformats.org/officeDocument/2006/math" xmlns:v="urn:schemas-microsoft-com:vml" xmlns:wp14="http://schemas.microsoft.com/office/word/2010/wordprocessingDrawing" xmlns:wp="http://schemas.openxmlformats.org/drawingml/2006/wordprocessingDrawing" xmlns:w10="urn:schemas-microsoft-com:office:word" xmlns:w="http://schemas.openxmlformats.org/wordprocessingml/2006/main" xmlns:w14="http://schemas.microsoft.com/office/word/2010/wordml" xmlns:wpg="http://schemas.microsoft.com/office/word/2010/wordprocessingGroup" xmlns:wpi="http://schemas.microsoft.com/office/word/2010/wordprocessingInk" xmlns:wne="http://schemas.microsoft.com/office/word/2006/wordml" xmlns:wps="http://schemas.microsoft.com/office/word/2010/wordprocessingShape" mc:Ignorable="w14 wp14">
+  <w:p>
+    <w:pPr>
+      <w:pStyle w:val="Encabezado"/>
+    </w:pPr>
+  </w:p>
+</w:hdr>
+</file>
+
+<file path=word/header2.xml><?xml version="1.0" encoding="utf-8"?>
+<w:hdr xmlns:wpc="http://schemas.microsoft.com/office/word/2010/wordprocessingCanvas" xmlns:mo="http://schemas.microsoft.com/office/mac/office/2008/main" xmlns:mc="http://schemas.openxmlformats.org/markup-compatibility/2006" xmlns:mv="urn:schemas-microsoft-com:mac:vml" xmlns:o="urn:schemas-microsoft-com:office:office" xmlns:r="http://schemas.openxmlformats.org/officeDocument/2006/relationships" xmlns:m="http://schemas.openxmlformats.org/officeDocument/2006/math" xmlns:v="urn:schemas-microsoft-com:vml" xmlns:wp14="http://schemas.microsoft.com/office/word/2010/wordprocessingDrawing" xmlns:wp="http://schemas.openxmlformats.org/drawingml/2006/wordprocessingDrawing" xmlns:w10="urn:schemas-microsoft-com:office:word" xmlns:w="http://schemas.openxmlformats.org/wordprocessingml/2006/main" xmlns:w14="http://schemas.microsoft.com/office/word/2010/wordml" xmlns:wpg="http://schemas.microsoft.com/office/word/2010/wordprocessingGroup" xmlns:wpi="http://schemas.microsoft.com/office/word/2010/wordprocessingInk" xmlns:wne="http://schemas.microsoft.com/office/word/2006/wordml" xmlns:wps="http://schemas.microsoft.com/office/word/2010/wordprocessingShape" mc:Ignorable="w14 wp14">
   <w:p>
     <w:pPr>
       <w:pStyle w:val="Encabezado"/>
@@ -3515,71 +4347,8 @@
         <w:tab w:val="right" w:pos="9498"/>
       </w:tabs>
     </w:pPr>
-    <w:r>
-      <w:rPr>
-        <w:noProof/>
-        <w:lang w:eastAsia="es-AR"/>
-      </w:rPr>
-      <w:drawing>
-        <wp:anchor distT="0" distB="0" distL="114300" distR="114300" simplePos="0" relativeHeight="251658240" behindDoc="0" locked="0" layoutInCell="1" allowOverlap="1" wp14:anchorId="7A1BCA6E" wp14:editId="1731E3B6">
-          <wp:simplePos x="0" y="0"/>
-          <wp:positionH relativeFrom="column">
-            <wp:posOffset>-3810</wp:posOffset>
-          </wp:positionH>
-          <wp:positionV relativeFrom="paragraph">
-            <wp:posOffset>-135255</wp:posOffset>
-          </wp:positionV>
-          <wp:extent cx="857250" cy="476250"/>
-          <wp:effectExtent l="0" t="0" r="0" b="0"/>
-          <wp:wrapSquare wrapText="bothSides"/>
-          <wp:docPr id="2" name="Imagen 2"/>
-          <wp:cNvGraphicFramePr>
-            <a:graphicFrameLocks xmlns:a="http://schemas.openxmlformats.org/drawingml/2006/main" noChangeAspect="1"/>
-          </wp:cNvGraphicFramePr>
-          <a:graphic xmlns:a="http://schemas.openxmlformats.org/drawingml/2006/main">
-            <a:graphicData uri="http://schemas.openxmlformats.org/drawingml/2006/picture">
-              <pic:pic xmlns:pic="http://schemas.openxmlformats.org/drawingml/2006/picture">
-                <pic:nvPicPr>
-                  <pic:cNvPr id="0" name="Picture 1"/>
-                  <pic:cNvPicPr>
-                    <a:picLocks noChangeAspect="1" noChangeArrowheads="1"/>
-                  </pic:cNvPicPr>
-                </pic:nvPicPr>
-                <pic:blipFill>
-                  <a:blip r:embed="rId1">
-                    <a:extLst>
-                      <a:ext uri="{28A0092B-C50C-407E-A947-70E740481C1C}">
-                        <a14:useLocalDpi xmlns:a14="http://schemas.microsoft.com/office/drawing/2010/main" val="0"/>
-                      </a:ext>
-                    </a:extLst>
-                  </a:blip>
-                  <a:srcRect/>
-                  <a:stretch>
-                    <a:fillRect/>
-                  </a:stretch>
-                </pic:blipFill>
-                <pic:spPr bwMode="auto">
-                  <a:xfrm>
-                    <a:off x="0" y="0"/>
-                    <a:ext cx="857250" cy="476250"/>
-                  </a:xfrm>
-                  <a:prstGeom prst="rect">
-                    <a:avLst/>
-                  </a:prstGeom>
-                  <a:noFill/>
-                </pic:spPr>
-              </pic:pic>
-            </a:graphicData>
-          </a:graphic>
-          <wp14:sizeRelH relativeFrom="margin">
-            <wp14:pctWidth>0</wp14:pctWidth>
-          </wp14:sizeRelH>
-          <wp14:sizeRelV relativeFrom="margin">
-            <wp14:pctHeight>0</wp14:pctHeight>
-          </wp14:sizeRelV>
-        </wp:anchor>
-      </w:drawing>
-    </w:r>
+    <w:bookmarkStart w:id="0" w:name="_GoBack"/>
+    <w:bookmarkEnd w:id="0"/>
     <w:r>
       <w:tab/>
     </w:r>
@@ -3623,17 +4392,37 @@
     <w:r>
       <w:tab/>
     </w:r>
-    <w:fldSimple w:instr=" SUBJECT   \* MERGEFORMAT ">
-      <w:r>
-        <w:t>Introducción a .NET y C#</w:t>
-      </w:r>
-    </w:fldSimple>
+    <w:r>
+      <w:fldChar w:fldCharType="begin"/>
+    </w:r>
+    <w:r>
+      <w:instrText xml:space="preserve"> SUBJECT   \* MERGEFORMAT </w:instrText>
+    </w:r>
+    <w:r>
+      <w:fldChar w:fldCharType="separate"/>
+    </w:r>
+    <w:r>
+      <w:t>Introducción a .NET y C#</w:t>
+    </w:r>
+    <w:r>
+      <w:fldChar w:fldCharType="end"/>
+    </w:r>
+  </w:p>
+</w:hdr>
+</file>
+
+<file path=word/header3.xml><?xml version="1.0" encoding="utf-8"?>
+<w:hdr xmlns:wpc="http://schemas.microsoft.com/office/word/2010/wordprocessingCanvas" xmlns:mo="http://schemas.microsoft.com/office/mac/office/2008/main" xmlns:mc="http://schemas.openxmlformats.org/markup-compatibility/2006" xmlns:mv="urn:schemas-microsoft-com:mac:vml" xmlns:o="urn:schemas-microsoft-com:office:office" xmlns:r="http://schemas.openxmlformats.org/officeDocument/2006/relationships" xmlns:m="http://schemas.openxmlformats.org/officeDocument/2006/math" xmlns:v="urn:schemas-microsoft-com:vml" xmlns:wp14="http://schemas.microsoft.com/office/word/2010/wordprocessingDrawing" xmlns:wp="http://schemas.openxmlformats.org/drawingml/2006/wordprocessingDrawing" xmlns:w10="urn:schemas-microsoft-com:office:word" xmlns:w="http://schemas.openxmlformats.org/wordprocessingml/2006/main" xmlns:w14="http://schemas.microsoft.com/office/word/2010/wordml" xmlns:wpg="http://schemas.microsoft.com/office/word/2010/wordprocessingGroup" xmlns:wpi="http://schemas.microsoft.com/office/word/2010/wordprocessingInk" xmlns:wne="http://schemas.microsoft.com/office/word/2006/wordml" xmlns:wps="http://schemas.microsoft.com/office/word/2010/wordprocessingShape" mc:Ignorable="w14 wp14">
+  <w:p>
+    <w:pPr>
+      <w:pStyle w:val="Encabezado"/>
+    </w:pPr>
   </w:p>
 </w:hdr>
 </file>
 
 <file path=word/numbering.xml><?xml version="1.0" encoding="utf-8"?>
-<w:numbering xmlns:wpc="http://schemas.microsoft.com/office/word/2010/wordprocessingCanvas" xmlns:mc="http://schemas.openxmlformats.org/markup-compatibility/2006" xmlns:o="urn:schemas-microsoft-com:office:office" xmlns:r="http://schemas.openxmlformats.org/officeDocument/2006/relationships" xmlns:m="http://schemas.openxmlformats.org/officeDocument/2006/math" xmlns:v="urn:schemas-microsoft-com:vml" xmlns:wp14="http://schemas.microsoft.com/office/word/2010/wordprocessingDrawing" xmlns:wp="http://schemas.openxmlformats.org/drawingml/2006/wordprocessingDrawing" xmlns:w10="urn:schemas-microsoft-com:office:word" xmlns:w="http://schemas.openxmlformats.org/wordprocessingml/2006/main" xmlns:w14="http://schemas.microsoft.com/office/word/2010/wordml" xmlns:w15="http://schemas.microsoft.com/office/word/2012/wordml" xmlns:wpg="http://schemas.microsoft.com/office/word/2010/wordprocessingGroup" xmlns:wpi="http://schemas.microsoft.com/office/word/2010/wordprocessingInk" xmlns:wne="http://schemas.microsoft.com/office/word/2006/wordml" xmlns:wps="http://schemas.microsoft.com/office/word/2010/wordprocessingShape" mc:Ignorable="w14 w15 wp14">
+<w:numbering xmlns:wpc="http://schemas.microsoft.com/office/word/2010/wordprocessingCanvas" xmlns:mo="http://schemas.microsoft.com/office/mac/office/2008/main" xmlns:mc="http://schemas.openxmlformats.org/markup-compatibility/2006" xmlns:mv="urn:schemas-microsoft-com:mac:vml" xmlns:o="urn:schemas-microsoft-com:office:office" xmlns:r="http://schemas.openxmlformats.org/officeDocument/2006/relationships" xmlns:m="http://schemas.openxmlformats.org/officeDocument/2006/math" xmlns:v="urn:schemas-microsoft-com:vml" xmlns:wp14="http://schemas.microsoft.com/office/word/2010/wordprocessingDrawing" xmlns:wp="http://schemas.openxmlformats.org/drawingml/2006/wordprocessingDrawing" xmlns:w10="urn:schemas-microsoft-com:office:word" xmlns:w="http://schemas.openxmlformats.org/wordprocessingml/2006/main" xmlns:w14="http://schemas.microsoft.com/office/word/2010/wordml" xmlns:wpg="http://schemas.microsoft.com/office/word/2010/wordprocessingGroup" xmlns:wpi="http://schemas.microsoft.com/office/word/2010/wordprocessingInk" xmlns:wne="http://schemas.microsoft.com/office/word/2006/wordml" xmlns:wps="http://schemas.microsoft.com/office/word/2010/wordprocessingShape" mc:Ignorable="w14 wp14">
   <w:abstractNum w:abstractNumId="0">
     <w:nsid w:val="0BBF550F"/>
     <w:multiLevelType w:val="hybridMultilevel"/>
@@ -4172,7 +4961,7 @@
 </file>
 
 <file path=word/styles.xml><?xml version="1.0" encoding="utf-8"?>
-<w:styles xmlns:mc="http://schemas.openxmlformats.org/markup-compatibility/2006" xmlns:r="http://schemas.openxmlformats.org/officeDocument/2006/relationships" xmlns:w="http://schemas.openxmlformats.org/wordprocessingml/2006/main" xmlns:w14="http://schemas.microsoft.com/office/word/2010/wordml" xmlns:w15="http://schemas.microsoft.com/office/word/2012/wordml" mc:Ignorable="w14 w15">
+<w:styles xmlns:mc="http://schemas.openxmlformats.org/markup-compatibility/2006" xmlns:r="http://schemas.openxmlformats.org/officeDocument/2006/relationships" xmlns:w="http://schemas.openxmlformats.org/wordprocessingml/2006/main" xmlns:w14="http://schemas.microsoft.com/office/word/2010/wordml" mc:Ignorable="w14">
   <w:docDefaults>
     <w:rPrDefault>
       <w:rPr>
@@ -4188,378 +4977,437 @@
       </w:pPr>
     </w:pPrDefault>
   </w:docDefaults>
-  <w:latentStyles w:defLockedState="0" w:defUIPriority="99" w:defSemiHidden="0" w:defUnhideWhenUsed="0" w:defQFormat="0" w:count="371">
-    <w:lsdException w:name="Normal" w:uiPriority="0" w:qFormat="1"/>
-    <w:lsdException w:name="heading 1" w:uiPriority="9" w:qFormat="1"/>
-    <w:lsdException w:name="heading 2" w:semiHidden="1" w:uiPriority="9" w:unhideWhenUsed="1" w:qFormat="1"/>
-    <w:lsdException w:name="heading 3" w:semiHidden="1" w:uiPriority="9" w:unhideWhenUsed="1" w:qFormat="1"/>
-    <w:lsdException w:name="heading 4" w:semiHidden="1" w:uiPriority="9" w:unhideWhenUsed="1" w:qFormat="1"/>
-    <w:lsdException w:name="heading 5" w:semiHidden="1" w:uiPriority="9" w:unhideWhenUsed="1" w:qFormat="1"/>
-    <w:lsdException w:name="heading 6" w:semiHidden="1" w:uiPriority="9" w:unhideWhenUsed="1" w:qFormat="1"/>
-    <w:lsdException w:name="heading 7" w:semiHidden="1" w:uiPriority="9" w:unhideWhenUsed="1" w:qFormat="1"/>
-    <w:lsdException w:name="heading 8" w:semiHidden="1" w:uiPriority="9" w:unhideWhenUsed="1" w:qFormat="1"/>
-    <w:lsdException w:name="heading 9" w:semiHidden="1" w:uiPriority="9" w:unhideWhenUsed="1" w:qFormat="1"/>
-    <w:lsdException w:name="index 1" w:semiHidden="1" w:unhideWhenUsed="1"/>
-    <w:lsdException w:name="index 2" w:semiHidden="1" w:unhideWhenUsed="1"/>
-    <w:lsdException w:name="index 3" w:semiHidden="1" w:unhideWhenUsed="1"/>
-    <w:lsdException w:name="index 4" w:semiHidden="1" w:unhideWhenUsed="1"/>
-    <w:lsdException w:name="index 5" w:semiHidden="1" w:unhideWhenUsed="1"/>
-    <w:lsdException w:name="index 6" w:semiHidden="1" w:unhideWhenUsed="1"/>
-    <w:lsdException w:name="index 7" w:semiHidden="1" w:unhideWhenUsed="1"/>
-    <w:lsdException w:name="index 8" w:semiHidden="1" w:unhideWhenUsed="1"/>
-    <w:lsdException w:name="index 9" w:semiHidden="1" w:unhideWhenUsed="1"/>
-    <w:lsdException w:name="toc 1" w:semiHidden="1" w:uiPriority="39" w:unhideWhenUsed="1"/>
-    <w:lsdException w:name="toc 2" w:semiHidden="1" w:uiPriority="39" w:unhideWhenUsed="1"/>
-    <w:lsdException w:name="toc 3" w:semiHidden="1" w:uiPriority="39" w:unhideWhenUsed="1"/>
-    <w:lsdException w:name="toc 4" w:semiHidden="1" w:uiPriority="39" w:unhideWhenUsed="1"/>
-    <w:lsdException w:name="toc 5" w:semiHidden="1" w:uiPriority="39" w:unhideWhenUsed="1"/>
-    <w:lsdException w:name="toc 6" w:semiHidden="1" w:uiPriority="39" w:unhideWhenUsed="1"/>
-    <w:lsdException w:name="toc 7" w:semiHidden="1" w:uiPriority="39" w:unhideWhenUsed="1"/>
-    <w:lsdException w:name="toc 8" w:semiHidden="1" w:uiPriority="39" w:unhideWhenUsed="1"/>
-    <w:lsdException w:name="toc 9" w:semiHidden="1" w:uiPriority="39" w:unhideWhenUsed="1"/>
-    <w:lsdException w:name="Normal Indent" w:semiHidden="1" w:unhideWhenUsed="1"/>
-    <w:lsdException w:name="footnote text" w:semiHidden="1" w:unhideWhenUsed="1"/>
-    <w:lsdException w:name="annotation text" w:semiHidden="1" w:unhideWhenUsed="1"/>
-    <w:lsdException w:name="header" w:semiHidden="1" w:unhideWhenUsed="1"/>
-    <w:lsdException w:name="footer" w:semiHidden="1" w:unhideWhenUsed="1"/>
-    <w:lsdException w:name="index heading" w:semiHidden="1" w:unhideWhenUsed="1"/>
-    <w:lsdException w:name="caption" w:semiHidden="1" w:uiPriority="35" w:unhideWhenUsed="1" w:qFormat="1"/>
-    <w:lsdException w:name="table of figures" w:semiHidden="1" w:unhideWhenUsed="1"/>
-    <w:lsdException w:name="envelope address" w:semiHidden="1" w:unhideWhenUsed="1"/>
-    <w:lsdException w:name="envelope return" w:semiHidden="1" w:unhideWhenUsed="1"/>
-    <w:lsdException w:name="footnote reference" w:semiHidden="1" w:unhideWhenUsed="1"/>
-    <w:lsdException w:name="annotation reference" w:semiHidden="1" w:unhideWhenUsed="1"/>
-    <w:lsdException w:name="line number" w:semiHidden="1" w:unhideWhenUsed="1"/>
-    <w:lsdException w:name="page number" w:semiHidden="1" w:unhideWhenUsed="1"/>
-    <w:lsdException w:name="endnote reference" w:semiHidden="1" w:unhideWhenUsed="1"/>
-    <w:lsdException w:name="endnote text" w:semiHidden="1" w:unhideWhenUsed="1"/>
-    <w:lsdException w:name="table of authorities" w:semiHidden="1" w:unhideWhenUsed="1"/>
-    <w:lsdException w:name="macro" w:semiHidden="1" w:unhideWhenUsed="1"/>
-    <w:lsdException w:name="toa heading" w:semiHidden="1" w:unhideWhenUsed="1"/>
-    <w:lsdException w:name="List" w:semiHidden="1" w:unhideWhenUsed="1"/>
-    <w:lsdException w:name="List Bullet" w:semiHidden="1" w:unhideWhenUsed="1"/>
-    <w:lsdException w:name="List Number" w:semiHidden="1" w:unhideWhenUsed="1"/>
-    <w:lsdException w:name="List 2" w:semiHidden="1" w:unhideWhenUsed="1"/>
-    <w:lsdException w:name="List 3" w:semiHidden="1" w:unhideWhenUsed="1"/>
-    <w:lsdException w:name="List 4" w:semiHidden="1" w:unhideWhenUsed="1"/>
-    <w:lsdException w:name="List 5" w:semiHidden="1" w:unhideWhenUsed="1"/>
-    <w:lsdException w:name="List Bullet 2" w:semiHidden="1" w:unhideWhenUsed="1"/>
-    <w:lsdException w:name="List Bullet 3" w:semiHidden="1" w:unhideWhenUsed="1"/>
-    <w:lsdException w:name="List Bullet 4" w:semiHidden="1" w:unhideWhenUsed="1"/>
-    <w:lsdException w:name="List Bullet 5" w:semiHidden="1" w:unhideWhenUsed="1"/>
-    <w:lsdException w:name="List Number 2" w:semiHidden="1" w:unhideWhenUsed="1"/>
-    <w:lsdException w:name="List Number 3" w:semiHidden="1" w:unhideWhenUsed="1"/>
-    <w:lsdException w:name="List Number 4" w:semiHidden="1" w:unhideWhenUsed="1"/>
-    <w:lsdException w:name="List Number 5" w:semiHidden="1" w:unhideWhenUsed="1"/>
-    <w:lsdException w:name="Title" w:uiPriority="10" w:qFormat="1"/>
-    <w:lsdException w:name="Closing" w:semiHidden="1" w:unhideWhenUsed="1"/>
-    <w:lsdException w:name="Signature" w:semiHidden="1" w:unhideWhenUsed="1"/>
-    <w:lsdException w:name="Default Paragraph Font" w:semiHidden="1" w:uiPriority="1" w:unhideWhenUsed="1"/>
-    <w:lsdException w:name="Body Text" w:semiHidden="1" w:unhideWhenUsed="1"/>
-    <w:lsdException w:name="Body Text Indent" w:semiHidden="1" w:unhideWhenUsed="1"/>
-    <w:lsdException w:name="List Continue" w:semiHidden="1" w:unhideWhenUsed="1"/>
-    <w:lsdException w:name="List Continue 2" w:semiHidden="1" w:unhideWhenUsed="1"/>
-    <w:lsdException w:name="List Continue 3" w:semiHidden="1" w:unhideWhenUsed="1"/>
-    <w:lsdException w:name="List Continue 4" w:semiHidden="1" w:unhideWhenUsed="1"/>
-    <w:lsdException w:name="List Continue 5" w:semiHidden="1" w:unhideWhenUsed="1"/>
-    <w:lsdException w:name="Message Header" w:semiHidden="1" w:unhideWhenUsed="1"/>
-    <w:lsdException w:name="Subtitle" w:uiPriority="11" w:qFormat="1"/>
-    <w:lsdException w:name="Salutation" w:semiHidden="1" w:unhideWhenUsed="1"/>
-    <w:lsdException w:name="Date" w:semiHidden="1" w:unhideWhenUsed="1"/>
-    <w:lsdException w:name="Body Text First Indent" w:semiHidden="1" w:unhideWhenUsed="1"/>
-    <w:lsdException w:name="Body Text First Indent 2" w:semiHidden="1" w:unhideWhenUsed="1"/>
-    <w:lsdException w:name="Note Heading" w:semiHidden="1" w:unhideWhenUsed="1"/>
-    <w:lsdException w:name="Body Text 2" w:semiHidden="1" w:unhideWhenUsed="1"/>
-    <w:lsdException w:name="Body Text 3" w:semiHidden="1" w:unhideWhenUsed="1"/>
-    <w:lsdException w:name="Body Text Indent 2" w:semiHidden="1" w:unhideWhenUsed="1"/>
-    <w:lsdException w:name="Body Text Indent 3" w:semiHidden="1" w:unhideWhenUsed="1"/>
-    <w:lsdException w:name="Block Text" w:semiHidden="1" w:unhideWhenUsed="1"/>
-    <w:lsdException w:name="Hyperlink" w:semiHidden="1" w:unhideWhenUsed="1"/>
-    <w:lsdException w:name="FollowedHyperlink" w:semiHidden="1" w:unhideWhenUsed="1"/>
-    <w:lsdException w:name="Strong" w:uiPriority="22" w:qFormat="1"/>
-    <w:lsdException w:name="Emphasis" w:uiPriority="20" w:qFormat="1"/>
-    <w:lsdException w:name="Document Map" w:semiHidden="1" w:unhideWhenUsed="1"/>
-    <w:lsdException w:name="Plain Text" w:semiHidden="1" w:unhideWhenUsed="1"/>
-    <w:lsdException w:name="E-mail Signature" w:semiHidden="1" w:unhideWhenUsed="1"/>
-    <w:lsdException w:name="HTML Top of Form" w:semiHidden="1" w:unhideWhenUsed="1"/>
-    <w:lsdException w:name="HTML Bottom of Form" w:semiHidden="1" w:unhideWhenUsed="1"/>
-    <w:lsdException w:name="Normal (Web)" w:semiHidden="1" w:unhideWhenUsed="1"/>
-    <w:lsdException w:name="HTML Acronym" w:semiHidden="1" w:unhideWhenUsed="1"/>
-    <w:lsdException w:name="HTML Address" w:semiHidden="1" w:unhideWhenUsed="1"/>
-    <w:lsdException w:name="HTML Cite" w:semiHidden="1" w:unhideWhenUsed="1"/>
-    <w:lsdException w:name="HTML Code" w:semiHidden="1" w:unhideWhenUsed="1"/>
-    <w:lsdException w:name="HTML Definition" w:semiHidden="1" w:unhideWhenUsed="1"/>
-    <w:lsdException w:name="HTML Keyboard" w:semiHidden="1" w:unhideWhenUsed="1"/>
-    <w:lsdException w:name="HTML Preformatted" w:semiHidden="1" w:unhideWhenUsed="1"/>
-    <w:lsdException w:name="HTML Sample" w:semiHidden="1" w:unhideWhenUsed="1"/>
-    <w:lsdException w:name="HTML Typewriter" w:semiHidden="1" w:unhideWhenUsed="1"/>
-    <w:lsdException w:name="HTML Variable" w:semiHidden="1" w:unhideWhenUsed="1"/>
-    <w:lsdException w:name="Normal Table" w:semiHidden="1" w:unhideWhenUsed="1"/>
-    <w:lsdException w:name="annotation subject" w:semiHidden="1" w:unhideWhenUsed="1"/>
-    <w:lsdException w:name="No List" w:semiHidden="1" w:unhideWhenUsed="1"/>
-    <w:lsdException w:name="Outline List 1" w:semiHidden="1" w:unhideWhenUsed="1"/>
-    <w:lsdException w:name="Outline List 2" w:semiHidden="1" w:unhideWhenUsed="1"/>
-    <w:lsdException w:name="Outline List 3" w:semiHidden="1" w:unhideWhenUsed="1"/>
-    <w:lsdException w:name="Table Simple 1" w:semiHidden="1" w:unhideWhenUsed="1"/>
-    <w:lsdException w:name="Table Simple 2" w:semiHidden="1" w:unhideWhenUsed="1"/>
-    <w:lsdException w:name="Table Simple 3" w:semiHidden="1" w:unhideWhenUsed="1"/>
-    <w:lsdException w:name="Table Classic 1" w:semiHidden="1" w:unhideWhenUsed="1"/>
-    <w:lsdException w:name="Table Classic 2" w:semiHidden="1" w:unhideWhenUsed="1"/>
-    <w:lsdException w:name="Table Classic 3" w:semiHidden="1" w:unhideWhenUsed="1"/>
-    <w:lsdException w:name="Table Classic 4" w:semiHidden="1" w:unhideWhenUsed="1"/>
-    <w:lsdException w:name="Table Colorful 1" w:semiHidden="1" w:unhideWhenUsed="1"/>
-    <w:lsdException w:name="Table Colorful 2" w:semiHidden="1" w:unhideWhenUsed="1"/>
-    <w:lsdException w:name="Table Colorful 3" w:semiHidden="1" w:unhideWhenUsed="1"/>
-    <w:lsdException w:name="Table Columns 1" w:semiHidden="1" w:unhideWhenUsed="1"/>
-    <w:lsdException w:name="Table Columns 2" w:semiHidden="1" w:unhideWhenUsed="1"/>
-    <w:lsdException w:name="Table Columns 3" w:semiHidden="1" w:unhideWhenUsed="1"/>
-    <w:lsdException w:name="Table Columns 4" w:semiHidden="1" w:unhideWhenUsed="1"/>
-    <w:lsdException w:name="Table Columns 5" w:semiHidden="1" w:unhideWhenUsed="1"/>
-    <w:lsdException w:name="Table Grid 1" w:semiHidden="1" w:unhideWhenUsed="1"/>
-    <w:lsdException w:name="Table Grid 2" w:semiHidden="1" w:unhideWhenUsed="1"/>
-    <w:lsdException w:name="Table Grid 3" w:semiHidden="1" w:unhideWhenUsed="1"/>
-    <w:lsdException w:name="Table Grid 4" w:semiHidden="1" w:unhideWhenUsed="1"/>
-    <w:lsdException w:name="Table Grid 5" w:semiHidden="1" w:unhideWhenUsed="1"/>
-    <w:lsdException w:name="Table Grid 6" w:semiHidden="1" w:unhideWhenUsed="1"/>
-    <w:lsdException w:name="Table Grid 7" w:semiHidden="1" w:unhideWhenUsed="1"/>
-    <w:lsdException w:name="Table Grid 8" w:semiHidden="1" w:unhideWhenUsed="1"/>
-    <w:lsdException w:name="Table List 1" w:semiHidden="1" w:unhideWhenUsed="1"/>
-    <w:lsdException w:name="Table List 2" w:semiHidden="1" w:unhideWhenUsed="1"/>
-    <w:lsdException w:name="Table List 3" w:semiHidden="1" w:unhideWhenUsed="1"/>
-    <w:lsdException w:name="Table List 4" w:semiHidden="1" w:unhideWhenUsed="1"/>
-    <w:lsdException w:name="Table List 5" w:semiHidden="1" w:unhideWhenUsed="1"/>
-    <w:lsdException w:name="Table List 6" w:semiHidden="1" w:unhideWhenUsed="1"/>
-    <w:lsdException w:name="Table List 7" w:semiHidden="1" w:unhideWhenUsed="1"/>
-    <w:lsdException w:name="Table List 8" w:semiHidden="1" w:unhideWhenUsed="1"/>
-    <w:lsdException w:name="Table 3D effects 1" w:semiHidden="1" w:unhideWhenUsed="1"/>
-    <w:lsdException w:name="Table 3D effects 2" w:semiHidden="1" w:unhideWhenUsed="1"/>
-    <w:lsdException w:name="Table 3D effects 3" w:semiHidden="1" w:unhideWhenUsed="1"/>
-    <w:lsdException w:name="Table Contemporary" w:semiHidden="1" w:unhideWhenUsed="1"/>
-    <w:lsdException w:name="Table Elegant" w:semiHidden="1" w:unhideWhenUsed="1"/>
-    <w:lsdException w:name="Table Professional" w:semiHidden="1" w:unhideWhenUsed="1"/>
-    <w:lsdException w:name="Table Subtle 1" w:semiHidden="1" w:unhideWhenUsed="1"/>
-    <w:lsdException w:name="Table Subtle 2" w:semiHidden="1" w:unhideWhenUsed="1"/>
-    <w:lsdException w:name="Table Web 1" w:semiHidden="1" w:unhideWhenUsed="1"/>
-    <w:lsdException w:name="Table Web 2" w:semiHidden="1" w:unhideWhenUsed="1"/>
-    <w:lsdException w:name="Table Web 3" w:semiHidden="1" w:unhideWhenUsed="1"/>
-    <w:lsdException w:name="Balloon Text" w:semiHidden="1" w:unhideWhenUsed="1"/>
-    <w:lsdException w:name="Table Grid" w:uiPriority="59"/>
-    <w:lsdException w:name="Table Theme" w:semiHidden="1" w:unhideWhenUsed="1"/>
-    <w:lsdException w:name="Placeholder Text" w:semiHidden="1"/>
-    <w:lsdException w:name="No Spacing" w:uiPriority="1" w:qFormat="1"/>
-    <w:lsdException w:name="Light Shading" w:uiPriority="60"/>
-    <w:lsdException w:name="Light List" w:uiPriority="61"/>
-    <w:lsdException w:name="Light Grid" w:uiPriority="62"/>
-    <w:lsdException w:name="Medium Shading 1" w:uiPriority="63"/>
-    <w:lsdException w:name="Medium Shading 2" w:uiPriority="64"/>
-    <w:lsdException w:name="Medium List 1" w:uiPriority="65"/>
-    <w:lsdException w:name="Medium List 2" w:uiPriority="66"/>
-    <w:lsdException w:name="Medium Grid 1" w:uiPriority="67"/>
-    <w:lsdException w:name="Medium Grid 2" w:uiPriority="68"/>
-    <w:lsdException w:name="Medium Grid 3" w:uiPriority="69"/>
-    <w:lsdException w:name="Dark List" w:uiPriority="70"/>
-    <w:lsdException w:name="Colorful Shading" w:uiPriority="71"/>
-    <w:lsdException w:name="Colorful List" w:uiPriority="72"/>
-    <w:lsdException w:name="Colorful Grid" w:uiPriority="73"/>
-    <w:lsdException w:name="Light Shading Accent 1" w:uiPriority="60"/>
-    <w:lsdException w:name="Light List Accent 1" w:uiPriority="61"/>
-    <w:lsdException w:name="Light Grid Accent 1" w:uiPriority="62"/>
-    <w:lsdException w:name="Medium Shading 1 Accent 1" w:uiPriority="63"/>
-    <w:lsdException w:name="Medium Shading 2 Accent 1" w:uiPriority="64"/>
-    <w:lsdException w:name="Medium List 1 Accent 1" w:uiPriority="65"/>
-    <w:lsdException w:name="Revision" w:semiHidden="1"/>
-    <w:lsdException w:name="List Paragraph" w:uiPriority="34" w:qFormat="1"/>
-    <w:lsdException w:name="Quote" w:uiPriority="29" w:qFormat="1"/>
-    <w:lsdException w:name="Intense Quote" w:uiPriority="30" w:qFormat="1"/>
-    <w:lsdException w:name="Medium List 2 Accent 1" w:uiPriority="66"/>
-    <w:lsdException w:name="Medium Grid 1 Accent 1" w:uiPriority="67"/>
-    <w:lsdException w:name="Medium Grid 2 Accent 1" w:uiPriority="68"/>
-    <w:lsdException w:name="Medium Grid 3 Accent 1" w:uiPriority="69"/>
-    <w:lsdException w:name="Dark List Accent 1" w:uiPriority="70"/>
-    <w:lsdException w:name="Colorful Shading Accent 1" w:uiPriority="71"/>
-    <w:lsdException w:name="Colorful List Accent 1" w:uiPriority="72"/>
-    <w:lsdException w:name="Colorful Grid Accent 1" w:uiPriority="73"/>
-    <w:lsdException w:name="Light Shading Accent 2" w:uiPriority="60"/>
-    <w:lsdException w:name="Light List Accent 2" w:uiPriority="61"/>
-    <w:lsdException w:name="Light Grid Accent 2" w:uiPriority="62"/>
-    <w:lsdException w:name="Medium Shading 1 Accent 2" w:uiPriority="63"/>
-    <w:lsdException w:name="Medium Shading 2 Accent 2" w:uiPriority="64"/>
-    <w:lsdException w:name="Medium List 1 Accent 2" w:uiPriority="65"/>
-    <w:lsdException w:name="Medium List 2 Accent 2" w:uiPriority="66"/>
-    <w:lsdException w:name="Medium Grid 1 Accent 2" w:uiPriority="67"/>
-    <w:lsdException w:name="Medium Grid 2 Accent 2" w:uiPriority="68"/>
-    <w:lsdException w:name="Medium Grid 3 Accent 2" w:uiPriority="69"/>
-    <w:lsdException w:name="Dark List Accent 2" w:uiPriority="70"/>
-    <w:lsdException w:name="Colorful Shading Accent 2" w:uiPriority="71"/>
-    <w:lsdException w:name="Colorful List Accent 2" w:uiPriority="72"/>
-    <w:lsdException w:name="Colorful Grid Accent 2" w:uiPriority="73"/>
-    <w:lsdException w:name="Light Shading Accent 3" w:uiPriority="60"/>
-    <w:lsdException w:name="Light List Accent 3" w:uiPriority="61"/>
-    <w:lsdException w:name="Light Grid Accent 3" w:uiPriority="62"/>
-    <w:lsdException w:name="Medium Shading 1 Accent 3" w:uiPriority="63"/>
-    <w:lsdException w:name="Medium Shading 2 Accent 3" w:uiPriority="64"/>
-    <w:lsdException w:name="Medium List 1 Accent 3" w:uiPriority="65"/>
-    <w:lsdException w:name="Medium List 2 Accent 3" w:uiPriority="66"/>
-    <w:lsdException w:name="Medium Grid 1 Accent 3" w:uiPriority="67"/>
-    <w:lsdException w:name="Medium Grid 2 Accent 3" w:uiPriority="68"/>
-    <w:lsdException w:name="Medium Grid 3 Accent 3" w:uiPriority="69"/>
-    <w:lsdException w:name="Dark List Accent 3" w:uiPriority="70"/>
-    <w:lsdException w:name="Colorful Shading Accent 3" w:uiPriority="71"/>
-    <w:lsdException w:name="Colorful List Accent 3" w:uiPriority="72"/>
-    <w:lsdException w:name="Colorful Grid Accent 3" w:uiPriority="73"/>
-    <w:lsdException w:name="Light Shading Accent 4" w:uiPriority="60"/>
-    <w:lsdException w:name="Light List Accent 4" w:uiPriority="61"/>
-    <w:lsdException w:name="Light Grid Accent 4" w:uiPriority="62"/>
-    <w:lsdException w:name="Medium Shading 1 Accent 4" w:uiPriority="63"/>
-    <w:lsdException w:name="Medium Shading 2 Accent 4" w:uiPriority="64"/>
-    <w:lsdException w:name="Medium List 1 Accent 4" w:uiPriority="65"/>
-    <w:lsdException w:name="Medium List 2 Accent 4" w:uiPriority="66"/>
-    <w:lsdException w:name="Medium Grid 1 Accent 4" w:uiPriority="67"/>
-    <w:lsdException w:name="Medium Grid 2 Accent 4" w:uiPriority="68"/>
-    <w:lsdException w:name="Medium Grid 3 Accent 4" w:uiPriority="69"/>
-    <w:lsdException w:name="Dark List Accent 4" w:uiPriority="70"/>
-    <w:lsdException w:name="Colorful Shading Accent 4" w:uiPriority="71"/>
-    <w:lsdException w:name="Colorful List Accent 4" w:uiPriority="72"/>
-    <w:lsdException w:name="Colorful Grid Accent 4" w:uiPriority="73"/>
-    <w:lsdException w:name="Light Shading Accent 5" w:uiPriority="60"/>
-    <w:lsdException w:name="Light List Accent 5" w:uiPriority="61"/>
-    <w:lsdException w:name="Light Grid Accent 5" w:uiPriority="62"/>
-    <w:lsdException w:name="Medium Shading 1 Accent 5" w:uiPriority="63"/>
-    <w:lsdException w:name="Medium Shading 2 Accent 5" w:uiPriority="64"/>
-    <w:lsdException w:name="Medium List 1 Accent 5" w:uiPriority="65"/>
-    <w:lsdException w:name="Medium List 2 Accent 5" w:uiPriority="66"/>
-    <w:lsdException w:name="Medium Grid 1 Accent 5" w:uiPriority="67"/>
-    <w:lsdException w:name="Medium Grid 2 Accent 5" w:uiPriority="68"/>
-    <w:lsdException w:name="Medium Grid 3 Accent 5" w:uiPriority="69"/>
-    <w:lsdException w:name="Dark List Accent 5" w:uiPriority="70"/>
-    <w:lsdException w:name="Colorful Shading Accent 5" w:uiPriority="71"/>
-    <w:lsdException w:name="Colorful List Accent 5" w:uiPriority="72"/>
-    <w:lsdException w:name="Colorful Grid Accent 5" w:uiPriority="73"/>
-    <w:lsdException w:name="Light Shading Accent 6" w:uiPriority="60"/>
-    <w:lsdException w:name="Light List Accent 6" w:uiPriority="61"/>
-    <w:lsdException w:name="Light Grid Accent 6" w:uiPriority="62"/>
-    <w:lsdException w:name="Medium Shading 1 Accent 6" w:uiPriority="63"/>
-    <w:lsdException w:name="Medium Shading 2 Accent 6" w:uiPriority="64"/>
-    <w:lsdException w:name="Medium List 1 Accent 6" w:uiPriority="65"/>
-    <w:lsdException w:name="Medium List 2 Accent 6" w:uiPriority="66"/>
-    <w:lsdException w:name="Medium Grid 1 Accent 6" w:uiPriority="67"/>
-    <w:lsdException w:name="Medium Grid 2 Accent 6" w:uiPriority="68"/>
-    <w:lsdException w:name="Medium Grid 3 Accent 6" w:uiPriority="69"/>
-    <w:lsdException w:name="Dark List Accent 6" w:uiPriority="70"/>
-    <w:lsdException w:name="Colorful Shading Accent 6" w:uiPriority="71"/>
-    <w:lsdException w:name="Colorful List Accent 6" w:uiPriority="72"/>
-    <w:lsdException w:name="Colorful Grid Accent 6" w:uiPriority="73"/>
-    <w:lsdException w:name="Subtle Emphasis" w:uiPriority="19" w:qFormat="1"/>
-    <w:lsdException w:name="Intense Emphasis" w:uiPriority="21" w:qFormat="1"/>
-    <w:lsdException w:name="Subtle Reference" w:uiPriority="31" w:qFormat="1"/>
-    <w:lsdException w:name="Intense Reference" w:uiPriority="32" w:qFormat="1"/>
-    <w:lsdException w:name="Book Title" w:uiPriority="33" w:qFormat="1"/>
-    <w:lsdException w:name="Bibliography" w:semiHidden="1" w:uiPriority="37" w:unhideWhenUsed="1"/>
-    <w:lsdException w:name="TOC Heading" w:semiHidden="1" w:uiPriority="39" w:unhideWhenUsed="1" w:qFormat="1"/>
-    <w:lsdException w:name="Plain Table 1" w:uiPriority="41"/>
-    <w:lsdException w:name="Plain Table 2" w:uiPriority="42"/>
-    <w:lsdException w:name="Plain Table 3" w:uiPriority="43"/>
-    <w:lsdException w:name="Plain Table 4" w:uiPriority="44"/>
-    <w:lsdException w:name="Plain Table 5" w:uiPriority="45"/>
-    <w:lsdException w:name="Grid Table Light" w:uiPriority="40"/>
-    <w:lsdException w:name="Grid Table 1 Light" w:uiPriority="46"/>
-    <w:lsdException w:name="Grid Table 2" w:uiPriority="47"/>
-    <w:lsdException w:name="Grid Table 3" w:uiPriority="48"/>
-    <w:lsdException w:name="Grid Table 4" w:uiPriority="49"/>
-    <w:lsdException w:name="Grid Table 5 Dark" w:uiPriority="50"/>
-    <w:lsdException w:name="Grid Table 6 Colorful" w:uiPriority="51"/>
-    <w:lsdException w:name="Grid Table 7 Colorful" w:uiPriority="52"/>
-    <w:lsdException w:name="Grid Table 1 Light Accent 1" w:uiPriority="46"/>
-    <w:lsdException w:name="Grid Table 2 Accent 1" w:uiPriority="47"/>
-    <w:lsdException w:name="Grid Table 3 Accent 1" w:uiPriority="48"/>
-    <w:lsdException w:name="Grid Table 4 Accent 1" w:uiPriority="49"/>
-    <w:lsdException w:name="Grid Table 5 Dark Accent 1" w:uiPriority="50"/>
-    <w:lsdException w:name="Grid Table 6 Colorful Accent 1" w:uiPriority="51"/>
-    <w:lsdException w:name="Grid Table 7 Colorful Accent 1" w:uiPriority="52"/>
-    <w:lsdException w:name="Grid Table 1 Light Accent 2" w:uiPriority="46"/>
-    <w:lsdException w:name="Grid Table 2 Accent 2" w:uiPriority="47"/>
-    <w:lsdException w:name="Grid Table 3 Accent 2" w:uiPriority="48"/>
-    <w:lsdException w:name="Grid Table 4 Accent 2" w:uiPriority="49"/>
-    <w:lsdException w:name="Grid Table 5 Dark Accent 2" w:uiPriority="50"/>
-    <w:lsdException w:name="Grid Table 6 Colorful Accent 2" w:uiPriority="51"/>
-    <w:lsdException w:name="Grid Table 7 Colorful Accent 2" w:uiPriority="52"/>
-    <w:lsdException w:name="Grid Table 1 Light Accent 3" w:uiPriority="46"/>
-    <w:lsdException w:name="Grid Table 2 Accent 3" w:uiPriority="47"/>
-    <w:lsdException w:name="Grid Table 3 Accent 3" w:uiPriority="48"/>
-    <w:lsdException w:name="Grid Table 4 Accent 3" w:uiPriority="49"/>
-    <w:lsdException w:name="Grid Table 5 Dark Accent 3" w:uiPriority="50"/>
-    <w:lsdException w:name="Grid Table 6 Colorful Accent 3" w:uiPriority="51"/>
-    <w:lsdException w:name="Grid Table 7 Colorful Accent 3" w:uiPriority="52"/>
-    <w:lsdException w:name="Grid Table 1 Light Accent 4" w:uiPriority="46"/>
-    <w:lsdException w:name="Grid Table 2 Accent 4" w:uiPriority="47"/>
-    <w:lsdException w:name="Grid Table 3 Accent 4" w:uiPriority="48"/>
-    <w:lsdException w:name="Grid Table 4 Accent 4" w:uiPriority="49"/>
-    <w:lsdException w:name="Grid Table 5 Dark Accent 4" w:uiPriority="50"/>
-    <w:lsdException w:name="Grid Table 6 Colorful Accent 4" w:uiPriority="51"/>
-    <w:lsdException w:name="Grid Table 7 Colorful Accent 4" w:uiPriority="52"/>
-    <w:lsdException w:name="Grid Table 1 Light Accent 5" w:uiPriority="46"/>
-    <w:lsdException w:name="Grid Table 2 Accent 5" w:uiPriority="47"/>
-    <w:lsdException w:name="Grid Table 3 Accent 5" w:uiPriority="48"/>
-    <w:lsdException w:name="Grid Table 4 Accent 5" w:uiPriority="49"/>
-    <w:lsdException w:name="Grid Table 5 Dark Accent 5" w:uiPriority="50"/>
-    <w:lsdException w:name="Grid Table 6 Colorful Accent 5" w:uiPriority="51"/>
-    <w:lsdException w:name="Grid Table 7 Colorful Accent 5" w:uiPriority="52"/>
-    <w:lsdException w:name="Grid Table 1 Light Accent 6" w:uiPriority="46"/>
-    <w:lsdException w:name="Grid Table 2 Accent 6" w:uiPriority="47"/>
-    <w:lsdException w:name="Grid Table 3 Accent 6" w:uiPriority="48"/>
-    <w:lsdException w:name="Grid Table 4 Accent 6" w:uiPriority="49"/>
-    <w:lsdException w:name="Grid Table 5 Dark Accent 6" w:uiPriority="50"/>
-    <w:lsdException w:name="Grid Table 6 Colorful Accent 6" w:uiPriority="51"/>
-    <w:lsdException w:name="Grid Table 7 Colorful Accent 6" w:uiPriority="52"/>
-    <w:lsdException w:name="List Table 1 Light" w:uiPriority="46"/>
-    <w:lsdException w:name="List Table 2" w:uiPriority="47"/>
-    <w:lsdException w:name="List Table 3" w:uiPriority="48"/>
-    <w:lsdException w:name="List Table 4" w:uiPriority="49"/>
-    <w:lsdException w:name="List Table 5 Dark" w:uiPriority="50"/>
-    <w:lsdException w:name="List Table 6 Colorful" w:uiPriority="51"/>
-    <w:lsdException w:name="List Table 7 Colorful" w:uiPriority="52"/>
-    <w:lsdException w:name="List Table 1 Light Accent 1" w:uiPriority="46"/>
-    <w:lsdException w:name="List Table 2 Accent 1" w:uiPriority="47"/>
-    <w:lsdException w:name="List Table 3 Accent 1" w:uiPriority="48"/>
-    <w:lsdException w:name="List Table 4 Accent 1" w:uiPriority="49"/>
-    <w:lsdException w:name="List Table 5 Dark Accent 1" w:uiPriority="50"/>
-    <w:lsdException w:name="List Table 6 Colorful Accent 1" w:uiPriority="51"/>
-    <w:lsdException w:name="List Table 7 Colorful Accent 1" w:uiPriority="52"/>
-    <w:lsdException w:name="List Table 1 Light Accent 2" w:uiPriority="46"/>
-    <w:lsdException w:name="List Table 2 Accent 2" w:uiPriority="47"/>
-    <w:lsdException w:name="List Table 3 Accent 2" w:uiPriority="48"/>
-    <w:lsdException w:name="List Table 4 Accent 2" w:uiPriority="49"/>
-    <w:lsdException w:name="List Table 5 Dark Accent 2" w:uiPriority="50"/>
-    <w:lsdException w:name="List Table 6 Colorful Accent 2" w:uiPriority="51"/>
-    <w:lsdException w:name="List Table 7 Colorful Accent 2" w:uiPriority="52"/>
-    <w:lsdException w:name="List Table 1 Light Accent 3" w:uiPriority="46"/>
-    <w:lsdException w:name="List Table 2 Accent 3" w:uiPriority="47"/>
-    <w:lsdException w:name="List Table 3 Accent 3" w:uiPriority="48"/>
-    <w:lsdException w:name="List Table 4 Accent 3" w:uiPriority="49"/>
-    <w:lsdException w:name="List Table 5 Dark Accent 3" w:uiPriority="50"/>
-    <w:lsdException w:name="List Table 6 Colorful Accent 3" w:uiPriority="51"/>
-    <w:lsdException w:name="List Table 7 Colorful Accent 3" w:uiPriority="52"/>
-    <w:lsdException w:name="List Table 1 Light Accent 4" w:uiPriority="46"/>
-    <w:lsdException w:name="List Table 2 Accent 4" w:uiPriority="47"/>
-    <w:lsdException w:name="List Table 3 Accent 4" w:uiPriority="48"/>
-    <w:lsdException w:name="List Table 4 Accent 4" w:uiPriority="49"/>
-    <w:lsdException w:name="List Table 5 Dark Accent 4" w:uiPriority="50"/>
-    <w:lsdException w:name="List Table 6 Colorful Accent 4" w:uiPriority="51"/>
-    <w:lsdException w:name="List Table 7 Colorful Accent 4" w:uiPriority="52"/>
-    <w:lsdException w:name="List Table 1 Light Accent 5" w:uiPriority="46"/>
-    <w:lsdException w:name="List Table 2 Accent 5" w:uiPriority="47"/>
-    <w:lsdException w:name="List Table 3 Accent 5" w:uiPriority="48"/>
-    <w:lsdException w:name="List Table 4 Accent 5" w:uiPriority="49"/>
-    <w:lsdException w:name="List Table 5 Dark Accent 5" w:uiPriority="50"/>
-    <w:lsdException w:name="List Table 6 Colorful Accent 5" w:uiPriority="51"/>
-    <w:lsdException w:name="List Table 7 Colorful Accent 5" w:uiPriority="52"/>
-    <w:lsdException w:name="List Table 1 Light Accent 6" w:uiPriority="46"/>
-    <w:lsdException w:name="List Table 2 Accent 6" w:uiPriority="47"/>
-    <w:lsdException w:name="List Table 3 Accent 6" w:uiPriority="48"/>
-    <w:lsdException w:name="List Table 4 Accent 6" w:uiPriority="49"/>
-    <w:lsdException w:name="List Table 5 Dark Accent 6" w:uiPriority="50"/>
-    <w:lsdException w:name="List Table 6 Colorful Accent 6" w:uiPriority="51"/>
-    <w:lsdException w:name="List Table 7 Colorful Accent 6" w:uiPriority="52"/>
+  <w:latentStyles w:defLockedState="0" w:defUIPriority="99" w:defSemiHidden="1" w:defUnhideWhenUsed="1" w:defQFormat="0" w:count="276">
+    <w:lsdException w:name="Normal" w:semiHidden="0" w:uiPriority="0" w:unhideWhenUsed="0" w:qFormat="1"/>
+    <w:lsdException w:name="heading 1" w:semiHidden="0" w:uiPriority="9" w:unhideWhenUsed="0" w:qFormat="1"/>
+    <w:lsdException w:name="heading 2" w:uiPriority="9" w:qFormat="1"/>
+    <w:lsdException w:name="heading 3" w:uiPriority="9" w:qFormat="1"/>
+    <w:lsdException w:name="heading 4" w:uiPriority="9" w:qFormat="1"/>
+    <w:lsdException w:name="heading 5" w:uiPriority="9" w:qFormat="1"/>
+    <w:lsdException w:name="heading 6" w:uiPriority="9" w:qFormat="1"/>
+    <w:lsdException w:name="heading 7" w:uiPriority="9" w:qFormat="1"/>
+    <w:lsdException w:name="heading 8" w:uiPriority="9" w:qFormat="1"/>
+    <w:lsdException w:name="heading 9" w:uiPriority="9" w:qFormat="1"/>
+    <w:lsdException w:name="toc 1" w:uiPriority="39"/>
+    <w:lsdException w:name="toc 2" w:uiPriority="39"/>
+    <w:lsdException w:name="toc 3" w:uiPriority="39"/>
+    <w:lsdException w:name="toc 4" w:uiPriority="39"/>
+    <w:lsdException w:name="toc 5" w:uiPriority="39"/>
+    <w:lsdException w:name="toc 6" w:uiPriority="39"/>
+    <w:lsdException w:name="toc 7" w:uiPriority="39"/>
+    <w:lsdException w:name="toc 8" w:uiPriority="39"/>
+    <w:lsdException w:name="toc 9" w:uiPriority="39"/>
+    <w:lsdException w:name="caption" w:uiPriority="35" w:qFormat="1"/>
+    <w:lsdException w:name="Title" w:semiHidden="0" w:uiPriority="10" w:unhideWhenUsed="0" w:qFormat="1"/>
+    <w:lsdException w:name="Default Paragraph Font" w:uiPriority="1"/>
+    <w:lsdException w:name="Subtitle" w:semiHidden="0" w:uiPriority="11" w:unhideWhenUsed="0" w:qFormat="1"/>
+    <w:lsdException w:name="Strong" w:semiHidden="0" w:uiPriority="22" w:unhideWhenUsed="0" w:qFormat="1"/>
+    <w:lsdException w:name="Emphasis" w:semiHidden="0" w:uiPriority="20" w:unhideWhenUsed="0" w:qFormat="1"/>
+    <w:lsdException w:name="Table Grid" w:semiHidden="0" w:uiPriority="59" w:unhideWhenUsed="0"/>
+    <w:lsdException w:name="Note Level 1" w:semiHidden="0" w:unhideWhenUsed="0"/>
+    <w:lsdException w:name="Note Level 2" w:semiHidden="0" w:unhideWhenUsed="0"/>
+    <w:lsdException w:name="Note Level 3" w:semiHidden="0" w:unhideWhenUsed="0"/>
+    <w:lsdException w:name="Note Level 4" w:semiHidden="0" w:unhideWhenUsed="0"/>
+    <w:lsdException w:name="Note Level 5" w:semiHidden="0" w:unhideWhenUsed="0"/>
+    <w:lsdException w:name="Note Level 6" w:semiHidden="0" w:unhideWhenUsed="0"/>
+    <w:lsdException w:name="Note Level 7" w:semiHidden="0" w:unhideWhenUsed="0"/>
+    <w:lsdException w:name="Note Level 8" w:semiHidden="0" w:unhideWhenUsed="0"/>
+    <w:lsdException w:name="Note Level 9" w:semiHidden="0" w:unhideWhenUsed="0"/>
+    <w:lsdException w:name="Placeholder Text" w:unhideWhenUsed="0"/>
+    <w:lsdException w:name="No Spacing" w:semiHidden="0" w:uiPriority="1" w:unhideWhenUsed="0" w:qFormat="1"/>
+    <w:lsdException w:name="Light Shading" w:semiHidden="0" w:uiPriority="60" w:unhideWhenUsed="0"/>
+    <w:lsdException w:name="Light List" w:semiHidden="0" w:uiPriority="61" w:unhideWhenUsed="0"/>
+    <w:lsdException w:name="Light Grid" w:semiHidden="0" w:uiPriority="62" w:unhideWhenUsed="0"/>
+    <w:lsdException w:name="Medium Shading 1" w:semiHidden="0" w:uiPriority="63" w:unhideWhenUsed="0"/>
+    <w:lsdException w:name="Medium Shading 2" w:semiHidden="0" w:uiPriority="64" w:unhideWhenUsed="0"/>
+    <w:lsdException w:name="Medium List 1" w:semiHidden="0" w:uiPriority="65" w:unhideWhenUsed="0"/>
+    <w:lsdException w:name="Medium List 2" w:semiHidden="0" w:uiPriority="66" w:unhideWhenUsed="0"/>
+    <w:lsdException w:name="Medium Grid 1" w:semiHidden="0" w:uiPriority="67" w:unhideWhenUsed="0"/>
+    <w:lsdException w:name="Medium Grid 2" w:semiHidden="0" w:uiPriority="68" w:unhideWhenUsed="0"/>
+    <w:lsdException w:name="Medium Grid 3" w:semiHidden="0" w:uiPriority="69" w:unhideWhenUsed="0"/>
+    <w:lsdException w:name="Dark List" w:semiHidden="0" w:uiPriority="70" w:unhideWhenUsed="0"/>
+    <w:lsdException w:name="Colorful Shading" w:semiHidden="0" w:uiPriority="71" w:unhideWhenUsed="0"/>
+    <w:lsdException w:name="Colorful List" w:semiHidden="0" w:uiPriority="72" w:unhideWhenUsed="0"/>
+    <w:lsdException w:name="Colorful Grid" w:semiHidden="0" w:uiPriority="73" w:unhideWhenUsed="0"/>
+    <w:lsdException w:name="Light Shading Accent 1" w:semiHidden="0" w:uiPriority="60" w:unhideWhenUsed="0"/>
+    <w:lsdException w:name="Light List Accent 1" w:semiHidden="0" w:uiPriority="61" w:unhideWhenUsed="0"/>
+    <w:lsdException w:name="Light Grid Accent 1" w:semiHidden="0" w:uiPriority="62" w:unhideWhenUsed="0"/>
+    <w:lsdException w:name="Medium Shading 1 Accent 1" w:semiHidden="0" w:uiPriority="63" w:unhideWhenUsed="0"/>
+    <w:lsdException w:name="Medium Shading 2 Accent 1" w:semiHidden="0" w:uiPriority="64" w:unhideWhenUsed="0"/>
+    <w:lsdException w:name="Medium List 1 Accent 1" w:semiHidden="0" w:uiPriority="65" w:unhideWhenUsed="0"/>
+    <w:lsdException w:name="Revision" w:unhideWhenUsed="0"/>
+    <w:lsdException w:name="List Paragraph" w:semiHidden="0" w:uiPriority="34" w:unhideWhenUsed="0" w:qFormat="1"/>
+    <w:lsdException w:name="Quote" w:semiHidden="0" w:uiPriority="29" w:unhideWhenUsed="0" w:qFormat="1"/>
+    <w:lsdException w:name="Intense Quote" w:semiHidden="0" w:uiPriority="30" w:unhideWhenUsed="0" w:qFormat="1"/>
+    <w:lsdException w:name="Medium List 2 Accent 1" w:semiHidden="0" w:uiPriority="66" w:unhideWhenUsed="0"/>
+    <w:lsdException w:name="Medium Grid 1 Accent 1" w:semiHidden="0" w:uiPriority="67" w:unhideWhenUsed="0"/>
+    <w:lsdException w:name="Medium Grid 2 Accent 1" w:semiHidden="0" w:uiPriority="68" w:unhideWhenUsed="0"/>
+    <w:lsdException w:name="Medium Grid 3 Accent 1" w:semiHidden="0" w:uiPriority="69" w:unhideWhenUsed="0"/>
+    <w:lsdException w:name="Dark List Accent 1" w:semiHidden="0" w:uiPriority="70" w:unhideWhenUsed="0"/>
+    <w:lsdException w:name="Colorful Shading Accent 1" w:semiHidden="0" w:uiPriority="71" w:unhideWhenUsed="0"/>
+    <w:lsdException w:name="Colorful List Accent 1" w:semiHidden="0" w:uiPriority="72" w:unhideWhenUsed="0"/>
+    <w:lsdException w:name="Colorful Grid Accent 1" w:semiHidden="0" w:uiPriority="73" w:unhideWhenUsed="0"/>
+    <w:lsdException w:name="Light Shading Accent 2" w:semiHidden="0" w:uiPriority="60" w:unhideWhenUsed="0"/>
+    <w:lsdException w:name="Light List Accent 2" w:semiHidden="0" w:uiPriority="61" w:unhideWhenUsed="0"/>
+    <w:lsdException w:name="Light Grid Accent 2" w:semiHidden="0" w:uiPriority="62" w:unhideWhenUsed="0"/>
+    <w:lsdException w:name="Medium Shading 1 Accent 2" w:semiHidden="0" w:uiPriority="63" w:unhideWhenUsed="0"/>
+    <w:lsdException w:name="Medium Shading 2 Accent 2" w:semiHidden="0" w:uiPriority="64" w:unhideWhenUsed="0"/>
+    <w:lsdException w:name="Medium List 1 Accent 2" w:semiHidden="0" w:uiPriority="65" w:unhideWhenUsed="0"/>
+    <w:lsdException w:name="Medium List 2 Accent 2" w:semiHidden="0" w:uiPriority="66" w:unhideWhenUsed="0"/>
+    <w:lsdException w:name="Medium Grid 1 Accent 2" w:semiHidden="0" w:uiPriority="67" w:unhideWhenUsed="0"/>
+    <w:lsdException w:name="Medium Grid 2 Accent 2" w:semiHidden="0" w:uiPriority="68" w:unhideWhenUsed="0"/>
+    <w:lsdException w:name="Medium Grid 3 Accent 2" w:semiHidden="0" w:uiPriority="69" w:unhideWhenUsed="0"/>
+    <w:lsdException w:name="Dark List Accent 2" w:semiHidden="0" w:uiPriority="70" w:unhideWhenUsed="0"/>
+    <w:lsdException w:name="Colorful Shading Accent 2" w:semiHidden="0" w:uiPriority="71" w:unhideWhenUsed="0"/>
+    <w:lsdException w:name="Colorful List Accent 2" w:semiHidden="0" w:uiPriority="72" w:unhideWhenUsed="0"/>
+    <w:lsdException w:name="Colorful Grid Accent 2" w:semiHidden="0" w:uiPriority="73" w:unhideWhenUsed="0"/>
+    <w:lsdException w:name="Light Shading Accent 3" w:semiHidden="0" w:uiPriority="60" w:unhideWhenUsed="0"/>
+    <w:lsdException w:name="Light List Accent 3" w:semiHidden="0" w:uiPriority="61" w:unhideWhenUsed="0"/>
+    <w:lsdException w:name="Light Grid Accent 3" w:semiHidden="0" w:uiPriority="62" w:unhideWhenUsed="0"/>
+    <w:lsdException w:name="Medium Shading 1 Accent 3" w:semiHidden="0" w:uiPriority="63" w:unhideWhenUsed="0"/>
+    <w:lsdException w:name="Medium Shading 2 Accent 3" w:semiHidden="0" w:uiPriority="64" w:unhideWhenUsed="0"/>
+    <w:lsdException w:name="Medium List 1 Accent 3" w:semiHidden="0" w:uiPriority="65" w:unhideWhenUsed="0"/>
+    <w:lsdException w:name="Medium List 2 Accent 3" w:semiHidden="0" w:uiPriority="66" w:unhideWhenUsed="0"/>
+    <w:lsdException w:name="Medium Grid 1 Accent 3" w:semiHidden="0" w:uiPriority="67" w:unhideWhenUsed="0"/>
+    <w:lsdException w:name="Medium Grid 2 Accent 3" w:semiHidden="0" w:uiPriority="68" w:unhideWhenUsed="0"/>
+    <w:lsdException w:name="Medium Grid 3 Accent 3" w:semiHidden="0" w:uiPriority="69" w:unhideWhenUsed="0"/>
+    <w:lsdException w:name="Dark List Accent 3" w:semiHidden="0" w:uiPriority="70" w:unhideWhenUsed="0"/>
+    <w:lsdException w:name="Colorful Shading Accent 3" w:semiHidden="0" w:uiPriority="71" w:unhideWhenUsed="0"/>
+    <w:lsdException w:name="Colorful List Accent 3" w:semiHidden="0" w:uiPriority="72" w:unhideWhenUsed="0"/>
+    <w:lsdException w:name="Colorful Grid Accent 3" w:semiHidden="0" w:uiPriority="73" w:unhideWhenUsed="0"/>
+    <w:lsdException w:name="Light Shading Accent 4" w:semiHidden="0" w:uiPriority="60" w:unhideWhenUsed="0"/>
+    <w:lsdException w:name="Light List Accent 4" w:semiHidden="0" w:uiPriority="61" w:unhideWhenUsed="0"/>
+    <w:lsdException w:name="Light Grid Accent 4" w:semiHidden="0" w:uiPriority="62" w:unhideWhenUsed="0"/>
+    <w:lsdException w:name="Medium Shading 1 Accent 4" w:semiHidden="0" w:uiPriority="63" w:unhideWhenUsed="0"/>
+    <w:lsdException w:name="Medium Shading 2 Accent 4" w:semiHidden="0" w:uiPriority="64" w:unhideWhenUsed="0"/>
+    <w:lsdException w:name="Medium List 1 Accent 4" w:semiHidden="0" w:uiPriority="65" w:unhideWhenUsed="0"/>
+    <w:lsdException w:name="Medium List 2 Accent 4" w:semiHidden="0" w:uiPriority="66" w:unhideWhenUsed="0"/>
+    <w:lsdException w:name="Medium Grid 1 Accent 4" w:semiHidden="0" w:uiPriority="67" w:unhideWhenUsed="0"/>
+    <w:lsdException w:name="Medium Grid 2 Accent 4" w:semiHidden="0" w:uiPriority="68" w:unhideWhenUsed="0"/>
+    <w:lsdException w:name="Medium Grid 3 Accent 4" w:semiHidden="0" w:uiPriority="69" w:unhideWhenUsed="0"/>
+    <w:lsdException w:name="Dark List Accent 4" w:semiHidden="0" w:uiPriority="70" w:unhideWhenUsed="0"/>
+    <w:lsdException w:name="Colorful Shading Accent 4" w:semiHidden="0" w:uiPriority="71" w:unhideWhenUsed="0"/>
+    <w:lsdException w:name="Colorful List Accent 4" w:semiHidden="0" w:uiPriority="72" w:unhideWhenUsed="0"/>
+    <w:lsdException w:name="Colorful Grid Accent 4" w:semiHidden="0" w:uiPriority="73" w:unhideWhenUsed="0"/>
+    <w:lsdException w:name="Light Shading Accent 5" w:semiHidden="0" w:uiPriority="60" w:unhideWhenUsed="0"/>
+    <w:lsdException w:name="Light List Accent 5" w:semiHidden="0" w:uiPriority="61" w:unhideWhenUsed="0"/>
+    <w:lsdException w:name="Light Grid Accent 5" w:semiHidden="0" w:uiPriority="62" w:unhideWhenUsed="0"/>
+    <w:lsdException w:name="Medium Shading 1 Accent 5" w:semiHidden="0" w:uiPriority="63" w:unhideWhenUsed="0"/>
+    <w:lsdException w:name="Medium Shading 2 Accent 5" w:semiHidden="0" w:uiPriority="64" w:unhideWhenUsed="0"/>
+    <w:lsdException w:name="Medium List 1 Accent 5" w:semiHidden="0" w:uiPriority="65" w:unhideWhenUsed="0"/>
+    <w:lsdException w:name="Medium List 2 Accent 5" w:semiHidden="0" w:uiPriority="66" w:unhideWhenUsed="0"/>
+    <w:lsdException w:name="Medium Grid 1 Accent 5" w:semiHidden="0" w:uiPriority="67" w:unhideWhenUsed="0"/>
+    <w:lsdException w:name="Medium Grid 2 Accent 5" w:semiHidden="0" w:uiPriority="68" w:unhideWhenUsed="0"/>
+    <w:lsdException w:name="Medium Grid 3 Accent 5" w:semiHidden="0" w:uiPriority="69" w:unhideWhenUsed="0"/>
+    <w:lsdException w:name="Dark List Accent 5" w:semiHidden="0" w:uiPriority="70" w:unhideWhenUsed="0"/>
+    <w:lsdException w:name="Colorful Shading Accent 5" w:semiHidden="0" w:uiPriority="71" w:unhideWhenUsed="0"/>
+    <w:lsdException w:name="Colorful List Accent 5" w:semiHidden="0" w:uiPriority="72" w:unhideWhenUsed="0"/>
+    <w:lsdException w:name="Colorful Grid Accent 5" w:semiHidden="0" w:uiPriority="73" w:unhideWhenUsed="0"/>
+    <w:lsdException w:name="Light Shading Accent 6" w:semiHidden="0" w:uiPriority="60" w:unhideWhenUsed="0"/>
+    <w:lsdException w:name="Light List Accent 6" w:semiHidden="0" w:uiPriority="61" w:unhideWhenUsed="0"/>
+    <w:lsdException w:name="Light Grid Accent 6" w:semiHidden="0" w:uiPriority="62" w:unhideWhenUsed="0"/>
+    <w:lsdException w:name="Medium Shading 1 Accent 6" w:semiHidden="0" w:uiPriority="63" w:unhideWhenUsed="0"/>
+    <w:lsdException w:name="Medium Shading 2 Accent 6" w:semiHidden="0" w:uiPriority="64" w:unhideWhenUsed="0"/>
+    <w:lsdException w:name="Medium List 1 Accent 6" w:semiHidden="0" w:uiPriority="65" w:unhideWhenUsed="0"/>
+    <w:lsdException w:name="Medium List 2 Accent 6" w:semiHidden="0" w:uiPriority="66" w:unhideWhenUsed="0"/>
+    <w:lsdException w:name="Medium Grid 1 Accent 6" w:semiHidden="0" w:uiPriority="67" w:unhideWhenUsed="0"/>
+    <w:lsdException w:name="Medium Grid 2 Accent 6" w:semiHidden="0" w:uiPriority="68" w:unhideWhenUsed="0"/>
+    <w:lsdException w:name="Medium Grid 3 Accent 6" w:semiHidden="0" w:uiPriority="69" w:unhideWhenUsed="0"/>
+    <w:lsdException w:name="Dark List Accent 6" w:semiHidden="0" w:uiPriority="70" w:unhideWhenUsed="0"/>
+    <w:lsdException w:name="Colorful Shading Accent 6" w:semiHidden="0" w:uiPriority="71" w:unhideWhenUsed="0"/>
+    <w:lsdException w:name="Colorful List Accent 6" w:semiHidden="0" w:uiPriority="72" w:unhideWhenUsed="0"/>
+    <w:lsdException w:name="Colorful Grid Accent 6" w:semiHidden="0" w:uiPriority="73" w:unhideWhenUsed="0"/>
+    <w:lsdException w:name="Subtle Emphasis" w:semiHidden="0" w:uiPriority="19" w:unhideWhenUsed="0" w:qFormat="1"/>
+    <w:lsdException w:name="Intense Emphasis" w:semiHidden="0" w:uiPriority="21" w:unhideWhenUsed="0" w:qFormat="1"/>
+    <w:lsdException w:name="Subtle Reference" w:semiHidden="0" w:uiPriority="31" w:unhideWhenUsed="0" w:qFormat="1"/>
+    <w:lsdException w:name="Intense Reference" w:semiHidden="0" w:uiPriority="32" w:unhideWhenUsed="0" w:qFormat="1"/>
+    <w:lsdException w:name="Book Title" w:semiHidden="0" w:uiPriority="33" w:unhideWhenUsed="0" w:qFormat="1"/>
+    <w:lsdException w:name="Bibliography" w:uiPriority="37"/>
+    <w:lsdException w:name="TOC Heading" w:uiPriority="39" w:qFormat="1"/>
+  </w:latentStyles>
+  <w:style w:type="paragraph" w:default="1" w:styleId="Normal">
+    <w:name w:val="Normal"/>
+    <w:qFormat/>
+  </w:style>
+  <w:style w:type="character" w:default="1" w:styleId="Fuentedeprrafopredeter">
+    <w:name w:val="Default Paragraph Font"/>
+    <w:uiPriority w:val="1"/>
+    <w:semiHidden/>
+    <w:unhideWhenUsed/>
+  </w:style>
+  <w:style w:type="table" w:default="1" w:styleId="Tablanormal">
+    <w:name w:val="Normal Table"/>
+    <w:uiPriority w:val="99"/>
+    <w:semiHidden/>
+    <w:unhideWhenUsed/>
+    <w:tblPr>
+      <w:tblInd w:w="0" w:type="dxa"/>
+      <w:tblCellMar>
+        <w:top w:w="0" w:type="dxa"/>
+        <w:left w:w="108" w:type="dxa"/>
+        <w:bottom w:w="0" w:type="dxa"/>
+        <w:right w:w="108" w:type="dxa"/>
+      </w:tblCellMar>
+    </w:tblPr>
+  </w:style>
+  <w:style w:type="numbering" w:default="1" w:styleId="Sinlista">
+    <w:name w:val="No List"/>
+    <w:uiPriority w:val="99"/>
+    <w:semiHidden/>
+    <w:unhideWhenUsed/>
+  </w:style>
+  <w:style w:type="paragraph" w:styleId="Prrafodelista">
+    <w:name w:val="List Paragraph"/>
+    <w:basedOn w:val="Normal"/>
+    <w:uiPriority w:val="34"/>
+    <w:qFormat/>
+    <w:rsid w:val="006E7D93"/>
+    <w:pPr>
+      <w:ind w:left="720"/>
+      <w:contextualSpacing/>
+    </w:pPr>
+  </w:style>
+  <w:style w:type="paragraph" w:styleId="Encabezado">
+    <w:name w:val="header"/>
+    <w:basedOn w:val="Normal"/>
+    <w:link w:val="EncabezadoCar"/>
+    <w:uiPriority w:val="99"/>
+    <w:unhideWhenUsed/>
+    <w:rsid w:val="0054389C"/>
+    <w:pPr>
+      <w:tabs>
+        <w:tab w:val="center" w:pos="4419"/>
+        <w:tab w:val="right" w:pos="8838"/>
+      </w:tabs>
+      <w:spacing w:after="0" w:line="240" w:lineRule="auto"/>
+    </w:pPr>
+  </w:style>
+  <w:style w:type="character" w:customStyle="1" w:styleId="EncabezadoCar">
+    <w:name w:val="Encabezado Car"/>
+    <w:basedOn w:val="Fuentedeprrafopredeter"/>
+    <w:link w:val="Encabezado"/>
+    <w:uiPriority w:val="99"/>
+    <w:rsid w:val="0054389C"/>
+  </w:style>
+  <w:style w:type="paragraph" w:styleId="Piedepgina">
+    <w:name w:val="footer"/>
+    <w:basedOn w:val="Normal"/>
+    <w:link w:val="PiedepginaCar"/>
+    <w:uiPriority w:val="99"/>
+    <w:unhideWhenUsed/>
+    <w:rsid w:val="0054389C"/>
+    <w:pPr>
+      <w:tabs>
+        <w:tab w:val="center" w:pos="4419"/>
+        <w:tab w:val="right" w:pos="8838"/>
+      </w:tabs>
+      <w:spacing w:after="0" w:line="240" w:lineRule="auto"/>
+    </w:pPr>
+  </w:style>
+  <w:style w:type="character" w:customStyle="1" w:styleId="PiedepginaCar">
+    <w:name w:val="Pie de página Car"/>
+    <w:basedOn w:val="Fuentedeprrafopredeter"/>
+    <w:link w:val="Piedepgina"/>
+    <w:uiPriority w:val="99"/>
+    <w:rsid w:val="0054389C"/>
+  </w:style>
+  <w:style w:type="paragraph" w:styleId="Textodeglobo">
+    <w:name w:val="Balloon Text"/>
+    <w:basedOn w:val="Normal"/>
+    <w:link w:val="TextodegloboCar"/>
+    <w:uiPriority w:val="99"/>
+    <w:semiHidden/>
+    <w:unhideWhenUsed/>
+    <w:rsid w:val="00CC46B5"/>
+    <w:pPr>
+      <w:spacing w:after="0" w:line="240" w:lineRule="auto"/>
+    </w:pPr>
+    <w:rPr>
+      <w:rFonts w:ascii="Tahoma" w:hAnsi="Tahoma" w:cs="Tahoma"/>
+      <w:sz w:val="16"/>
+      <w:szCs w:val="16"/>
+    </w:rPr>
+  </w:style>
+  <w:style w:type="character" w:customStyle="1" w:styleId="TextodegloboCar">
+    <w:name w:val="Texto de globo Car"/>
+    <w:basedOn w:val="Fuentedeprrafopredeter"/>
+    <w:link w:val="Textodeglobo"/>
+    <w:uiPriority w:val="99"/>
+    <w:semiHidden/>
+    <w:rsid w:val="00CC46B5"/>
+    <w:rPr>
+      <w:rFonts w:ascii="Tahoma" w:hAnsi="Tahoma" w:cs="Tahoma"/>
+      <w:sz w:val="16"/>
+      <w:szCs w:val="16"/>
+    </w:rPr>
+  </w:style>
+</w:styles>
+</file>
+
+<file path=word/stylesWithEffects.xml><?xml version="1.0" encoding="utf-8"?>
+<w:styles xmlns:wpc="http://schemas.microsoft.com/office/word/2010/wordprocessingCanvas" xmlns:mo="http://schemas.microsoft.com/office/mac/office/2008/main" xmlns:mc="http://schemas.openxmlformats.org/markup-compatibility/2006" xmlns:mv="urn:schemas-microsoft-com:mac:vml" xmlns:o="urn:schemas-microsoft-com:office:office" xmlns:r="http://schemas.openxmlformats.org/officeDocument/2006/relationships" xmlns:m="http://schemas.openxmlformats.org/officeDocument/2006/math" xmlns:v="urn:schemas-microsoft-com:vml" xmlns:wp14="http://schemas.microsoft.com/office/word/2010/wordprocessingDrawing" xmlns:wp="http://schemas.openxmlformats.org/drawingml/2006/wordprocessingDrawing" xmlns:w10="urn:schemas-microsoft-com:office:word" xmlns:w="http://schemas.openxmlformats.org/wordprocessingml/2006/main" xmlns:w14="http://schemas.microsoft.com/office/word/2010/wordml" xmlns:wpg="http://schemas.microsoft.com/office/word/2010/wordprocessingGroup" xmlns:wpi="http://schemas.microsoft.com/office/word/2010/wordprocessingInk" xmlns:wne="http://schemas.microsoft.com/office/word/2006/wordml" xmlns:wps="http://schemas.microsoft.com/office/word/2010/wordprocessingShape" mc:Ignorable="w14 wp14">
+  <w:docDefaults>
+    <w:rPrDefault>
+      <w:rPr>
+        <w:rFonts w:asciiTheme="minorHAnsi" w:eastAsiaTheme="minorHAnsi" w:hAnsiTheme="minorHAnsi" w:cstheme="minorBidi"/>
+        <w:sz w:val="22"/>
+        <w:szCs w:val="22"/>
+        <w:lang w:val="es-AR" w:eastAsia="en-US" w:bidi="ar-SA"/>
+      </w:rPr>
+    </w:rPrDefault>
+    <w:pPrDefault>
+      <w:pPr>
+        <w:spacing w:after="200" w:line="276" w:lineRule="auto"/>
+      </w:pPr>
+    </w:pPrDefault>
+  </w:docDefaults>
+  <w:latentStyles w:defLockedState="0" w:defUIPriority="99" w:defSemiHidden="1" w:defUnhideWhenUsed="1" w:defQFormat="0" w:count="276">
+    <w:lsdException w:name="Normal" w:semiHidden="0" w:uiPriority="0" w:unhideWhenUsed="0" w:qFormat="1"/>
+    <w:lsdException w:name="heading 1" w:semiHidden="0" w:uiPriority="9" w:unhideWhenUsed="0" w:qFormat="1"/>
+    <w:lsdException w:name="heading 2" w:uiPriority="9" w:qFormat="1"/>
+    <w:lsdException w:name="heading 3" w:uiPriority="9" w:qFormat="1"/>
+    <w:lsdException w:name="heading 4" w:uiPriority="9" w:qFormat="1"/>
+    <w:lsdException w:name="heading 5" w:uiPriority="9" w:qFormat="1"/>
+    <w:lsdException w:name="heading 6" w:uiPriority="9" w:qFormat="1"/>
+    <w:lsdException w:name="heading 7" w:uiPriority="9" w:qFormat="1"/>
+    <w:lsdException w:name="heading 8" w:uiPriority="9" w:qFormat="1"/>
+    <w:lsdException w:name="heading 9" w:uiPriority="9" w:qFormat="1"/>
+    <w:lsdException w:name="toc 1" w:uiPriority="39"/>
+    <w:lsdException w:name="toc 2" w:uiPriority="39"/>
+    <w:lsdException w:name="toc 3" w:uiPriority="39"/>
+    <w:lsdException w:name="toc 4" w:uiPriority="39"/>
+    <w:lsdException w:name="toc 5" w:uiPriority="39"/>
+    <w:lsdException w:name="toc 6" w:uiPriority="39"/>
+    <w:lsdException w:name="toc 7" w:uiPriority="39"/>
+    <w:lsdException w:name="toc 8" w:uiPriority="39"/>
+    <w:lsdException w:name="toc 9" w:uiPriority="39"/>
+    <w:lsdException w:name="caption" w:uiPriority="35" w:qFormat="1"/>
+    <w:lsdException w:name="Title" w:semiHidden="0" w:uiPriority="10" w:unhideWhenUsed="0" w:qFormat="1"/>
+    <w:lsdException w:name="Default Paragraph Font" w:uiPriority="1"/>
+    <w:lsdException w:name="Subtitle" w:semiHidden="0" w:uiPriority="11" w:unhideWhenUsed="0" w:qFormat="1"/>
+    <w:lsdException w:name="Strong" w:semiHidden="0" w:uiPriority="22" w:unhideWhenUsed="0" w:qFormat="1"/>
+    <w:lsdException w:name="Emphasis" w:semiHidden="0" w:uiPriority="20" w:unhideWhenUsed="0" w:qFormat="1"/>
+    <w:lsdException w:name="Table Grid" w:semiHidden="0" w:uiPriority="59" w:unhideWhenUsed="0"/>
+    <w:lsdException w:name="Note Level 1" w:semiHidden="0" w:unhideWhenUsed="0"/>
+    <w:lsdException w:name="Note Level 2" w:semiHidden="0" w:unhideWhenUsed="0"/>
+    <w:lsdException w:name="Note Level 3" w:semiHidden="0" w:unhideWhenUsed="0"/>
+    <w:lsdException w:name="Note Level 4" w:semiHidden="0" w:unhideWhenUsed="0"/>
+    <w:lsdException w:name="Note Level 5" w:semiHidden="0" w:unhideWhenUsed="0"/>
+    <w:lsdException w:name="Note Level 6" w:semiHidden="0" w:unhideWhenUsed="0"/>
+    <w:lsdException w:name="Note Level 7" w:semiHidden="0" w:unhideWhenUsed="0"/>
+    <w:lsdException w:name="Note Level 8" w:semiHidden="0" w:unhideWhenUsed="0"/>
+    <w:lsdException w:name="Note Level 9" w:semiHidden="0" w:unhideWhenUsed="0"/>
+    <w:lsdException w:name="Placeholder Text" w:unhideWhenUsed="0"/>
+    <w:lsdException w:name="No Spacing" w:semiHidden="0" w:uiPriority="1" w:unhideWhenUsed="0" w:qFormat="1"/>
+    <w:lsdException w:name="Light Shading" w:semiHidden="0" w:uiPriority="60" w:unhideWhenUsed="0"/>
+    <w:lsdException w:name="Light List" w:semiHidden="0" w:uiPriority="61" w:unhideWhenUsed="0"/>
+    <w:lsdException w:name="Light Grid" w:semiHidden="0" w:uiPriority="62" w:unhideWhenUsed="0"/>
+    <w:lsdException w:name="Medium Shading 1" w:semiHidden="0" w:uiPriority="63" w:unhideWhenUsed="0"/>
+    <w:lsdException w:name="Medium Shading 2" w:semiHidden="0" w:uiPriority="64" w:unhideWhenUsed="0"/>
+    <w:lsdException w:name="Medium List 1" w:semiHidden="0" w:uiPriority="65" w:unhideWhenUsed="0"/>
+    <w:lsdException w:name="Medium List 2" w:semiHidden="0" w:uiPriority="66" w:unhideWhenUsed="0"/>
+    <w:lsdException w:name="Medium Grid 1" w:semiHidden="0" w:uiPriority="67" w:unhideWhenUsed="0"/>
+    <w:lsdException w:name="Medium Grid 2" w:semiHidden="0" w:uiPriority="68" w:unhideWhenUsed="0"/>
+    <w:lsdException w:name="Medium Grid 3" w:semiHidden="0" w:uiPriority="69" w:unhideWhenUsed="0"/>
+    <w:lsdException w:name="Dark List" w:semiHidden="0" w:uiPriority="70" w:unhideWhenUsed="0"/>
+    <w:lsdException w:name="Colorful Shading" w:semiHidden="0" w:uiPriority="71" w:unhideWhenUsed="0"/>
+    <w:lsdException w:name="Colorful List" w:semiHidden="0" w:uiPriority="72" w:unhideWhenUsed="0"/>
+    <w:lsdException w:name="Colorful Grid" w:semiHidden="0" w:uiPriority="73" w:unhideWhenUsed="0"/>
+    <w:lsdException w:name="Light Shading Accent 1" w:semiHidden="0" w:uiPriority="60" w:unhideWhenUsed="0"/>
+    <w:lsdException w:name="Light List Accent 1" w:semiHidden="0" w:uiPriority="61" w:unhideWhenUsed="0"/>
+    <w:lsdException w:name="Light Grid Accent 1" w:semiHidden="0" w:uiPriority="62" w:unhideWhenUsed="0"/>
+    <w:lsdException w:name="Medium Shading 1 Accent 1" w:semiHidden="0" w:uiPriority="63" w:unhideWhenUsed="0"/>
+    <w:lsdException w:name="Medium Shading 2 Accent 1" w:semiHidden="0" w:uiPriority="64" w:unhideWhenUsed="0"/>
+    <w:lsdException w:name="Medium List 1 Accent 1" w:semiHidden="0" w:uiPriority="65" w:unhideWhenUsed="0"/>
+    <w:lsdException w:name="Revision" w:unhideWhenUsed="0"/>
+    <w:lsdException w:name="List Paragraph" w:semiHidden="0" w:uiPriority="34" w:unhideWhenUsed="0" w:qFormat="1"/>
+    <w:lsdException w:name="Quote" w:semiHidden="0" w:uiPriority="29" w:unhideWhenUsed="0" w:qFormat="1"/>
+    <w:lsdException w:name="Intense Quote" w:semiHidden="0" w:uiPriority="30" w:unhideWhenUsed="0" w:qFormat="1"/>
+    <w:lsdException w:name="Medium List 2 Accent 1" w:semiHidden="0" w:uiPriority="66" w:unhideWhenUsed="0"/>
+    <w:lsdException w:name="Medium Grid 1 Accent 1" w:semiHidden="0" w:uiPriority="67" w:unhideWhenUsed="0"/>
+    <w:lsdException w:name="Medium Grid 2 Accent 1" w:semiHidden="0" w:uiPriority="68" w:unhideWhenUsed="0"/>
+    <w:lsdException w:name="Medium Grid 3 Accent 1" w:semiHidden="0" w:uiPriority="69" w:unhideWhenUsed="0"/>
+    <w:lsdException w:name="Dark List Accent 1" w:semiHidden="0" w:uiPriority="70" w:unhideWhenUsed="0"/>
+    <w:lsdException w:name="Colorful Shading Accent 1" w:semiHidden="0" w:uiPriority="71" w:unhideWhenUsed="0"/>
+    <w:lsdException w:name="Colorful List Accent 1" w:semiHidden="0" w:uiPriority="72" w:unhideWhenUsed="0"/>
+    <w:lsdException w:name="Colorful Grid Accent 1" w:semiHidden="0" w:uiPriority="73" w:unhideWhenUsed="0"/>
+    <w:lsdException w:name="Light Shading Accent 2" w:semiHidden="0" w:uiPriority="60" w:unhideWhenUsed="0"/>
+    <w:lsdException w:name="Light List Accent 2" w:semiHidden="0" w:uiPriority="61" w:unhideWhenUsed="0"/>
+    <w:lsdException w:name="Light Grid Accent 2" w:semiHidden="0" w:uiPriority="62" w:unhideWhenUsed="0"/>
+    <w:lsdException w:name="Medium Shading 1 Accent 2" w:semiHidden="0" w:uiPriority="63" w:unhideWhenUsed="0"/>
+    <w:lsdException w:name="Medium Shading 2 Accent 2" w:semiHidden="0" w:uiPriority="64" w:unhideWhenUsed="0"/>
+    <w:lsdException w:name="Medium List 1 Accent 2" w:semiHidden="0" w:uiPriority="65" w:unhideWhenUsed="0"/>
+    <w:lsdException w:name="Medium List 2 Accent 2" w:semiHidden="0" w:uiPriority="66" w:unhideWhenUsed="0"/>
+    <w:lsdException w:name="Medium Grid 1 Accent 2" w:semiHidden="0" w:uiPriority="67" w:unhideWhenUsed="0"/>
+    <w:lsdException w:name="Medium Grid 2 Accent 2" w:semiHidden="0" w:uiPriority="68" w:unhideWhenUsed="0"/>
+    <w:lsdException w:name="Medium Grid 3 Accent 2" w:semiHidden="0" w:uiPriority="69" w:unhideWhenUsed="0"/>
+    <w:lsdException w:name="Dark List Accent 2" w:semiHidden="0" w:uiPriority="70" w:unhideWhenUsed="0"/>
+    <w:lsdException w:name="Colorful Shading Accent 2" w:semiHidden="0" w:uiPriority="71" w:unhideWhenUsed="0"/>
+    <w:lsdException w:name="Colorful List Accent 2" w:semiHidden="0" w:uiPriority="72" w:unhideWhenUsed="0"/>
+    <w:lsdException w:name="Colorful Grid Accent 2" w:semiHidden="0" w:uiPriority="73" w:unhideWhenUsed="0"/>
+    <w:lsdException w:name="Light Shading Accent 3" w:semiHidden="0" w:uiPriority="60" w:unhideWhenUsed="0"/>
+    <w:lsdException w:name="Light List Accent 3" w:semiHidden="0" w:uiPriority="61" w:unhideWhenUsed="0"/>
+    <w:lsdException w:name="Light Grid Accent 3" w:semiHidden="0" w:uiPriority="62" w:unhideWhenUsed="0"/>
+    <w:lsdException w:name="Medium Shading 1 Accent 3" w:semiHidden="0" w:uiPriority="63" w:unhideWhenUsed="0"/>
+    <w:lsdException w:name="Medium Shading 2 Accent 3" w:semiHidden="0" w:uiPriority="64" w:unhideWhenUsed="0"/>
+    <w:lsdException w:name="Medium List 1 Accent 3" w:semiHidden="0" w:uiPriority="65" w:unhideWhenUsed="0"/>
+    <w:lsdException w:name="Medium List 2 Accent 3" w:semiHidden="0" w:uiPriority="66" w:unhideWhenUsed="0"/>
+    <w:lsdException w:name="Medium Grid 1 Accent 3" w:semiHidden="0" w:uiPriority="67" w:unhideWhenUsed="0"/>
+    <w:lsdException w:name="Medium Grid 2 Accent 3" w:semiHidden="0" w:uiPriority="68" w:unhideWhenUsed="0"/>
+    <w:lsdException w:name="Medium Grid 3 Accent 3" w:semiHidden="0" w:uiPriority="69" w:unhideWhenUsed="0"/>
+    <w:lsdException w:name="Dark List Accent 3" w:semiHidden="0" w:uiPriority="70" w:unhideWhenUsed="0"/>
+    <w:lsdException w:name="Colorful Shading Accent 3" w:semiHidden="0" w:uiPriority="71" w:unhideWhenUsed="0"/>
+    <w:lsdException w:name="Colorful List Accent 3" w:semiHidden="0" w:uiPriority="72" w:unhideWhenUsed="0"/>
+    <w:lsdException w:name="Colorful Grid Accent 3" w:semiHidden="0" w:uiPriority="73" w:unhideWhenUsed="0"/>
+    <w:lsdException w:name="Light Shading Accent 4" w:semiHidden="0" w:uiPriority="60" w:unhideWhenUsed="0"/>
+    <w:lsdException w:name="Light List Accent 4" w:semiHidden="0" w:uiPriority="61" w:unhideWhenUsed="0"/>
+    <w:lsdException w:name="Light Grid Accent 4" w:semiHidden="0" w:uiPriority="62" w:unhideWhenUsed="0"/>
+    <w:lsdException w:name="Medium Shading 1 Accent 4" w:semiHidden="0" w:uiPriority="63" w:unhideWhenUsed="0"/>
+    <w:lsdException w:name="Medium Shading 2 Accent 4" w:semiHidden="0" w:uiPriority="64" w:unhideWhenUsed="0"/>
+    <w:lsdException w:name="Medium List 1 Accent 4" w:semiHidden="0" w:uiPriority="65" w:unhideWhenUsed="0"/>
+    <w:lsdException w:name="Medium List 2 Accent 4" w:semiHidden="0" w:uiPriority="66" w:unhideWhenUsed="0"/>
+    <w:lsdException w:name="Medium Grid 1 Accent 4" w:semiHidden="0" w:uiPriority="67" w:unhideWhenUsed="0"/>
+    <w:lsdException w:name="Medium Grid 2 Accent 4" w:semiHidden="0" w:uiPriority="68" w:unhideWhenUsed="0"/>
+    <w:lsdException w:name="Medium Grid 3 Accent 4" w:semiHidden="0" w:uiPriority="69" w:unhideWhenUsed="0"/>
+    <w:lsdException w:name="Dark List Accent 4" w:semiHidden="0" w:uiPriority="70" w:unhideWhenUsed="0"/>
+    <w:lsdException w:name="Colorful Shading Accent 4" w:semiHidden="0" w:uiPriority="71" w:unhideWhenUsed="0"/>
+    <w:lsdException w:name="Colorful List Accent 4" w:semiHidden="0" w:uiPriority="72" w:unhideWhenUsed="0"/>
+    <w:lsdException w:name="Colorful Grid Accent 4" w:semiHidden="0" w:uiPriority="73" w:unhideWhenUsed="0"/>
+    <w:lsdException w:name="Light Shading Accent 5" w:semiHidden="0" w:uiPriority="60" w:unhideWhenUsed="0"/>
+    <w:lsdException w:name="Light List Accent 5" w:semiHidden="0" w:uiPriority="61" w:unhideWhenUsed="0"/>
+    <w:lsdException w:name="Light Grid Accent 5" w:semiHidden="0" w:uiPriority="62" w:unhideWhenUsed="0"/>
+    <w:lsdException w:name="Medium Shading 1 Accent 5" w:semiHidden="0" w:uiPriority="63" w:unhideWhenUsed="0"/>
+    <w:lsdException w:name="Medium Shading 2 Accent 5" w:semiHidden="0" w:uiPriority="64" w:unhideWhenUsed="0"/>
+    <w:lsdException w:name="Medium List 1 Accent 5" w:semiHidden="0" w:uiPriority="65" w:unhideWhenUsed="0"/>
+    <w:lsdException w:name="Medium List 2 Accent 5" w:semiHidden="0" w:uiPriority="66" w:unhideWhenUsed="0"/>
+    <w:lsdException w:name="Medium Grid 1 Accent 5" w:semiHidden="0" w:uiPriority="67" w:unhideWhenUsed="0"/>
+    <w:lsdException w:name="Medium Grid 2 Accent 5" w:semiHidden="0" w:uiPriority="68" w:unhideWhenUsed="0"/>
+    <w:lsdException w:name="Medium Grid 3 Accent 5" w:semiHidden="0" w:uiPriority="69" w:unhideWhenUsed="0"/>
+    <w:lsdException w:name="Dark List Accent 5" w:semiHidden="0" w:uiPriority="70" w:unhideWhenUsed="0"/>
+    <w:lsdException w:name="Colorful Shading Accent 5" w:semiHidden="0" w:uiPriority="71" w:unhideWhenUsed="0"/>
+    <w:lsdException w:name="Colorful List Accent 5" w:semiHidden="0" w:uiPriority="72" w:unhideWhenUsed="0"/>
+    <w:lsdException w:name="Colorful Grid Accent 5" w:semiHidden="0" w:uiPriority="73" w:unhideWhenUsed="0"/>
+    <w:lsdException w:name="Light Shading Accent 6" w:semiHidden="0" w:uiPriority="60" w:unhideWhenUsed="0"/>
+    <w:lsdException w:name="Light List Accent 6" w:semiHidden="0" w:uiPriority="61" w:unhideWhenUsed="0"/>
+    <w:lsdException w:name="Light Grid Accent 6" w:semiHidden="0" w:uiPriority="62" w:unhideWhenUsed="0"/>
+    <w:lsdException w:name="Medium Shading 1 Accent 6" w:semiHidden="0" w:uiPriority="63" w:unhideWhenUsed="0"/>
+    <w:lsdException w:name="Medium Shading 2 Accent 6" w:semiHidden="0" w:uiPriority="64" w:unhideWhenUsed="0"/>
+    <w:lsdException w:name="Medium List 1 Accent 6" w:semiHidden="0" w:uiPriority="65" w:unhideWhenUsed="0"/>
+    <w:lsdException w:name="Medium List 2 Accent 6" w:semiHidden="0" w:uiPriority="66" w:unhideWhenUsed="0"/>
+    <w:lsdException w:name="Medium Grid 1 Accent 6" w:semiHidden="0" w:uiPriority="67" w:unhideWhenUsed="0"/>
+    <w:lsdException w:name="Medium Grid 2 Accent 6" w:semiHidden="0" w:uiPriority="68" w:unhideWhenUsed="0"/>
+    <w:lsdException w:name="Medium Grid 3 Accent 6" w:semiHidden="0" w:uiPriority="69" w:unhideWhenUsed="0"/>
+    <w:lsdException w:name="Dark List Accent 6" w:semiHidden="0" w:uiPriority="70" w:unhideWhenUsed="0"/>
+    <w:lsdException w:name="Colorful Shading Accent 6" w:semiHidden="0" w:uiPriority="71" w:unhideWhenUsed="0"/>
+    <w:lsdException w:name="Colorful List Accent 6" w:semiHidden="0" w:uiPriority="72" w:unhideWhenUsed="0"/>
+    <w:lsdException w:name="Colorful Grid Accent 6" w:semiHidden="0" w:uiPriority="73" w:unhideWhenUsed="0"/>
+    <w:lsdException w:name="Subtle Emphasis" w:semiHidden="0" w:uiPriority="19" w:unhideWhenUsed="0" w:qFormat="1"/>
+    <w:lsdException w:name="Intense Emphasis" w:semiHidden="0" w:uiPriority="21" w:unhideWhenUsed="0" w:qFormat="1"/>
+    <w:lsdException w:name="Subtle Reference" w:semiHidden="0" w:uiPriority="31" w:unhideWhenUsed="0" w:qFormat="1"/>
+    <w:lsdException w:name="Intense Reference" w:semiHidden="0" w:uiPriority="32" w:unhideWhenUsed="0" w:qFormat="1"/>
+    <w:lsdException w:name="Book Title" w:semiHidden="0" w:uiPriority="33" w:unhideWhenUsed="0" w:qFormat="1"/>
+    <w:lsdException w:name="Bibliography" w:uiPriority="37"/>
+    <w:lsdException w:name="TOC Heading" w:uiPriority="39" w:qFormat="1"/>
   </w:latentStyles>
   <w:style w:type="paragraph" w:default="1" w:styleId="Normal">
     <w:name w:val="Normal"/>

</xml_diff>